<commit_message>
Performance, ANN logs, Preprocessing Updates
</commit_message>
<xml_diff>
--- a/Report Drafts/KV6003_Speech_Emotion_Recognition_Report_Panagiotis_Theodorou_Draft 1.docx
+++ b/Report Drafts/KV6003_Speech_Emotion_Recognition_Report_Panagiotis_Theodorou_Draft 1.docx
@@ -4953,6 +4953,9 @@
         <w:pStyle w:val="NormalWeb"/>
         <w:jc w:val="both"/>
       </w:pPr>
+      <w:r>
+        <w:tab/>
+      </w:r>
     </w:p>
     <w:p>
       <w:pPr>
@@ -5011,13 +5014,7 @@
         <w:jc w:val="both"/>
       </w:pPr>
       <w:r>
-        <w:t xml:space="preserve">When developing a Speech Emotion Recognition model in Artificial Intelligence, one faces several challenges related to the datasets used. The quality of the dataset is paramount; poor audio quality, background noise, or poorly </w:t>
-      </w:r>
-      <w:r>
-        <w:t>labelled</w:t>
-      </w:r>
-      <w:r>
-        <w:t xml:space="preserve"> data can significantly hinder model performance. A model can only be as good as the data it learns from, making high-quality datasets essential for accurate emotion classification.</w:t>
+        <w:t>When developing a Speech Emotion Recognition model in Artificial Intelligence, one faces several challenges related to the datasets used. The quality of the dataset is paramount; poor audio quality, background noise, or poorly labelled data can significantly hinder model performance. A model can only be as good as the data it learns from, making high-quality datasets essential for accurate emotion classification.</w:t>
       </w:r>
     </w:p>
     <w:p>
@@ -5673,270 +5670,45 @@
     </w:p>
     <w:p>
       <w:pPr>
-        <w:jc w:val="both"/>
-      </w:pPr>
-    </w:p>
-    <w:p>
-      <w:pPr>
         <w:pStyle w:val="NormalWeb"/>
-        <w:ind w:firstLine="720"/>
-        <w:jc w:val="both"/>
-        <w:rPr>
-          <w:color w:val="FF0000"/>
-        </w:rPr>
-      </w:pPr>
-      <w:r>
-        <w:rPr>
-          <w:color w:val="FF0000"/>
-        </w:rPr>
+        <w:jc w:val="both"/>
+      </w:pPr>
+      <w:r>
         <w:t>The Surrey Audio-Visual Expressed Emotion (SAVEE) Database</w:t>
       </w:r>
       <w:r>
-        <w:rPr>
-          <w:color w:val="FF0000"/>
-        </w:rPr>
-        <w:t xml:space="preserve">, created by Jackson and Haq (2014),  </w:t>
-      </w:r>
-      <w:r>
-        <w:rPr>
-          <w:color w:val="FF0000"/>
-        </w:rPr>
-        <w:t xml:space="preserve"> is </w:t>
-      </w:r>
-      <w:r>
-        <w:rPr>
-          <w:color w:val="FF0000"/>
-        </w:rPr>
-        <w:t>a pivotal resource for researchers in the field of speech emotion recognition, a subdomain of Artificial Intelligence (AI) focusing on identifying human emotions from speech. This database is instrumental for the development and benchmarking of automatic emotion recognition systems. Below, I elaborate on the specifications, structure, and significance of the SAVEE database, providing a comprehensive understanding of its role in advancing emotion recognition research.</w:t>
+        <w:t xml:space="preserve">, created by Jackson and Haq (2014), </w:t>
+      </w:r>
+      <w:r>
+        <w:t xml:space="preserve"> serves as a foundational resource in the domain of speech emotion recognition, a nuanced area of Artificial Intelligence (AI) that focuses on discerning human emotions through speech. This database is specifically designed to facilitate the development and evaluation of automatic emotion recognition systems. It encompasses audio-visual recordings of four male actors, capturing a spectrum of seven different emotions: anger, disgust, fear, happiness, sadness, surprise, and neutral, resulting in a total of 480 British English utterances. These utterances were meticulously selected from the standard TIMIT corpus to ensure a phonetic balance is maintained across the various emotions represented.</w:t>
       </w:r>
     </w:p>
     <w:p>
       <w:pPr>
         <w:pStyle w:val="NormalWeb"/>
-        <w:ind w:firstLine="720"/>
-        <w:jc w:val="both"/>
-        <w:rPr>
-          <w:color w:val="FF0000"/>
-        </w:rPr>
-      </w:pPr>
-      <w:r>
-        <w:rPr>
-          <w:color w:val="FF0000"/>
-        </w:rPr>
-        <w:t xml:space="preserve">The SAVEE database comprises audio-visual recordings of expressed emotions, aiming to support the development of multimodal emotion recognition systems. It includes recordings from four male actors, </w:t>
-      </w:r>
-      <w:r>
-        <w:rPr>
-          <w:color w:val="FF0000"/>
-        </w:rPr>
+        <w:jc w:val="both"/>
+      </w:pPr>
+      <w:r>
         <w:lastRenderedPageBreak/>
-        <w:t>capturing seven different emotions: anger, disgust, fear, happiness, sadness, surprise, and neutral. The dataset totals 480 British English utterances, carefully selected from the standard TIMIT corpus to ensure phonetic balance across emotions.</w:t>
+        <w:t>The recording process of the SAVEE database was conducted in a visual media lab equipped with state-of-the-art audio-visual recording technologies. This process placed a strong emphasis on capturing phonetically balanced sentences, incorporating a diverse array of emotional expressions to enhance the dataset's effectiveness for emotion recognition tasks. To validate the quality and applicability of the dataset, ten subjects evaluated the recordings under three different conditions: audio, visual, and audio-visual. These evaluations yielded speaker-independent recognition rates of 61%, 65%, and 84%, respectively, highlighting the database's reliability and potential in developing emotion recognition systems.</w:t>
       </w:r>
     </w:p>
     <w:p>
       <w:pPr>
         <w:pStyle w:val="NormalWeb"/>
-        <w:ind w:firstLine="360"/>
-        <w:jc w:val="both"/>
-        <w:rPr>
-          <w:color w:val="FF0000"/>
-        </w:rPr>
-      </w:pPr>
-      <w:r>
-        <w:rPr>
-          <w:color w:val="FF0000"/>
-        </w:rPr>
-        <w:t xml:space="preserve">Recordings were conducted in a visual media lab equipped with high-quality audio-visual equipment. The methodology emphasized the capture of </w:t>
-      </w:r>
-      <w:proofErr w:type="gramStart"/>
-      <w:r>
-        <w:rPr>
-          <w:color w:val="FF0000"/>
-        </w:rPr>
-        <w:t>phonetically-balanced</w:t>
-      </w:r>
-      <w:proofErr w:type="gramEnd"/>
-      <w:r>
-        <w:rPr>
-          <w:color w:val="FF0000"/>
-        </w:rPr>
-        <w:t xml:space="preserve"> sentences, utilizing a diverse range of emotional expressions to enhance the dataset's applicability for emotion recognition tasks. The recorded data underwent rigorous evaluation by ten subjects under audio, visual, and audio-visual conditions, achieving speaker-independent recognition rates of 61%, 65%, and 84% respectively. This comprehensive evaluation process underscores the dataset's reliability and utility in developing emotion recognition systems.</w:t>
-      </w:r>
-    </w:p>
-    <w:p>
-      <w:pPr>
-        <w:numPr>
-          <w:ilvl w:val="0"/>
-          <w:numId w:val="7"/>
-        </w:numPr>
-        <w:spacing w:before="100" w:beforeAutospacing="1" w:after="100" w:afterAutospacing="1" w:line="240" w:lineRule="auto"/>
-        <w:jc w:val="both"/>
-        <w:rPr>
-          <w:color w:val="FF0000"/>
-        </w:rPr>
-      </w:pPr>
-      <w:r>
-        <w:rPr>
-          <w:rStyle w:val="Strong"/>
-          <w:color w:val="FF0000"/>
-        </w:rPr>
-        <w:t>Actors</w:t>
-      </w:r>
-      <w:r>
-        <w:rPr>
-          <w:color w:val="FF0000"/>
-        </w:rPr>
-        <w:t>: Four native English male speakers, aged 27 to 31, contributed to the dataset, ensuring a variety of vocal characteristics.</w:t>
-      </w:r>
-    </w:p>
-    <w:p>
-      <w:pPr>
-        <w:numPr>
-          <w:ilvl w:val="0"/>
-          <w:numId w:val="7"/>
-        </w:numPr>
-        <w:spacing w:before="100" w:beforeAutospacing="1" w:after="100" w:afterAutospacing="1" w:line="240" w:lineRule="auto"/>
-        <w:jc w:val="both"/>
-        <w:rPr>
-          <w:color w:val="FF0000"/>
-        </w:rPr>
-      </w:pPr>
-      <w:r>
-        <w:rPr>
-          <w:rStyle w:val="Strong"/>
-          <w:color w:val="FF0000"/>
-        </w:rPr>
-        <w:t>Emotions</w:t>
-      </w:r>
-      <w:r>
-        <w:rPr>
-          <w:color w:val="FF0000"/>
-        </w:rPr>
-        <w:t>: The dataset encompasses six basic emotions plus neutral, reflecting a broad spectrum of human emotional states.</w:t>
-      </w:r>
-    </w:p>
-    <w:p>
-      <w:pPr>
-        <w:numPr>
-          <w:ilvl w:val="0"/>
-          <w:numId w:val="7"/>
-        </w:numPr>
-        <w:spacing w:before="100" w:beforeAutospacing="1" w:after="100" w:afterAutospacing="1" w:line="240" w:lineRule="auto"/>
-        <w:jc w:val="both"/>
-        <w:rPr>
-          <w:color w:val="FF0000"/>
-        </w:rPr>
-      </w:pPr>
-      <w:r>
-        <w:rPr>
-          <w:rStyle w:val="Strong"/>
-          <w:color w:val="FF0000"/>
-        </w:rPr>
-        <w:t>Utterances</w:t>
-      </w:r>
-      <w:r>
-        <w:rPr>
-          <w:color w:val="FF0000"/>
-        </w:rPr>
-        <w:t>: A total of 480 utterances are included, with sentences chosen for their phonetic balance and emotional relevance.</w:t>
-      </w:r>
-    </w:p>
-    <w:p>
-      <w:pPr>
-        <w:numPr>
-          <w:ilvl w:val="0"/>
-          <w:numId w:val="7"/>
-        </w:numPr>
-        <w:spacing w:before="100" w:beforeAutospacing="1" w:after="100" w:afterAutospacing="1" w:line="240" w:lineRule="auto"/>
-        <w:jc w:val="both"/>
-        <w:rPr>
-          <w:color w:val="FF0000"/>
-        </w:rPr>
-      </w:pPr>
-      <w:r>
-        <w:rPr>
-          <w:rStyle w:val="Strong"/>
-          <w:color w:val="FF0000"/>
-        </w:rPr>
-        <w:t>Recording Quality</w:t>
-      </w:r>
-      <w:r>
-        <w:rPr>
-          <w:color w:val="FF0000"/>
-        </w:rPr>
-        <w:t>: High-quality audio and visual recordings were prioritized, facilitating accurate emotion recognition and analysis.</w:t>
+        <w:jc w:val="both"/>
+      </w:pPr>
+      <w:r>
+        <w:t>The SAVEE database includes a broad spectrum of emotions and high-quality recordings, making it a critical tool for researchers in the emotion recognition field. The dataset's specifications feature recordings from four native English male speakers, aged between 27 to 31 years, thereby ensuring a diversity of vocal characteristics. It includes six basic emotions plus a neutral state, encompassing a comprehensive range of human emotional states across 480 utterances. The focus on high recording quality aims to facilitate precise emotion recognition and analysis.</w:t>
       </w:r>
     </w:p>
     <w:p>
       <w:pPr>
         <w:pStyle w:val="NormalWeb"/>
-        <w:ind w:firstLine="360"/>
-        <w:jc w:val="both"/>
-        <w:rPr>
-          <w:color w:val="FF0000"/>
-        </w:rPr>
-      </w:pPr>
-      <w:r>
-        <w:rPr>
-          <w:color w:val="FF0000"/>
-        </w:rPr>
-        <w:t>The SAVEE database is a critical resource for researchers aiming to advance the field of speech emotion recognition. Its comprehensive coverage of emotions, high-quality recordings, and thorough evaluation make it an invaluable tool for developing and testing emotion recognition models. The database not only enables the exploration of audio and visual modalities separately but also supports the investigation of multimodal approaches, which have shown superior performance in recognizing human emotions accurately.</w:t>
-      </w:r>
-    </w:p>
-    <w:p>
-      <w:pPr>
-        <w:pStyle w:val="NormalWeb"/>
-        <w:ind w:firstLine="360"/>
-        <w:jc w:val="both"/>
-        <w:rPr>
-          <w:color w:val="FF0000"/>
-        </w:rPr>
-      </w:pPr>
-    </w:p>
-    <w:p>
-      <w:pPr>
-        <w:pStyle w:val="NormalWeb"/>
-        <w:jc w:val="both"/>
-      </w:pPr>
-      <w:r>
-        <w:t>The Surrey Audio-Visual Expressed Emotion (SAVEE) Database</w:t>
-      </w:r>
-      <w:r>
-        <w:t xml:space="preserve">, created by Jackson and Haq (2014), </w:t>
-      </w:r>
-      <w:r>
-        <w:t xml:space="preserve"> serves as a foundational resource in the domain of speech emotion recognition, a nuanced area of Artificial Intelligence (AI) that focuses on discerning human emotions through speech. This database is specifically designed to facilitate the development and evaluation of automatic emotion recognition systems. It encompasses audio-visual recordings of four male actors, capturing a spectrum of seven different emotions: anger, disgust, fear, happiness, sadness, surprise, and neutral, resulting in a total of 480 British English utterances. These utterances were meticulously selected from the standard TIMIT corpus to ensure a phonetic balance is maintained across the various emotions represented.</w:t>
-      </w:r>
-    </w:p>
-    <w:p>
-      <w:pPr>
-        <w:pStyle w:val="NormalWeb"/>
-        <w:jc w:val="both"/>
-      </w:pPr>
-      <w:r>
-        <w:t>The recording process of the SAVEE database was conducted in a visual media lab equipped with state-of-the-art audio-visual recording technologies. This process placed a strong emphasis on capturing phonetically balanced sentences, incorporating a diverse array of emotional expressions to enhance the dataset's effectiveness for emotion recognition tasks. To validate the quality and applicability of the dataset, ten subjects evaluated the recordings under three different conditions: audio, visual, and audio-visual. These evaluations yielded speaker-independent recognition rates of 61%, 65%, and 84%, respectively, highlighting the database's reliability and potential in developing emotion recognition systems.</w:t>
-      </w:r>
-    </w:p>
-    <w:p>
-      <w:pPr>
-        <w:pStyle w:val="NormalWeb"/>
-        <w:jc w:val="both"/>
-      </w:pPr>
-      <w:r>
-        <w:t>The SAVEE database includes a broad spectrum of emotions and high-quality recordings, making it a critical tool for researchers in the emotion recognition field. The dataset's specifications feature recordings from four native English male speakers, aged between 27 to 31 years, thereby ensuring a diversity of vocal characteristics. It includes six basic emotions plus a neutral state, encompassing a comprehensive range of human emotional states across 480 utterances. The focus on high recording quality aims to facilitate precise emotion recognition and analysis.</w:t>
-      </w:r>
-    </w:p>
-    <w:p>
-      <w:pPr>
-        <w:pStyle w:val="NormalWeb"/>
-        <w:jc w:val="both"/>
-      </w:pPr>
-      <w:r>
-        <w:t xml:space="preserve">Given its extensive coverage of emotions, meticulous recording quality, and thorough evaluation, the SAVEE database is indispensable for researchers striving to push the boundaries of speech emotion recognition. It </w:t>
-      </w:r>
-      <w:r>
-        <w:lastRenderedPageBreak/>
-        <w:t>supports not only the exploration of audio and visual modalities in isolation but also fosters research into multimodal approaches, which have demonstrated enhanced accuracy in recognizing human emotions. As such, the SAVEE database significantly contributes to advancing AI's capability to interpret human emotions through speech, paving the way for more intuitive and natural human-computer interactions.</w:t>
+        <w:jc w:val="both"/>
+      </w:pPr>
+      <w:r>
+        <w:t>Given its extensive coverage of emotions, meticulous recording quality, and thorough evaluation, the SAVEE database is indispensable for researchers striving to push the boundaries of speech emotion recognition. It supports not only the exploration of audio and visual modalities in isolation but also fosters research into multimodal approaches, which have demonstrated enhanced accuracy in recognizing human emotions. As such, the SAVEE database significantly contributes to advancing AI's capability to interpret human emotions through speech, paving the way for more intuitive and natural human-computer interactions.</w:t>
       </w:r>
     </w:p>
     <w:p>
@@ -6067,6 +5839,7 @@
           <w:lang w:eastAsia="en-GB"/>
           <w14:ligatures w14:val="none"/>
         </w:rPr>
+        <w:lastRenderedPageBreak/>
         <w:t>The diversity and complexity of different and various range of emotions have a significant impact and impose a great obstacle for any model that tries to classify any emotions from an audio dataset. The human complexity of conveying an emotion from diverse ranges of speech pace, linguistics, dialects, and nuances, and the overall combination of them that can be used for similar emotional responses that sound like the direct opposite, seems to be a more improbable mission to dissect and classify it to its true emotion class.</w:t>
       </w:r>
     </w:p>
@@ -6156,14 +5929,7 @@
         <w:rPr>
           <w:color w:val="002060"/>
         </w:rPr>
-        <w:t xml:space="preserve">The “Conclusion” wraps up by reinforcing the review’s scope, which scrutinized various feature inputs such as Magnitude Spectrogram, Log-Mel Spectrogram, and MFCCs against different architectures to deduce the optimal feature-architecture synergy. Experiments on Emo-DB and IEMOCAP </w:t>
-      </w:r>
-      <w:r>
-        <w:rPr>
-          <w:color w:val="002060"/>
-        </w:rPr>
-        <w:lastRenderedPageBreak/>
-        <w:t>revealed a preference for the Log-Mel Spectrogram feature when paired with the CNN+LSTM architecture. The study acknowledges the challenge of overfitting, especially with limited data as observed with Emo-</w:t>
+        <w:t>The “Conclusion” wraps up by reinforcing the review’s scope, which scrutinized various feature inputs such as Magnitude Spectrogram, Log-Mel Spectrogram, and MFCCs against different architectures to deduce the optimal feature-architecture synergy. Experiments on Emo-DB and IEMOCAP revealed a preference for the Log-Mel Spectrogram feature when paired with the CNN+LSTM architecture. The study acknowledges the challenge of overfitting, especially with limited data as observed with Emo-</w:t>
       </w:r>
       <w:proofErr w:type="gramStart"/>
       <w:r>
@@ -6230,7 +5996,7 @@
         <w:jc w:val="both"/>
       </w:pPr>
       <w:r>
-        <w:t>Performance</w:t>
+        <w:t>Model Constructions</w:t>
       </w:r>
     </w:p>
     <w:p>
@@ -6436,8 +6202,30 @@
         <w:jc w:val="both"/>
       </w:pPr>
       <w:r>
-        <w:t>Lorem Ipsum</w:t>
-      </w:r>
+        <w:t>Performance</w:t>
+      </w:r>
+    </w:p>
+    <w:p>
+      <w:pPr>
+        <w:pStyle w:val="Heading3"/>
+      </w:pPr>
+      <w:r>
+        <w:t>Datasets</w:t>
+      </w:r>
+    </w:p>
+    <w:p>
+      <w:pPr>
+        <w:pStyle w:val="Heading3"/>
+      </w:pPr>
+      <w:r>
+        <w:lastRenderedPageBreak/>
+        <w:t>Features</w:t>
+      </w:r>
+    </w:p>
+    <w:p>
+      <w:pPr>
+        <w:pStyle w:val="Heading3"/>
+      </w:pPr>
     </w:p>
     <w:p>
       <w:pPr>
@@ -6571,7 +6359,6 @@
         <w:jc w:val="both"/>
       </w:pPr>
       <w:r>
-        <w:lastRenderedPageBreak/>
         <w:t>Lorem Ipsum 4</w:t>
       </w:r>
     </w:p>
@@ -7166,7 +6953,6 @@
           <w:lang w:eastAsia="en-GB"/>
           <w14:ligatures w14:val="none"/>
         </w:rPr>
-        <w:lastRenderedPageBreak/>
         <w:t xml:space="preserve">C. Zhang and L. Xue, "Autoencoder With Emotion Embedding for Speech Emotion Recognition," in IEEE Access, vol. 9, pp. 51231-51241, 2021, </w:t>
       </w:r>
       <w:proofErr w:type="spellStart"/>

</xml_diff>

<commit_message>
Added Vector Features Graphs
Report Paper now has been updated to include the Vector Features Performance logs within 10 comparative graphs and charts
</commit_message>
<xml_diff>
--- a/Report Drafts/KV6003_Speech_Emotion_Recognition_Report_Panagiotis_Theodorou_Draft 1.docx
+++ b/Report Drafts/KV6003_Speech_Emotion_Recognition_Report_Panagiotis_Theodorou_Draft 1.docx
@@ -3,6 +3,8 @@
 <w:document xmlns:wpc="http://schemas.microsoft.com/office/word/2010/wordprocessingCanvas" xmlns:cx="http://schemas.microsoft.com/office/drawing/2014/chartex" xmlns:cx1="http://schemas.microsoft.com/office/drawing/2015/9/8/chartex" xmlns:cx2="http://schemas.microsoft.com/office/drawing/2015/10/21/chartex" xmlns:cx3="http://schemas.microsoft.com/office/drawing/2016/5/9/chartex" xmlns:cx4="http://schemas.microsoft.com/office/drawing/2016/5/10/chartex" xmlns:cx5="http://schemas.microsoft.com/office/drawing/2016/5/11/chartex" xmlns:cx6="http://schemas.microsoft.com/office/drawing/2016/5/12/chartex" xmlns:cx7="http://schemas.microsoft.com/office/drawing/2016/5/13/chartex" xmlns:cx8="http://schemas.microsoft.com/office/drawing/2016/5/14/chartex" xmlns:mc="http://schemas.openxmlformats.org/markup-compatibility/2006" xmlns:aink="http://schemas.microsoft.com/office/drawing/2016/ink" xmlns:am3d="http://schemas.microsoft.com/office/drawing/2017/model3d" xmlns:o="urn:schemas-microsoft-com:office:office" xmlns:oel="http://schemas.microsoft.com/office/2019/extlst" xmlns:r="http://schemas.openxmlformats.org/officeDocument/2006/relationships" xmlns:m="http://schemas.openxmlformats.org/officeDocument/2006/math" xmlns:v="urn:schemas-microsoft-com:vml" xmlns:wp14="http://schemas.microsoft.com/office/word/2010/wordprocessingDrawing" xmlns:wp="http://schemas.openxmlformats.org/drawingml/2006/wordprocessingDrawing" xmlns:w10="urn:schemas-microsoft-com:office:word" xmlns:w="http://schemas.openxmlformats.org/wordprocessingml/2006/main" xmlns:w14="http://schemas.microsoft.com/office/word/2010/wordml" xmlns:w15="http://schemas.microsoft.com/office/word/2012/wordml" xmlns:w16cex="http://schemas.microsoft.com/office/word/2018/wordml/cex" xmlns:w16cid="http://schemas.microsoft.com/office/word/2016/wordml/cid" xmlns:w16="http://schemas.microsoft.com/office/word/2018/wordml" xmlns:w16sdtdh="http://schemas.microsoft.com/office/word/2020/wordml/sdtdatahash" xmlns:w16se="http://schemas.microsoft.com/office/word/2015/wordml/symex" xmlns:wpg="http://schemas.microsoft.com/office/word/2010/wordprocessingGroup" xmlns:wpi="http://schemas.microsoft.com/office/word/2010/wordprocessingInk" xmlns:wne="http://schemas.microsoft.com/office/word/2006/wordml" xmlns:wps="http://schemas.microsoft.com/office/word/2010/wordprocessingShape" mc:Ignorable="w14 w15 w16se w16cid w16 w16cex w16sdtdh wp14">
   <w:body>
     <w:p>
+      <w:bookmarkStart w:id="0" w:name="_Hlk161159808"/>
+      <w:bookmarkEnd w:id="0"/>
       <w:r>
         <w:rPr>
           <w:noProof/>
@@ -3117,7 +3119,89 @@
           <w:sz w:val="28"/>
           <w:szCs w:val="28"/>
         </w:rPr>
-        <w:t>Lorem Ipsum</w:t>
+        <w:t>Performance</w:t>
+      </w:r>
+    </w:p>
+    <w:p>
+      <w:pPr>
+        <w:rPr>
+          <w:rFonts w:ascii="Times New Roman" w:hAnsi="Times New Roman" w:cs="Times New Roman"/>
+          <w:b/>
+          <w:bCs/>
+          <w:sz w:val="24"/>
+          <w:szCs w:val="24"/>
+        </w:rPr>
+      </w:pPr>
+      <w:r>
+        <w:rPr>
+          <w:rFonts w:ascii="Times New Roman" w:hAnsi="Times New Roman" w:cs="Times New Roman"/>
+          <w:b/>
+          <w:bCs/>
+          <w:sz w:val="24"/>
+          <w:szCs w:val="24"/>
+        </w:rPr>
+        <w:t>3.</w:t>
+      </w:r>
+      <w:r>
+        <w:rPr>
+          <w:rFonts w:ascii="Times New Roman" w:hAnsi="Times New Roman" w:cs="Times New Roman"/>
+          <w:b/>
+          <w:bCs/>
+          <w:sz w:val="24"/>
+          <w:szCs w:val="24"/>
+        </w:rPr>
+        <w:t>4</w:t>
+      </w:r>
+      <w:r>
+        <w:rPr>
+          <w:rFonts w:ascii="Times New Roman" w:hAnsi="Times New Roman" w:cs="Times New Roman"/>
+          <w:b/>
+          <w:bCs/>
+          <w:sz w:val="24"/>
+          <w:szCs w:val="24"/>
+        </w:rPr>
+        <w:t>.</w:t>
+      </w:r>
+      <w:r>
+        <w:rPr>
+          <w:rFonts w:ascii="Times New Roman" w:hAnsi="Times New Roman" w:cs="Times New Roman"/>
+          <w:b/>
+          <w:bCs/>
+          <w:sz w:val="24"/>
+          <w:szCs w:val="24"/>
+        </w:rPr>
+        <w:t>1</w:t>
+      </w:r>
+      <w:r>
+        <w:rPr>
+          <w:rFonts w:ascii="Times New Roman" w:hAnsi="Times New Roman" w:cs="Times New Roman"/>
+          <w:b/>
+          <w:bCs/>
+          <w:sz w:val="24"/>
+          <w:szCs w:val="24"/>
+        </w:rPr>
+        <w:t xml:space="preserve"> -</w:t>
+      </w:r>
+      <w:r>
+        <w:rPr>
+          <w:rFonts w:ascii="Times New Roman" w:hAnsi="Times New Roman" w:cs="Times New Roman"/>
+          <w:b/>
+          <w:bCs/>
+          <w:sz w:val="24"/>
+          <w:szCs w:val="24"/>
+        </w:rPr>
+        <w:tab/>
+        <w:t>Datasets &amp; Features</w:t>
+      </w:r>
+      <w:r>
+        <w:rPr>
+          <w:rFonts w:ascii="Times New Roman" w:hAnsi="Times New Roman" w:cs="Times New Roman"/>
+          <w:b/>
+          <w:bCs/>
+          <w:sz w:val="24"/>
+          <w:szCs w:val="24"/>
+        </w:rPr>
+        <w:t xml:space="preserve"> </w:t>
       </w:r>
     </w:p>
     <w:p>
@@ -3751,6 +3835,7 @@
           <w:sz w:val="28"/>
           <w:szCs w:val="28"/>
         </w:rPr>
+        <w:lastRenderedPageBreak/>
         <w:t>6.1 -</w:t>
       </w:r>
       <w:r>
@@ -3792,7 +3877,6 @@
           <w:sz w:val="28"/>
           <w:szCs w:val="28"/>
         </w:rPr>
-        <w:lastRenderedPageBreak/>
         <w:t>6.2 -</w:t>
       </w:r>
       <w:r>
@@ -5811,8 +5895,8 @@
         <w:spacing w:before="0" w:beforeAutospacing="0" w:after="0" w:afterAutospacing="0"/>
         <w:jc w:val="both"/>
       </w:pPr>
-      <w:bookmarkStart w:id="0" w:name="_Hlk160455072"/>
-      <w:bookmarkStart w:id="1" w:name="_Hlk160455464"/>
+      <w:bookmarkStart w:id="1" w:name="_Hlk160455072"/>
+      <w:bookmarkStart w:id="2" w:name="_Hlk160455464"/>
       <w:r>
         <w:t>Emotions</w:t>
       </w:r>
@@ -5963,8 +6047,8 @@
         <w:spacing w:before="0"/>
         <w:jc w:val="both"/>
       </w:pPr>
-      <w:bookmarkStart w:id="2" w:name="_Hlk160455497"/>
-      <w:bookmarkEnd w:id="0"/>
+      <w:bookmarkStart w:id="3" w:name="_Hlk160455497"/>
+      <w:bookmarkEnd w:id="1"/>
       <w:r>
         <w:t>Methodology</w:t>
       </w:r>
@@ -6212,15 +6296,1136 @@
       <w:r>
         <w:t>Datasets</w:t>
       </w:r>
-    </w:p>
+      <w:r>
+        <w:t xml:space="preserve"> &amp; Features</w:t>
+      </w:r>
+    </w:p>
+    <w:tbl>
+      <w:tblPr>
+        <w:tblStyle w:val="TableGrid"/>
+        <w:tblW w:w="0" w:type="auto"/>
+        <w:tblBorders>
+          <w:top w:val="none" w:sz="0" w:space="0" w:color="auto"/>
+          <w:left w:val="none" w:sz="0" w:space="0" w:color="auto"/>
+          <w:bottom w:val="none" w:sz="0" w:space="0" w:color="auto"/>
+          <w:right w:val="none" w:sz="0" w:space="0" w:color="auto"/>
+          <w:insideH w:val="none" w:sz="0" w:space="0" w:color="auto"/>
+          <w:insideV w:val="none" w:sz="0" w:space="0" w:color="auto"/>
+        </w:tblBorders>
+        <w:tblLook w:val="04A0" w:firstRow="1" w:lastRow="0" w:firstColumn="1" w:lastColumn="0" w:noHBand="0" w:noVBand="1"/>
+      </w:tblPr>
+      <w:tblGrid>
+        <w:gridCol w:w="10456"/>
+      </w:tblGrid>
+      <w:tr>
+        <w:tc>
+          <w:tcPr>
+            <w:tcW w:w="10456" w:type="dxa"/>
+          </w:tcPr>
+          <w:p>
+            <w:pPr>
+              <w:pStyle w:val="Heading3"/>
+              <w:numPr>
+                <w:ilvl w:val="0"/>
+                <w:numId w:val="0"/>
+              </w:numPr>
+              <w:jc w:val="center"/>
+            </w:pPr>
+            <w:r>
+              <w:rPr>
+                <w:noProof/>
+                <w14:ligatures w14:val="standardContextual"/>
+              </w:rPr>
+              <w:lastRenderedPageBreak/>
+              <w:drawing>
+                <wp:inline distT="0" distB="0" distL="0" distR="0" wp14:anchorId="4DF677D0" wp14:editId="07BA1939">
+                  <wp:extent cx="3136960" cy="1710000"/>
+                  <wp:effectExtent l="19050" t="19050" r="25400" b="24130"/>
+                  <wp:docPr id="1331559252" name="Picture 2" descr="A graph on a black background&#10;&#10;Description automatically generated"/>
+                  <wp:cNvGraphicFramePr>
+                    <a:graphicFrameLocks xmlns:a="http://schemas.openxmlformats.org/drawingml/2006/main" noChangeAspect="1"/>
+                  </wp:cNvGraphicFramePr>
+                  <a:graphic xmlns:a="http://schemas.openxmlformats.org/drawingml/2006/main">
+                    <a:graphicData uri="http://schemas.openxmlformats.org/drawingml/2006/picture">
+                      <pic:pic xmlns:pic="http://schemas.openxmlformats.org/drawingml/2006/picture">
+                        <pic:nvPicPr>
+                          <pic:cNvPr id="1331559252" name="Picture 2" descr="A graph on a black background&#10;&#10;Description automatically generated"/>
+                          <pic:cNvPicPr>
+                            <a:picLocks noChangeAspect="1" noChangeArrowheads="1"/>
+                          </pic:cNvPicPr>
+                        </pic:nvPicPr>
+                        <pic:blipFill>
+                          <a:blip r:embed="rId11" cstate="print">
+                            <a:extLst>
+                              <a:ext uri="{28A0092B-C50C-407E-A947-70E740481C1C}">
+                                <a14:useLocalDpi xmlns:a14="http://schemas.microsoft.com/office/drawing/2010/main" val="0"/>
+                              </a:ext>
+                            </a:extLst>
+                          </a:blip>
+                          <a:srcRect/>
+                          <a:stretch>
+                            <a:fillRect/>
+                          </a:stretch>
+                        </pic:blipFill>
+                        <pic:spPr bwMode="auto">
+                          <a:xfrm>
+                            <a:off x="0" y="0"/>
+                            <a:ext cx="3136960" cy="1710000"/>
+                          </a:xfrm>
+                          <a:prstGeom prst="rect">
+                            <a:avLst/>
+                          </a:prstGeom>
+                          <a:noFill/>
+                          <a:ln w="12700">
+                            <a:solidFill>
+                              <a:schemeClr val="tx1"/>
+                            </a:solidFill>
+                          </a:ln>
+                        </pic:spPr>
+                      </pic:pic>
+                    </a:graphicData>
+                  </a:graphic>
+                </wp:inline>
+              </w:drawing>
+            </w:r>
+          </w:p>
+        </w:tc>
+      </w:tr>
+      <w:tr>
+        <w:tc>
+          <w:tcPr>
+            <w:tcW w:w="10456" w:type="dxa"/>
+          </w:tcPr>
+          <w:p>
+            <w:pPr>
+              <w:pStyle w:val="Heading3"/>
+              <w:numPr>
+                <w:ilvl w:val="0"/>
+                <w:numId w:val="0"/>
+              </w:numPr>
+              <w:jc w:val="center"/>
+              <w:rPr>
+                <w:sz w:val="24"/>
+                <w:szCs w:val="24"/>
+              </w:rPr>
+            </w:pPr>
+            <w:r>
+              <w:rPr>
+                <w:sz w:val="24"/>
+                <w:szCs w:val="24"/>
+              </w:rPr>
+              <w:t xml:space="preserve">Fig: </w:t>
+            </w:r>
+            <w:r>
+              <w:rPr>
+                <w:b w:val="0"/>
+                <w:bCs w:val="0"/>
+                <w:sz w:val="24"/>
+                <w:szCs w:val="24"/>
+              </w:rPr>
+              <w:t xml:space="preserve">Comparisons of all 4 datasets </w:t>
+            </w:r>
+            <w:r>
+              <w:rPr>
+                <w:b w:val="0"/>
+                <w:bCs w:val="0"/>
+                <w:sz w:val="24"/>
+                <w:szCs w:val="24"/>
+              </w:rPr>
+              <w:t xml:space="preserve">F1 Macro-Average Performance Metrics, </w:t>
+            </w:r>
+            <w:r>
+              <w:rPr>
+                <w:b w:val="0"/>
+                <w:bCs w:val="0"/>
+                <w:sz w:val="24"/>
+                <w:szCs w:val="24"/>
+              </w:rPr>
+              <w:t>in Deep Learning and Machine Learning models</w:t>
+            </w:r>
+            <w:r>
+              <w:rPr>
+                <w:b w:val="0"/>
+                <w:bCs w:val="0"/>
+                <w:sz w:val="24"/>
+                <w:szCs w:val="24"/>
+              </w:rPr>
+              <w:t>, using Mel-Spectrogram as a Vector Feature</w:t>
+            </w:r>
+          </w:p>
+        </w:tc>
+      </w:tr>
+    </w:tbl>
     <w:p>
       <w:pPr>
         <w:pStyle w:val="Heading3"/>
-      </w:pPr>
-      <w:r>
-        <w:lastRenderedPageBreak/>
-        <w:t>Features</w:t>
-      </w:r>
+        <w:numPr>
+          <w:ilvl w:val="0"/>
+          <w:numId w:val="0"/>
+        </w:numPr>
+      </w:pPr>
+    </w:p>
+    <w:tbl>
+      <w:tblPr>
+        <w:tblStyle w:val="TableGrid"/>
+        <w:tblW w:w="0" w:type="auto"/>
+        <w:tblBorders>
+          <w:top w:val="none" w:sz="0" w:space="0" w:color="auto"/>
+          <w:left w:val="none" w:sz="0" w:space="0" w:color="auto"/>
+          <w:bottom w:val="none" w:sz="0" w:space="0" w:color="auto"/>
+          <w:right w:val="none" w:sz="0" w:space="0" w:color="auto"/>
+          <w:insideH w:val="none" w:sz="0" w:space="0" w:color="auto"/>
+          <w:insideV w:val="none" w:sz="0" w:space="0" w:color="auto"/>
+        </w:tblBorders>
+        <w:tblLook w:val="04A0" w:firstRow="1" w:lastRow="0" w:firstColumn="1" w:lastColumn="0" w:noHBand="0" w:noVBand="1"/>
+      </w:tblPr>
+      <w:tblGrid>
+        <w:gridCol w:w="10456"/>
+      </w:tblGrid>
+      <w:tr>
+        <w:tc>
+          <w:tcPr>
+            <w:tcW w:w="10456" w:type="dxa"/>
+          </w:tcPr>
+          <w:p>
+            <w:pPr>
+              <w:pStyle w:val="Heading3"/>
+              <w:numPr>
+                <w:ilvl w:val="0"/>
+                <w:numId w:val="0"/>
+              </w:numPr>
+              <w:jc w:val="center"/>
+            </w:pPr>
+            <w:r>
+              <w:rPr>
+                <w:noProof/>
+                <w14:ligatures w14:val="standardContextual"/>
+              </w:rPr>
+              <w:drawing>
+                <wp:inline distT="0" distB="0" distL="0" distR="0" wp14:anchorId="4200E2E0" wp14:editId="370C7781">
+                  <wp:extent cx="3147843" cy="1710000"/>
+                  <wp:effectExtent l="19050" t="19050" r="14605" b="24130"/>
+                  <wp:docPr id="981121422" name="Picture 3" descr="A graph on a black background&#10;&#10;Description automatically generated"/>
+                  <wp:cNvGraphicFramePr>
+                    <a:graphicFrameLocks xmlns:a="http://schemas.openxmlformats.org/drawingml/2006/main" noChangeAspect="1"/>
+                  </wp:cNvGraphicFramePr>
+                  <a:graphic xmlns:a="http://schemas.openxmlformats.org/drawingml/2006/main">
+                    <a:graphicData uri="http://schemas.openxmlformats.org/drawingml/2006/picture">
+                      <pic:pic xmlns:pic="http://schemas.openxmlformats.org/drawingml/2006/picture">
+                        <pic:nvPicPr>
+                          <pic:cNvPr id="981121422" name="Picture 3" descr="A graph on a black background&#10;&#10;Description automatically generated"/>
+                          <pic:cNvPicPr>
+                            <a:picLocks noChangeAspect="1" noChangeArrowheads="1"/>
+                          </pic:cNvPicPr>
+                        </pic:nvPicPr>
+                        <pic:blipFill>
+                          <a:blip r:embed="rId12" cstate="print">
+                            <a:extLst>
+                              <a:ext uri="{28A0092B-C50C-407E-A947-70E740481C1C}">
+                                <a14:useLocalDpi xmlns:a14="http://schemas.microsoft.com/office/drawing/2010/main" val="0"/>
+                              </a:ext>
+                            </a:extLst>
+                          </a:blip>
+                          <a:srcRect/>
+                          <a:stretch>
+                            <a:fillRect/>
+                          </a:stretch>
+                        </pic:blipFill>
+                        <pic:spPr bwMode="auto">
+                          <a:xfrm>
+                            <a:off x="0" y="0"/>
+                            <a:ext cx="3147843" cy="1710000"/>
+                          </a:xfrm>
+                          <a:prstGeom prst="rect">
+                            <a:avLst/>
+                          </a:prstGeom>
+                          <a:noFill/>
+                          <a:ln w="12700">
+                            <a:solidFill>
+                              <a:schemeClr val="tx1"/>
+                            </a:solidFill>
+                          </a:ln>
+                        </pic:spPr>
+                      </pic:pic>
+                    </a:graphicData>
+                  </a:graphic>
+                </wp:inline>
+              </w:drawing>
+            </w:r>
+          </w:p>
+        </w:tc>
+      </w:tr>
+      <w:tr>
+        <w:tc>
+          <w:tcPr>
+            <w:tcW w:w="10456" w:type="dxa"/>
+          </w:tcPr>
+          <w:p>
+            <w:pPr>
+              <w:pStyle w:val="Heading3"/>
+              <w:numPr>
+                <w:ilvl w:val="0"/>
+                <w:numId w:val="0"/>
+              </w:numPr>
+              <w:jc w:val="center"/>
+              <w:rPr>
+                <w:sz w:val="24"/>
+                <w:szCs w:val="24"/>
+              </w:rPr>
+            </w:pPr>
+            <w:r>
+              <w:rPr>
+                <w:sz w:val="24"/>
+                <w:szCs w:val="24"/>
+              </w:rPr>
+              <w:t xml:space="preserve">Fig: </w:t>
+            </w:r>
+            <w:r>
+              <w:rPr>
+                <w:b w:val="0"/>
+                <w:bCs w:val="0"/>
+                <w:sz w:val="24"/>
+                <w:szCs w:val="24"/>
+              </w:rPr>
+              <w:t xml:space="preserve">Comparisons of all 4 datasets </w:t>
+            </w:r>
+            <w:r>
+              <w:rPr>
+                <w:b w:val="0"/>
+                <w:bCs w:val="0"/>
+                <w:sz w:val="24"/>
+                <w:szCs w:val="24"/>
+              </w:rPr>
+              <w:t xml:space="preserve">F1 Macro-Average Performance Metrics, </w:t>
+            </w:r>
+            <w:r>
+              <w:rPr>
+                <w:b w:val="0"/>
+                <w:bCs w:val="0"/>
+                <w:sz w:val="24"/>
+                <w:szCs w:val="24"/>
+              </w:rPr>
+              <w:t>in Deep Learning and Machine Learning models</w:t>
+            </w:r>
+            <w:r>
+              <w:rPr>
+                <w:b w:val="0"/>
+                <w:bCs w:val="0"/>
+                <w:sz w:val="24"/>
+                <w:szCs w:val="24"/>
+              </w:rPr>
+              <w:t>, using MFCC as a Vector Feature</w:t>
+            </w:r>
+          </w:p>
+        </w:tc>
+      </w:tr>
+    </w:tbl>
+    <w:p>
+      <w:pPr>
+        <w:pStyle w:val="Heading3"/>
+        <w:numPr>
+          <w:ilvl w:val="0"/>
+          <w:numId w:val="0"/>
+        </w:numPr>
+      </w:pPr>
+    </w:p>
+    <w:tbl>
+      <w:tblPr>
+        <w:tblStyle w:val="TableGrid"/>
+        <w:tblW w:w="0" w:type="auto"/>
+        <w:tblBorders>
+          <w:top w:val="none" w:sz="0" w:space="0" w:color="auto"/>
+          <w:left w:val="none" w:sz="0" w:space="0" w:color="auto"/>
+          <w:bottom w:val="none" w:sz="0" w:space="0" w:color="auto"/>
+          <w:right w:val="none" w:sz="0" w:space="0" w:color="auto"/>
+          <w:insideH w:val="none" w:sz="0" w:space="0" w:color="auto"/>
+          <w:insideV w:val="none" w:sz="0" w:space="0" w:color="auto"/>
+        </w:tblBorders>
+        <w:tblLook w:val="04A0" w:firstRow="1" w:lastRow="0" w:firstColumn="1" w:lastColumn="0" w:noHBand="0" w:noVBand="1"/>
+      </w:tblPr>
+      <w:tblGrid>
+        <w:gridCol w:w="5228"/>
+        <w:gridCol w:w="5228"/>
+      </w:tblGrid>
+      <w:tr>
+        <w:tc>
+          <w:tcPr>
+            <w:tcW w:w="5228" w:type="dxa"/>
+          </w:tcPr>
+          <w:p>
+            <w:pPr>
+              <w:pStyle w:val="Heading3"/>
+              <w:numPr>
+                <w:ilvl w:val="0"/>
+                <w:numId w:val="0"/>
+              </w:numPr>
+              <w:jc w:val="right"/>
+            </w:pPr>
+            <w:r>
+              <w:rPr>
+                <w:noProof/>
+                <w14:ligatures w14:val="standardContextual"/>
+              </w:rPr>
+              <w:drawing>
+                <wp:inline distT="0" distB="0" distL="0" distR="0" wp14:anchorId="0D5C25E3" wp14:editId="63436AFE">
+                  <wp:extent cx="2520000" cy="1440000"/>
+                  <wp:effectExtent l="19050" t="19050" r="13970" b="27305"/>
+                  <wp:docPr id="2088498532" name="Picture 5"/>
+                  <wp:cNvGraphicFramePr>
+                    <a:graphicFrameLocks xmlns:a="http://schemas.openxmlformats.org/drawingml/2006/main"/>
+                  </wp:cNvGraphicFramePr>
+                  <a:graphic xmlns:a="http://schemas.openxmlformats.org/drawingml/2006/main">
+                    <a:graphicData uri="http://schemas.openxmlformats.org/drawingml/2006/picture">
+                      <pic:pic xmlns:pic="http://schemas.openxmlformats.org/drawingml/2006/picture">
+                        <pic:nvPicPr>
+                          <pic:cNvPr id="0" name="Picture 6"/>
+                          <pic:cNvPicPr>
+                            <a:picLocks noChangeAspect="1" noChangeArrowheads="1"/>
+                          </pic:cNvPicPr>
+                        </pic:nvPicPr>
+                        <pic:blipFill>
+                          <a:blip r:embed="rId13" cstate="print">
+                            <a:extLst>
+                              <a:ext uri="{28A0092B-C50C-407E-A947-70E740481C1C}">
+                                <a14:useLocalDpi xmlns:a14="http://schemas.microsoft.com/office/drawing/2010/main" val="0"/>
+                              </a:ext>
+                            </a:extLst>
+                          </a:blip>
+                          <a:srcRect/>
+                          <a:stretch>
+                            <a:fillRect/>
+                          </a:stretch>
+                        </pic:blipFill>
+                        <pic:spPr bwMode="auto">
+                          <a:xfrm>
+                            <a:off x="0" y="0"/>
+                            <a:ext cx="2520000" cy="1440000"/>
+                          </a:xfrm>
+                          <a:prstGeom prst="rect">
+                            <a:avLst/>
+                          </a:prstGeom>
+                          <a:noFill/>
+                          <a:ln w="12700">
+                            <a:solidFill>
+                              <a:schemeClr val="tx1"/>
+                            </a:solidFill>
+                          </a:ln>
+                        </pic:spPr>
+                      </pic:pic>
+                    </a:graphicData>
+                  </a:graphic>
+                </wp:inline>
+              </w:drawing>
+            </w:r>
+          </w:p>
+        </w:tc>
+        <w:tc>
+          <w:tcPr>
+            <w:tcW w:w="5228" w:type="dxa"/>
+          </w:tcPr>
+          <w:p>
+            <w:pPr>
+              <w:pStyle w:val="Heading3"/>
+              <w:numPr>
+                <w:ilvl w:val="0"/>
+                <w:numId w:val="0"/>
+              </w:numPr>
+            </w:pPr>
+            <w:r>
+              <w:rPr>
+                <w:noProof/>
+                <w14:ligatures w14:val="standardContextual"/>
+              </w:rPr>
+              <w:drawing>
+                <wp:inline distT="0" distB="0" distL="0" distR="0" wp14:anchorId="6C9E30C8" wp14:editId="1990CE34">
+                  <wp:extent cx="2520000" cy="1440000"/>
+                  <wp:effectExtent l="19050" t="19050" r="13970" b="27305"/>
+                  <wp:docPr id="1540080840" name="Picture 6"/>
+                  <wp:cNvGraphicFramePr>
+                    <a:graphicFrameLocks xmlns:a="http://schemas.openxmlformats.org/drawingml/2006/main"/>
+                  </wp:cNvGraphicFramePr>
+                  <a:graphic xmlns:a="http://schemas.openxmlformats.org/drawingml/2006/main">
+                    <a:graphicData uri="http://schemas.openxmlformats.org/drawingml/2006/picture">
+                      <pic:pic xmlns:pic="http://schemas.openxmlformats.org/drawingml/2006/picture">
+                        <pic:nvPicPr>
+                          <pic:cNvPr id="0" name="Picture 7"/>
+                          <pic:cNvPicPr>
+                            <a:picLocks noChangeAspect="1" noChangeArrowheads="1"/>
+                          </pic:cNvPicPr>
+                        </pic:nvPicPr>
+                        <pic:blipFill>
+                          <a:blip r:embed="rId14" cstate="print">
+                            <a:extLst>
+                              <a:ext uri="{28A0092B-C50C-407E-A947-70E740481C1C}">
+                                <a14:useLocalDpi xmlns:a14="http://schemas.microsoft.com/office/drawing/2010/main" val="0"/>
+                              </a:ext>
+                            </a:extLst>
+                          </a:blip>
+                          <a:srcRect/>
+                          <a:stretch>
+                            <a:fillRect/>
+                          </a:stretch>
+                        </pic:blipFill>
+                        <pic:spPr bwMode="auto">
+                          <a:xfrm>
+                            <a:off x="0" y="0"/>
+                            <a:ext cx="2520000" cy="1440000"/>
+                          </a:xfrm>
+                          <a:prstGeom prst="rect">
+                            <a:avLst/>
+                          </a:prstGeom>
+                          <a:noFill/>
+                          <a:ln w="12700">
+                            <a:solidFill>
+                              <a:schemeClr val="tx1"/>
+                            </a:solidFill>
+                          </a:ln>
+                        </pic:spPr>
+                      </pic:pic>
+                    </a:graphicData>
+                  </a:graphic>
+                </wp:inline>
+              </w:drawing>
+            </w:r>
+          </w:p>
+        </w:tc>
+      </w:tr>
+      <w:tr>
+        <w:tc>
+          <w:tcPr>
+            <w:tcW w:w="5228" w:type="dxa"/>
+          </w:tcPr>
+          <w:p>
+            <w:pPr>
+              <w:pStyle w:val="Heading3"/>
+              <w:numPr>
+                <w:ilvl w:val="0"/>
+                <w:numId w:val="0"/>
+              </w:numPr>
+              <w:jc w:val="right"/>
+            </w:pPr>
+            <w:r>
+              <w:rPr>
+                <w:noProof/>
+                <w14:ligatures w14:val="standardContextual"/>
+              </w:rPr>
+              <w:drawing>
+                <wp:inline distT="0" distB="0" distL="0" distR="0" wp14:anchorId="4E0FA1F9" wp14:editId="0B6E17B9">
+                  <wp:extent cx="2520000" cy="1440000"/>
+                  <wp:effectExtent l="19050" t="19050" r="13970" b="27305"/>
+                  <wp:docPr id="234904471" name="Picture 7"/>
+                  <wp:cNvGraphicFramePr>
+                    <a:graphicFrameLocks xmlns:a="http://schemas.openxmlformats.org/drawingml/2006/main"/>
+                  </wp:cNvGraphicFramePr>
+                  <a:graphic xmlns:a="http://schemas.openxmlformats.org/drawingml/2006/main">
+                    <a:graphicData uri="http://schemas.openxmlformats.org/drawingml/2006/picture">
+                      <pic:pic xmlns:pic="http://schemas.openxmlformats.org/drawingml/2006/picture">
+                        <pic:nvPicPr>
+                          <pic:cNvPr id="0" name="Picture 8"/>
+                          <pic:cNvPicPr>
+                            <a:picLocks noChangeAspect="1" noChangeArrowheads="1"/>
+                          </pic:cNvPicPr>
+                        </pic:nvPicPr>
+                        <pic:blipFill>
+                          <a:blip r:embed="rId15" cstate="print">
+                            <a:extLst>
+                              <a:ext uri="{28A0092B-C50C-407E-A947-70E740481C1C}">
+                                <a14:useLocalDpi xmlns:a14="http://schemas.microsoft.com/office/drawing/2010/main" val="0"/>
+                              </a:ext>
+                            </a:extLst>
+                          </a:blip>
+                          <a:srcRect/>
+                          <a:stretch>
+                            <a:fillRect/>
+                          </a:stretch>
+                        </pic:blipFill>
+                        <pic:spPr bwMode="auto">
+                          <a:xfrm>
+                            <a:off x="0" y="0"/>
+                            <a:ext cx="2520000" cy="1440000"/>
+                          </a:xfrm>
+                          <a:prstGeom prst="rect">
+                            <a:avLst/>
+                          </a:prstGeom>
+                          <a:noFill/>
+                          <a:ln w="12700">
+                            <a:solidFill>
+                              <a:schemeClr val="tx1"/>
+                            </a:solidFill>
+                          </a:ln>
+                        </pic:spPr>
+                      </pic:pic>
+                    </a:graphicData>
+                  </a:graphic>
+                </wp:inline>
+              </w:drawing>
+            </w:r>
+          </w:p>
+        </w:tc>
+        <w:tc>
+          <w:tcPr>
+            <w:tcW w:w="5228" w:type="dxa"/>
+          </w:tcPr>
+          <w:p>
+            <w:pPr>
+              <w:pStyle w:val="Heading3"/>
+              <w:numPr>
+                <w:ilvl w:val="0"/>
+                <w:numId w:val="0"/>
+              </w:numPr>
+            </w:pPr>
+            <w:r>
+              <w:rPr>
+                <w:noProof/>
+                <w14:ligatures w14:val="standardContextual"/>
+              </w:rPr>
+              <w:drawing>
+                <wp:inline distT="0" distB="0" distL="0" distR="0" wp14:anchorId="39B005A7" wp14:editId="4158EC4D">
+                  <wp:extent cx="2520000" cy="1440000"/>
+                  <wp:effectExtent l="19050" t="19050" r="13970" b="27305"/>
+                  <wp:docPr id="552748868" name="Picture 8"/>
+                  <wp:cNvGraphicFramePr>
+                    <a:graphicFrameLocks xmlns:a="http://schemas.openxmlformats.org/drawingml/2006/main"/>
+                  </wp:cNvGraphicFramePr>
+                  <a:graphic xmlns:a="http://schemas.openxmlformats.org/drawingml/2006/main">
+                    <a:graphicData uri="http://schemas.openxmlformats.org/drawingml/2006/picture">
+                      <pic:pic xmlns:pic="http://schemas.openxmlformats.org/drawingml/2006/picture">
+                        <pic:nvPicPr>
+                          <pic:cNvPr id="0" name="Picture 9"/>
+                          <pic:cNvPicPr>
+                            <a:picLocks noChangeAspect="1" noChangeArrowheads="1"/>
+                          </pic:cNvPicPr>
+                        </pic:nvPicPr>
+                        <pic:blipFill>
+                          <a:blip r:embed="rId16" cstate="print">
+                            <a:extLst>
+                              <a:ext uri="{28A0092B-C50C-407E-A947-70E740481C1C}">
+                                <a14:useLocalDpi xmlns:a14="http://schemas.microsoft.com/office/drawing/2010/main" val="0"/>
+                              </a:ext>
+                            </a:extLst>
+                          </a:blip>
+                          <a:srcRect/>
+                          <a:stretch>
+                            <a:fillRect/>
+                          </a:stretch>
+                        </pic:blipFill>
+                        <pic:spPr bwMode="auto">
+                          <a:xfrm>
+                            <a:off x="0" y="0"/>
+                            <a:ext cx="2520000" cy="1440000"/>
+                          </a:xfrm>
+                          <a:prstGeom prst="rect">
+                            <a:avLst/>
+                          </a:prstGeom>
+                          <a:noFill/>
+                          <a:ln w="12700">
+                            <a:solidFill>
+                              <a:schemeClr val="tx1"/>
+                            </a:solidFill>
+                          </a:ln>
+                        </pic:spPr>
+                      </pic:pic>
+                    </a:graphicData>
+                  </a:graphic>
+                </wp:inline>
+              </w:drawing>
+            </w:r>
+          </w:p>
+        </w:tc>
+      </w:tr>
+      <w:tr>
+        <w:tc>
+          <w:tcPr>
+            <w:tcW w:w="10456" w:type="dxa"/>
+            <w:gridSpan w:val="2"/>
+          </w:tcPr>
+          <w:p>
+            <w:pPr>
+              <w:pStyle w:val="Heading3"/>
+              <w:numPr>
+                <w:ilvl w:val="0"/>
+                <w:numId w:val="0"/>
+              </w:numPr>
+              <w:jc w:val="center"/>
+            </w:pPr>
+            <w:r>
+              <w:rPr>
+                <w:sz w:val="24"/>
+                <w:szCs w:val="24"/>
+              </w:rPr>
+              <w:t xml:space="preserve">Fig: </w:t>
+            </w:r>
+            <w:r>
+              <w:rPr>
+                <w:b w:val="0"/>
+                <w:bCs w:val="0"/>
+                <w:sz w:val="24"/>
+                <w:szCs w:val="24"/>
+              </w:rPr>
+              <w:t>F1-Score Macro-Average Performance C</w:t>
+            </w:r>
+            <w:r>
+              <w:rPr>
+                <w:b w:val="0"/>
+                <w:bCs w:val="0"/>
+                <w:sz w:val="24"/>
+                <w:szCs w:val="24"/>
+              </w:rPr>
+              <w:t>omparisons of</w:t>
+            </w:r>
+            <w:r>
+              <w:rPr>
+                <w:b w:val="0"/>
+                <w:bCs w:val="0"/>
+                <w:sz w:val="24"/>
+                <w:szCs w:val="24"/>
+              </w:rPr>
+              <w:t xml:space="preserve"> Each Deep Learning Model, from each Dataset, </w:t>
+            </w:r>
+            <w:r>
+              <w:rPr>
+                <w:b w:val="0"/>
+                <w:bCs w:val="0"/>
+                <w:sz w:val="24"/>
+                <w:szCs w:val="24"/>
+              </w:rPr>
+              <w:t>relative to each Feature Vector</w:t>
+            </w:r>
+            <w:r>
+              <w:rPr>
+                <w:b w:val="0"/>
+                <w:bCs w:val="0"/>
+                <w:sz w:val="24"/>
+                <w:szCs w:val="24"/>
+              </w:rPr>
+              <w:t xml:space="preserve"> (MFCC vs Mel-Spectrogram)</w:t>
+            </w:r>
+          </w:p>
+        </w:tc>
+      </w:tr>
+    </w:tbl>
+    <w:p>
+      <w:pPr>
+        <w:pStyle w:val="Heading3"/>
+        <w:numPr>
+          <w:ilvl w:val="0"/>
+          <w:numId w:val="0"/>
+        </w:numPr>
+      </w:pPr>
+    </w:p>
+    <w:p>
+      <w:pPr>
+        <w:pStyle w:val="Heading3"/>
+        <w:numPr>
+          <w:ilvl w:val="0"/>
+          <w:numId w:val="0"/>
+        </w:numPr>
+      </w:pPr>
+    </w:p>
+    <w:tbl>
+      <w:tblPr>
+        <w:tblStyle w:val="TableGrid"/>
+        <w:tblW w:w="0" w:type="auto"/>
+        <w:tblBorders>
+          <w:top w:val="none" w:sz="0" w:space="0" w:color="auto"/>
+          <w:left w:val="none" w:sz="0" w:space="0" w:color="auto"/>
+          <w:bottom w:val="none" w:sz="0" w:space="0" w:color="auto"/>
+          <w:right w:val="none" w:sz="0" w:space="0" w:color="auto"/>
+          <w:insideH w:val="none" w:sz="0" w:space="0" w:color="auto"/>
+          <w:insideV w:val="none" w:sz="0" w:space="0" w:color="auto"/>
+        </w:tblBorders>
+        <w:tblLook w:val="04A0" w:firstRow="1" w:lastRow="0" w:firstColumn="1" w:lastColumn="0" w:noHBand="0" w:noVBand="1"/>
+      </w:tblPr>
+      <w:tblGrid>
+        <w:gridCol w:w="5228"/>
+        <w:gridCol w:w="5228"/>
+      </w:tblGrid>
+      <w:tr>
+        <w:tc>
+          <w:tcPr>
+            <w:tcW w:w="5228" w:type="dxa"/>
+          </w:tcPr>
+          <w:p>
+            <w:pPr>
+              <w:pStyle w:val="Heading3"/>
+              <w:numPr>
+                <w:ilvl w:val="0"/>
+                <w:numId w:val="0"/>
+              </w:numPr>
+              <w:jc w:val="right"/>
+            </w:pPr>
+            <w:r>
+              <w:rPr>
+                <w:noProof/>
+                <w14:ligatures w14:val="standardContextual"/>
+              </w:rPr>
+              <w:lastRenderedPageBreak/>
+              <w:drawing>
+                <wp:inline distT="0" distB="0" distL="0" distR="0" wp14:anchorId="4E436E85" wp14:editId="729635D2">
+                  <wp:extent cx="2520000" cy="1440000"/>
+                  <wp:effectExtent l="19050" t="19050" r="13970" b="27305"/>
+                  <wp:docPr id="1723561117" name="Picture 9"/>
+                  <wp:cNvGraphicFramePr>
+                    <a:graphicFrameLocks xmlns:a="http://schemas.openxmlformats.org/drawingml/2006/main"/>
+                  </wp:cNvGraphicFramePr>
+                  <a:graphic xmlns:a="http://schemas.openxmlformats.org/drawingml/2006/main">
+                    <a:graphicData uri="http://schemas.openxmlformats.org/drawingml/2006/picture">
+                      <pic:pic xmlns:pic="http://schemas.openxmlformats.org/drawingml/2006/picture">
+                        <pic:nvPicPr>
+                          <pic:cNvPr id="0" name="Picture 10"/>
+                          <pic:cNvPicPr>
+                            <a:picLocks noChangeAspect="1" noChangeArrowheads="1"/>
+                          </pic:cNvPicPr>
+                        </pic:nvPicPr>
+                        <pic:blipFill>
+                          <a:blip r:embed="rId17" cstate="print">
+                            <a:extLst>
+                              <a:ext uri="{28A0092B-C50C-407E-A947-70E740481C1C}">
+                                <a14:useLocalDpi xmlns:a14="http://schemas.microsoft.com/office/drawing/2010/main" val="0"/>
+                              </a:ext>
+                            </a:extLst>
+                          </a:blip>
+                          <a:srcRect/>
+                          <a:stretch>
+                            <a:fillRect/>
+                          </a:stretch>
+                        </pic:blipFill>
+                        <pic:spPr bwMode="auto">
+                          <a:xfrm>
+                            <a:off x="0" y="0"/>
+                            <a:ext cx="2520000" cy="1440000"/>
+                          </a:xfrm>
+                          <a:prstGeom prst="rect">
+                            <a:avLst/>
+                          </a:prstGeom>
+                          <a:noFill/>
+                          <a:ln w="12700">
+                            <a:solidFill>
+                              <a:schemeClr val="tx1"/>
+                            </a:solidFill>
+                          </a:ln>
+                        </pic:spPr>
+                      </pic:pic>
+                    </a:graphicData>
+                  </a:graphic>
+                </wp:inline>
+              </w:drawing>
+            </w:r>
+          </w:p>
+        </w:tc>
+        <w:tc>
+          <w:tcPr>
+            <w:tcW w:w="5228" w:type="dxa"/>
+          </w:tcPr>
+          <w:p>
+            <w:pPr>
+              <w:pStyle w:val="Heading3"/>
+              <w:numPr>
+                <w:ilvl w:val="0"/>
+                <w:numId w:val="0"/>
+              </w:numPr>
+              <w:jc w:val="both"/>
+            </w:pPr>
+            <w:r>
+              <w:rPr>
+                <w:noProof/>
+                <w14:ligatures w14:val="standardContextual"/>
+              </w:rPr>
+              <w:drawing>
+                <wp:inline distT="0" distB="0" distL="0" distR="0" wp14:anchorId="06109F6C" wp14:editId="306980CF">
+                  <wp:extent cx="2520000" cy="1440000"/>
+                  <wp:effectExtent l="19050" t="19050" r="13970" b="27305"/>
+                  <wp:docPr id="556156253" name="Picture 10"/>
+                  <wp:cNvGraphicFramePr>
+                    <a:graphicFrameLocks xmlns:a="http://schemas.openxmlformats.org/drawingml/2006/main"/>
+                  </wp:cNvGraphicFramePr>
+                  <a:graphic xmlns:a="http://schemas.openxmlformats.org/drawingml/2006/main">
+                    <a:graphicData uri="http://schemas.openxmlformats.org/drawingml/2006/picture">
+                      <pic:pic xmlns:pic="http://schemas.openxmlformats.org/drawingml/2006/picture">
+                        <pic:nvPicPr>
+                          <pic:cNvPr id="0" name="Picture 11"/>
+                          <pic:cNvPicPr>
+                            <a:picLocks noChangeAspect="1" noChangeArrowheads="1"/>
+                          </pic:cNvPicPr>
+                        </pic:nvPicPr>
+                        <pic:blipFill>
+                          <a:blip r:embed="rId18" cstate="print">
+                            <a:extLst>
+                              <a:ext uri="{28A0092B-C50C-407E-A947-70E740481C1C}">
+                                <a14:useLocalDpi xmlns:a14="http://schemas.microsoft.com/office/drawing/2010/main" val="0"/>
+                              </a:ext>
+                            </a:extLst>
+                          </a:blip>
+                          <a:srcRect/>
+                          <a:stretch>
+                            <a:fillRect/>
+                          </a:stretch>
+                        </pic:blipFill>
+                        <pic:spPr bwMode="auto">
+                          <a:xfrm>
+                            <a:off x="0" y="0"/>
+                            <a:ext cx="2520000" cy="1440000"/>
+                          </a:xfrm>
+                          <a:prstGeom prst="rect">
+                            <a:avLst/>
+                          </a:prstGeom>
+                          <a:noFill/>
+                          <a:ln w="12700">
+                            <a:solidFill>
+                              <a:schemeClr val="tx1"/>
+                            </a:solidFill>
+                          </a:ln>
+                        </pic:spPr>
+                      </pic:pic>
+                    </a:graphicData>
+                  </a:graphic>
+                </wp:inline>
+              </w:drawing>
+            </w:r>
+          </w:p>
+        </w:tc>
+      </w:tr>
+      <w:tr>
+        <w:tc>
+          <w:tcPr>
+            <w:tcW w:w="5228" w:type="dxa"/>
+          </w:tcPr>
+          <w:p>
+            <w:pPr>
+              <w:pStyle w:val="Heading3"/>
+              <w:numPr>
+                <w:ilvl w:val="0"/>
+                <w:numId w:val="0"/>
+              </w:numPr>
+              <w:jc w:val="right"/>
+            </w:pPr>
+            <w:r>
+              <w:rPr>
+                <w:noProof/>
+                <w14:ligatures w14:val="standardContextual"/>
+              </w:rPr>
+              <w:drawing>
+                <wp:inline distT="0" distB="0" distL="0" distR="0" wp14:anchorId="0B2D8789" wp14:editId="17902E08">
+                  <wp:extent cx="2520000" cy="1440000"/>
+                  <wp:effectExtent l="19050" t="19050" r="13970" b="27305"/>
+                  <wp:docPr id="1756739981" name="Picture 11"/>
+                  <wp:cNvGraphicFramePr>
+                    <a:graphicFrameLocks xmlns:a="http://schemas.openxmlformats.org/drawingml/2006/main"/>
+                  </wp:cNvGraphicFramePr>
+                  <a:graphic xmlns:a="http://schemas.openxmlformats.org/drawingml/2006/main">
+                    <a:graphicData uri="http://schemas.openxmlformats.org/drawingml/2006/picture">
+                      <pic:pic xmlns:pic="http://schemas.openxmlformats.org/drawingml/2006/picture">
+                        <pic:nvPicPr>
+                          <pic:cNvPr id="0" name="Picture 12"/>
+                          <pic:cNvPicPr>
+                            <a:picLocks noChangeAspect="1" noChangeArrowheads="1"/>
+                          </pic:cNvPicPr>
+                        </pic:nvPicPr>
+                        <pic:blipFill>
+                          <a:blip r:embed="rId19" cstate="print">
+                            <a:extLst>
+                              <a:ext uri="{28A0092B-C50C-407E-A947-70E740481C1C}">
+                                <a14:useLocalDpi xmlns:a14="http://schemas.microsoft.com/office/drawing/2010/main" val="0"/>
+                              </a:ext>
+                            </a:extLst>
+                          </a:blip>
+                          <a:srcRect/>
+                          <a:stretch>
+                            <a:fillRect/>
+                          </a:stretch>
+                        </pic:blipFill>
+                        <pic:spPr bwMode="auto">
+                          <a:xfrm>
+                            <a:off x="0" y="0"/>
+                            <a:ext cx="2520000" cy="1440000"/>
+                          </a:xfrm>
+                          <a:prstGeom prst="rect">
+                            <a:avLst/>
+                          </a:prstGeom>
+                          <a:noFill/>
+                          <a:ln w="12700">
+                            <a:solidFill>
+                              <a:schemeClr val="tx1"/>
+                            </a:solidFill>
+                          </a:ln>
+                        </pic:spPr>
+                      </pic:pic>
+                    </a:graphicData>
+                  </a:graphic>
+                </wp:inline>
+              </w:drawing>
+            </w:r>
+          </w:p>
+        </w:tc>
+        <w:tc>
+          <w:tcPr>
+            <w:tcW w:w="5228" w:type="dxa"/>
+          </w:tcPr>
+          <w:p>
+            <w:pPr>
+              <w:pStyle w:val="Heading3"/>
+              <w:numPr>
+                <w:ilvl w:val="0"/>
+                <w:numId w:val="0"/>
+              </w:numPr>
+              <w:jc w:val="both"/>
+            </w:pPr>
+            <w:r>
+              <w:rPr>
+                <w:noProof/>
+                <w14:ligatures w14:val="standardContextual"/>
+              </w:rPr>
+              <w:drawing>
+                <wp:inline distT="0" distB="0" distL="0" distR="0" wp14:anchorId="099913C4" wp14:editId="12923016">
+                  <wp:extent cx="2520000" cy="1440000"/>
+                  <wp:effectExtent l="19050" t="19050" r="13970" b="27305"/>
+                  <wp:docPr id="728373262" name="Picture 12"/>
+                  <wp:cNvGraphicFramePr>
+                    <a:graphicFrameLocks xmlns:a="http://schemas.openxmlformats.org/drawingml/2006/main"/>
+                  </wp:cNvGraphicFramePr>
+                  <a:graphic xmlns:a="http://schemas.openxmlformats.org/drawingml/2006/main">
+                    <a:graphicData uri="http://schemas.openxmlformats.org/drawingml/2006/picture">
+                      <pic:pic xmlns:pic="http://schemas.openxmlformats.org/drawingml/2006/picture">
+                        <pic:nvPicPr>
+                          <pic:cNvPr id="0" name="Picture 13"/>
+                          <pic:cNvPicPr>
+                            <a:picLocks noChangeAspect="1" noChangeArrowheads="1"/>
+                          </pic:cNvPicPr>
+                        </pic:nvPicPr>
+                        <pic:blipFill>
+                          <a:blip r:embed="rId20" cstate="print">
+                            <a:extLst>
+                              <a:ext uri="{28A0092B-C50C-407E-A947-70E740481C1C}">
+                                <a14:useLocalDpi xmlns:a14="http://schemas.microsoft.com/office/drawing/2010/main" val="0"/>
+                              </a:ext>
+                            </a:extLst>
+                          </a:blip>
+                          <a:srcRect/>
+                          <a:stretch>
+                            <a:fillRect/>
+                          </a:stretch>
+                        </pic:blipFill>
+                        <pic:spPr bwMode="auto">
+                          <a:xfrm>
+                            <a:off x="0" y="0"/>
+                            <a:ext cx="2520000" cy="1440000"/>
+                          </a:xfrm>
+                          <a:prstGeom prst="rect">
+                            <a:avLst/>
+                          </a:prstGeom>
+                          <a:noFill/>
+                          <a:ln w="12700">
+                            <a:solidFill>
+                              <a:schemeClr val="tx1"/>
+                            </a:solidFill>
+                          </a:ln>
+                        </pic:spPr>
+                      </pic:pic>
+                    </a:graphicData>
+                  </a:graphic>
+                </wp:inline>
+              </w:drawing>
+            </w:r>
+          </w:p>
+        </w:tc>
+      </w:tr>
+      <w:tr>
+        <w:tc>
+          <w:tcPr>
+            <w:tcW w:w="10456" w:type="dxa"/>
+            <w:gridSpan w:val="2"/>
+          </w:tcPr>
+          <w:p>
+            <w:pPr>
+              <w:pStyle w:val="Heading3"/>
+              <w:numPr>
+                <w:ilvl w:val="0"/>
+                <w:numId w:val="0"/>
+              </w:numPr>
+              <w:jc w:val="center"/>
+            </w:pPr>
+            <w:r>
+              <w:rPr>
+                <w:sz w:val="24"/>
+                <w:szCs w:val="24"/>
+              </w:rPr>
+              <w:t xml:space="preserve">Fig: </w:t>
+            </w:r>
+            <w:r>
+              <w:rPr>
+                <w:b w:val="0"/>
+                <w:bCs w:val="0"/>
+                <w:sz w:val="24"/>
+                <w:szCs w:val="24"/>
+              </w:rPr>
+              <w:t>F1-Score Macro-Average Performance C</w:t>
+            </w:r>
+            <w:r>
+              <w:rPr>
+                <w:b w:val="0"/>
+                <w:bCs w:val="0"/>
+                <w:sz w:val="24"/>
+                <w:szCs w:val="24"/>
+              </w:rPr>
+              <w:t>omparisons of</w:t>
+            </w:r>
+            <w:r>
+              <w:rPr>
+                <w:b w:val="0"/>
+                <w:bCs w:val="0"/>
+                <w:sz w:val="24"/>
+                <w:szCs w:val="24"/>
+              </w:rPr>
+              <w:t xml:space="preserve"> Each </w:t>
+            </w:r>
+            <w:r>
+              <w:rPr>
+                <w:b w:val="0"/>
+                <w:bCs w:val="0"/>
+                <w:sz w:val="24"/>
+                <w:szCs w:val="24"/>
+              </w:rPr>
+              <w:t>Machine Learning</w:t>
+            </w:r>
+            <w:r>
+              <w:rPr>
+                <w:b w:val="0"/>
+                <w:bCs w:val="0"/>
+                <w:sz w:val="24"/>
+                <w:szCs w:val="24"/>
+              </w:rPr>
+              <w:t xml:space="preserve"> Model, from each Dataset, relative to each Feature Vector (MFCC vs Mel-Spectrogram)</w:t>
+            </w:r>
+          </w:p>
+        </w:tc>
+      </w:tr>
+    </w:tbl>
+    <w:p>
+      <w:pPr>
+        <w:pStyle w:val="Heading3"/>
+        <w:numPr>
+          <w:ilvl w:val="0"/>
+          <w:numId w:val="0"/>
+        </w:numPr>
+      </w:pPr>
+    </w:p>
+    <w:p>
+      <w:pPr>
+        <w:pStyle w:val="Heading3"/>
+        <w:numPr>
+          <w:ilvl w:val="0"/>
+          <w:numId w:val="0"/>
+        </w:numPr>
+      </w:pPr>
+    </w:p>
+    <w:p>
+      <w:pPr>
+        <w:pStyle w:val="Heading3"/>
+        <w:numPr>
+          <w:ilvl w:val="0"/>
+          <w:numId w:val="0"/>
+        </w:numPr>
+      </w:pPr>
     </w:p>
     <w:p>
       <w:pPr>
@@ -6237,8 +7442,8 @@
         <w:t>Model Selection</w:t>
       </w:r>
     </w:p>
-    <w:bookmarkEnd w:id="1"/>
     <w:bookmarkEnd w:id="2"/>
+    <w:bookmarkEnd w:id="3"/>
     <w:p>
       <w:pPr>
         <w:spacing w:after="0"/>
@@ -6251,7 +7456,7 @@
         <w:spacing w:before="0"/>
         <w:jc w:val="both"/>
       </w:pPr>
-      <w:bookmarkStart w:id="3" w:name="_Hlk160455788"/>
+      <w:bookmarkStart w:id="4" w:name="_Hlk160455788"/>
       <w:r>
         <w:t>Own Approach</w:t>
       </w:r>
@@ -6415,6 +7620,7 @@
         <w:jc w:val="both"/>
       </w:pPr>
       <w:r>
+        <w:lastRenderedPageBreak/>
         <w:t>Lorem Ipsum 3</w:t>
       </w:r>
     </w:p>
@@ -6570,7 +7776,7 @@
         <w:t>Lorem Ipsum 5</w:t>
       </w:r>
     </w:p>
-    <w:bookmarkEnd w:id="3"/>
+    <w:bookmarkEnd w:id="4"/>
     <w:p>
       <w:pPr>
         <w:spacing w:after="0" w:line="240" w:lineRule="auto"/>
@@ -7008,7 +8214,7 @@
         </w:rPr>
         <w:t xml:space="preserve">Lijiang Chen, Xia Mao, Yuli Xue, Lee Lung Cheng, Speech emotion recognition: Features and classification models, Digital Signal Processing, Volume 22, Issue 6, 2012, Pages 1154-1160, ISSN 1051-2004, </w:t>
       </w:r>
-      <w:hyperlink r:id="rId11" w:history="1">
+      <w:hyperlink r:id="rId21" w:history="1">
         <w:r>
           <w:rPr>
             <w:rStyle w:val="Hyperlink"/>
@@ -7062,7 +8268,7 @@
         </w:rPr>
         <w:t xml:space="preserve">Tin Lay Nwe, Say Wei Foo, Liyanage C De Silva, Speech emotion recognition using hidden Markov models, Speech Communication, Volume 41, Issue 4, 2003, Pages 603-623, ISSN 0167-6393, </w:t>
       </w:r>
-      <w:hyperlink r:id="rId12" w:history="1">
+      <w:hyperlink r:id="rId22" w:history="1">
         <w:r>
           <w:rPr>
             <w:rStyle w:val="Hyperlink"/>
@@ -7115,6 +8321,7 @@
           <w:lang w:eastAsia="en-GB"/>
           <w14:ligatures w14:val="none"/>
         </w:rPr>
+        <w:lastRenderedPageBreak/>
         <w:t xml:space="preserve">Cao H, Cooper DG, </w:t>
       </w:r>
       <w:proofErr w:type="spellStart"/>
@@ -7288,7 +8495,7 @@
         </w:rPr>
         <w:t xml:space="preserve"> ONE 13(5): e0196391. </w:t>
       </w:r>
-      <w:hyperlink r:id="rId13" w:history="1">
+      <w:hyperlink r:id="rId23" w:history="1">
         <w:r>
           <w:rPr>
             <w:rStyle w:val="Hyperlink"/>
@@ -7348,7 +8555,7 @@
         </w:rPr>
         <w:t xml:space="preserve">. School of Computer Science and Electronic Engineering. Journal article. Available at: </w:t>
       </w:r>
-      <w:hyperlink r:id="rId14" w:tgtFrame="_new" w:history="1">
+      <w:hyperlink r:id="rId24" w:tgtFrame="_new" w:history="1">
         <w:r>
           <w:rPr>
             <w:rStyle w:val="Hyperlink"/>
@@ -7684,8 +8891,8 @@
       </w:pPr>
     </w:p>
     <w:sectPr>
-      <w:footerReference w:type="default" r:id="rId15"/>
-      <w:footerReference w:type="first" r:id="rId16"/>
+      <w:footerReference w:type="default" r:id="rId25"/>
+      <w:footerReference w:type="first" r:id="rId26"/>
       <w:pgSz w:w="11906" w:h="16838"/>
       <w:pgMar w:top="720" w:right="720" w:bottom="720" w:left="720" w:header="708" w:footer="708" w:gutter="0"/>
       <w:pgNumType w:start="1"/>

</xml_diff>

<commit_message>
Improved Image model + GPU Acceleration
</commit_message>
<xml_diff>
--- a/Report Drafts/KV6003_Speech_Emotion_Recognition_Report_Panagiotis_Theodorou_Draft 1.docx
+++ b/Report Drafts/KV6003_Speech_Emotion_Recognition_Report_Panagiotis_Theodorou_Draft 1.docx
@@ -8237,6 +8237,34 @@
     </w:p>
     <w:p>
       <w:pPr>
+        <w:spacing w:after="0" w:line="240" w:lineRule="auto"/>
+        <w:jc w:val="both"/>
+        <w:rPr>
+          <w:rFonts w:ascii="Times New Roman" w:eastAsia="Times New Roman" w:hAnsi="Times New Roman" w:cs="Times New Roman"/>
+          <w:kern w:val="0"/>
+          <w:sz w:val="24"/>
+          <w:szCs w:val="24"/>
+          <w:lang w:eastAsia="en-GB"/>
+          <w14:ligatures w14:val="none"/>
+        </w:rPr>
+      </w:pPr>
+    </w:p>
+    <w:p>
+      <w:pPr>
+        <w:spacing w:after="0" w:line="240" w:lineRule="auto"/>
+        <w:jc w:val="both"/>
+        <w:rPr>
+          <w:rFonts w:ascii="Times New Roman" w:eastAsia="Times New Roman" w:hAnsi="Times New Roman" w:cs="Times New Roman"/>
+          <w:kern w:val="0"/>
+          <w:sz w:val="24"/>
+          <w:szCs w:val="24"/>
+          <w:lang w:eastAsia="en-GB"/>
+          <w14:ligatures w14:val="none"/>
+        </w:rPr>
+      </w:pPr>
+    </w:p>
+    <w:p>
+      <w:pPr>
         <w:pStyle w:val="Heading1"/>
         <w:spacing w:before="0"/>
         <w:jc w:val="both"/>
@@ -8245,6 +8273,9 @@
         <w:t>Introduction</w:t>
       </w:r>
     </w:p>
+    <w:p/>
+    <w:p/>
+    <w:p/>
     <w:p>
       <w:pPr>
         <w:pStyle w:val="Heading2"/>
@@ -8252,8 +8283,136 @@
         <w:jc w:val="both"/>
       </w:pPr>
       <w:r>
-        <w:t>Background</w:t>
-      </w:r>
+        <w:t>Overview</w:t>
+      </w:r>
+    </w:p>
+    <w:p>
+      <w:pPr>
+        <w:pStyle w:val="NormalWeb"/>
+        <w:jc w:val="both"/>
+      </w:pPr>
+      <w:r>
+        <w:t>Speech Emotion Recognition (SER) utilizing Artificial Intelligence (AI) signifies a revolutionary approach in understanding human emotions, enhancing the interaction between humans and machines. The integration of AI, particularly through machine learning and deep learning techniques, plays a pivotal role in advancing SER technologies. These AI methodologies have substantially elevated the accuracy and efficiency of emotion recognition from speech, moving beyond traditional methods that often struggled with the complexity and subtlety of human emotional expression. The application of these advanced AI techniques allows for a more nuanced and sophisticated analysis of speech patterns, capturing the intricate variations in tone, pitch, and tempo that characterize different emotional states (</w:t>
+      </w:r>
+      <w:proofErr w:type="spellStart"/>
+      <w:r>
+        <w:t>Kerkeni</w:t>
+      </w:r>
+      <w:proofErr w:type="spellEnd"/>
+      <w:r>
+        <w:t xml:space="preserve"> et al., 2019; Chandrasekar, </w:t>
+      </w:r>
+      <w:proofErr w:type="spellStart"/>
+      <w:r>
+        <w:t>Chapaneri</w:t>
+      </w:r>
+      <w:proofErr w:type="spellEnd"/>
+      <w:r>
+        <w:t>, &amp; Jayaswal, 2014).</w:t>
+      </w:r>
+    </w:p>
+    <w:p>
+      <w:pPr>
+        <w:pStyle w:val="NormalWeb"/>
+        <w:jc w:val="both"/>
+      </w:pPr>
+      <w:r>
+        <w:t>The development of SER technologies, however, is not without its challenges. One of the main difficulties lies in accurately capturing the subtle emotional cues present in diverse speech patterns. The variability of emotional expression across different languages and cultures further complicates this task. To address these challenges, AI-driven approaches have been employed, including the use of machine learning algorithms for feature extraction and classification. These methods have shown promise in overcoming the limitations posed by the variability of speech and emotional expression, providing more reliable and accurate emotion recognition capabilities (</w:t>
+      </w:r>
+      <w:proofErr w:type="spellStart"/>
+      <w:r>
+        <w:t>Kerkeni</w:t>
+      </w:r>
+      <w:proofErr w:type="spellEnd"/>
+      <w:r>
+        <w:t xml:space="preserve"> et al., 2019; Wani, Gunawan, Qadri, </w:t>
+      </w:r>
+      <w:proofErr w:type="spellStart"/>
+      <w:r>
+        <w:t>Kartiwi</w:t>
+      </w:r>
+      <w:proofErr w:type="spellEnd"/>
+      <w:r>
+        <w:t xml:space="preserve">, &amp; </w:t>
+      </w:r>
+      <w:proofErr w:type="spellStart"/>
+      <w:r>
+        <w:t>Ambikairajah</w:t>
+      </w:r>
+      <w:proofErr w:type="spellEnd"/>
+      <w:r>
+        <w:t>, 2021).</w:t>
+      </w:r>
+    </w:p>
+    <w:p>
+      <w:pPr>
+        <w:pStyle w:val="NormalWeb"/>
+        <w:jc w:val="both"/>
+      </w:pPr>
+      <w:r>
+        <w:t>SER finds its application in a wide range of fields, demonstrating its versatility and broad impact. From customer service bots that can understand and respond to the emotional state of users, to therapeutic and healthcare settings where it can aid in patient care, SER's applications are vast. Educational software can benefit from SER by adapting to the emotional needs of students, while the entertainment industry can use it to create more engaging and responsive experiences. The widespread applicability of SER underscores its potential to revolutionize how we interact with technology, making these interactions more human-like and responsive to our emotional states (</w:t>
+      </w:r>
+      <w:proofErr w:type="spellStart"/>
+      <w:r>
+        <w:t>Kerkeni</w:t>
+      </w:r>
+      <w:proofErr w:type="spellEnd"/>
+      <w:r>
+        <w:t xml:space="preserve"> et al., 2019; Swain, Routray, &amp; </w:t>
+      </w:r>
+      <w:proofErr w:type="spellStart"/>
+      <w:r>
+        <w:t>Kabisatpathy</w:t>
+      </w:r>
+      <w:proofErr w:type="spellEnd"/>
+      <w:r>
+        <w:t>, 2018).</w:t>
+      </w:r>
+    </w:p>
+    <w:p>
+      <w:pPr>
+        <w:pStyle w:val="NormalWeb"/>
+        <w:jc w:val="both"/>
+      </w:pPr>
+      <w:r>
+        <w:t xml:space="preserve">In conclusion, the integration of AI in SER represents a significant advancement in our ability to recognize and respond to human emotions through technology. While challenges remain, particularly in dealing with the variability of speech and emotional expression across different contexts, AI-driven solutions offer a promising pathway forward. The applications of SER across various domains highlight its potential to enhance the quality of human-machine interactions, contributing to advancements in fields ranging from healthcare to education and entertainment. As research in this area continues, we can expect further innovations that will expand the capabilities and applications of SER, making it an increasingly integral part of our technological landscape (Chandrasekar, </w:t>
+      </w:r>
+      <w:proofErr w:type="spellStart"/>
+      <w:r>
+        <w:t>Chapaneri</w:t>
+      </w:r>
+      <w:proofErr w:type="spellEnd"/>
+      <w:r>
+        <w:t xml:space="preserve">, &amp; Jayaswal, 2014; Wani, Gunawan, Qadri, </w:t>
+      </w:r>
+      <w:proofErr w:type="spellStart"/>
+      <w:r>
+        <w:t>Kartiwi</w:t>
+      </w:r>
+      <w:proofErr w:type="spellEnd"/>
+      <w:r>
+        <w:t xml:space="preserve">, &amp; </w:t>
+      </w:r>
+      <w:proofErr w:type="spellStart"/>
+      <w:r>
+        <w:t>Ambikairajah</w:t>
+      </w:r>
+      <w:proofErr w:type="spellEnd"/>
+      <w:r>
+        <w:t>, 2021).</w:t>
+      </w:r>
+    </w:p>
+    <w:p>
+      <w:pPr>
+        <w:pStyle w:val="NormalWeb"/>
+        <w:jc w:val="both"/>
+      </w:pPr>
+    </w:p>
+    <w:p>
+      <w:pPr>
+        <w:pStyle w:val="NormalWeb"/>
+        <w:jc w:val="both"/>
+      </w:pPr>
     </w:p>
     <w:p>
       <w:pPr>
@@ -8303,90 +8462,6 @@
         <w:jc w:val="both"/>
       </w:pPr>
       <w:r>
-        <w:t>Overview of Speech Emotion Recognition</w:t>
-      </w:r>
-    </w:p>
-    <w:p>
-      <w:pPr>
-        <w:pStyle w:val="NormalWeb"/>
-        <w:spacing w:before="0" w:beforeAutospacing="0" w:after="0" w:afterAutospacing="0"/>
-        <w:jc w:val="both"/>
-      </w:pPr>
-    </w:p>
-    <w:p>
-      <w:pPr>
-        <w:pStyle w:val="NormalWeb"/>
-        <w:spacing w:before="0" w:beforeAutospacing="0" w:after="0" w:afterAutospacing="0"/>
-        <w:jc w:val="both"/>
-      </w:pPr>
-      <w:r>
-        <w:t>The Speech Emotion Recognition (SER) domain is a multidisciplinary field encompassing various key terms, concepts, and techniques to comprehend emotions conveyed through human speech (Wani et al., 2021). Paralinguistic information, such as gender, personality, emotion, aim, and state of mind, is integral in decoding the hidden significance of utterances within SER (Wani et al., 2021). Initial emphasis in classical automatic speech recognition systems, as highlighted in Wani et al.'s review, was on linguistic content, with less attention to paralinguistic information (Wani et al., 2021). However, the evolution of SER acknowledges the profound impact of meagreness in paralinguistic awareness on communication, especially in children, leading to substandard social skills and potential psychopathological manifestations (Wani et al., 2021). Modern SER systems aim to create coherent and human-like communication machines by comprehending paralinguistic data, especially emotional nuances, to enhance communication effectiveness.</w:t>
-      </w:r>
-    </w:p>
-    <w:p>
-      <w:pPr>
-        <w:pStyle w:val="NormalWeb"/>
-        <w:spacing w:before="0" w:beforeAutospacing="0" w:after="0" w:afterAutospacing="0"/>
-        <w:jc w:val="both"/>
-      </w:pPr>
-    </w:p>
-    <w:p>
-      <w:pPr>
-        <w:pStyle w:val="NormalWeb"/>
-        <w:spacing w:before="0" w:beforeAutospacing="0" w:after="0" w:afterAutospacing="0"/>
-        <w:jc w:val="both"/>
-      </w:pPr>
-      <w:r>
-        <w:t>Methodologies employed in SER encompass diverse approaches, including traditional classifiers like Gaussian Mixture Models (GMM), Hidden Markov Models (HMM), Support Vector Machines (SVM), k-Nearest Neighbour (</w:t>
-      </w:r>
-      <w:proofErr w:type="spellStart"/>
-      <w:r>
-        <w:t>kNN</w:t>
-      </w:r>
-      <w:proofErr w:type="spellEnd"/>
-      <w:r>
-        <w:t>), and contemporary techniques like Deep Neural Networks (DNN) (Wani et al., 2021). These illustrate the evolution of classification methods for emotion recognition. Feature extraction techniques in SER, as discussed in both articles, range from prosodic and spectral features to voice quality features and Teager Energy Operator (TEO)-based features, showcasing the comprehensive nature of information considered (Wani et al., 2021).</w:t>
-      </w:r>
-    </w:p>
-    <w:p>
-      <w:pPr>
-        <w:pStyle w:val="NormalWeb"/>
-        <w:spacing w:before="0" w:beforeAutospacing="0" w:after="0" w:afterAutospacing="0"/>
-        <w:jc w:val="both"/>
-      </w:pPr>
-    </w:p>
-    <w:p>
-      <w:pPr>
-        <w:pStyle w:val="NormalWeb"/>
-        <w:spacing w:before="0" w:beforeAutospacing="0" w:after="0" w:afterAutospacing="0"/>
-        <w:jc w:val="both"/>
-      </w:pPr>
-      <w:r>
-        <w:t>Jaiswal et al. (2020) outlined the processing steps involved in speech signal analysis, including framing, windowing, voice activity detection, normalization, and noise reduction. The significance of feature selection and dimension reduction techniques is underscored to mitigate challenges associated with high-dimensional data (Jaiswal et al., 2020). Global features, representing supra-segmental or long-term characteristics, and local features, capturing segmental or short-term dynamics, are critical components in feature extraction (Jaiswal et al., 2020). Various spectral features, such as Mel Frequency Cepstral Coefficients (MFCC), Linear Prediction Cepstral Coefficients (LPCC), and Gammatone Frequency Cepstral Coefficients (GFCC), offer insights into the frequency domain characteristics of speech signals (Jaiswal et al., 2020). The importance of classifiers, both traditional and deep learning-based, is evident in the choice of models like Gaussian Mixture Model (GMM), Hidden Markov Model (HMM), Support Vector Machine (SVM), k-Nearest Neighbour (</w:t>
-      </w:r>
-      <w:proofErr w:type="spellStart"/>
-      <w:r>
-        <w:t>kNN</w:t>
-      </w:r>
-      <w:proofErr w:type="spellEnd"/>
-      <w:r>
-        <w:t>), and Deep Neural Networks (DNN) for accurate emotion classification (Jaiswal et al., 2020). These fundamental elements collectively contribute to the rich landscape of Speech Emotion Recognition, reflecting the interdisciplinary nature of the field, from linguistics and psychology to signal processing and machine learning.</w:t>
-      </w:r>
-    </w:p>
-    <w:p>
-      <w:pPr>
-        <w:pStyle w:val="NormalWeb"/>
-        <w:spacing w:before="0" w:beforeAutospacing="0" w:after="0" w:afterAutospacing="0"/>
-        <w:jc w:val="both"/>
-      </w:pPr>
-    </w:p>
-    <w:p>
-      <w:pPr>
-        <w:pStyle w:val="Heading2"/>
-        <w:spacing w:before="0" w:beforeAutospacing="0" w:after="0" w:afterAutospacing="0"/>
-        <w:jc w:val="both"/>
-      </w:pPr>
-      <w:r>
         <w:t>Studies of Models in Speech Emotion Recognition</w:t>
       </w:r>
     </w:p>
@@ -8422,7 +8497,6 @@
           <w:lang w:eastAsia="en-GB"/>
           <w14:ligatures w14:val="none"/>
         </w:rPr>
-        <w:lastRenderedPageBreak/>
         <w:t xml:space="preserve">Deep Learning models, as explored in the article by Fayek, Lech, and Cavedon (2017), demonstrate significant capabilities in Speech Emotion Recognition (SER). These models can effectively handle both static and dynamic classification problems, making them versatile for various applications. The employment of minimal speech processing and end-to-end deep learning architectures allows for the </w:t>
       </w:r>
       <w:r>
@@ -8541,6 +8615,7 @@
               <w:rPr>
                 <w:noProof/>
               </w:rPr>
+              <w:lastRenderedPageBreak/>
               <w:drawing>
                 <wp:inline distT="0" distB="0" distL="0" distR="0" wp14:anchorId="6CBC32C9" wp14:editId="5005191A">
                   <wp:extent cx="5760000" cy="2361567"/>
@@ -8638,6 +8713,28 @@
     <w:p>
       <w:pPr>
         <w:pStyle w:val="Heading3"/>
+        <w:numPr>
+          <w:ilvl w:val="0"/>
+          <w:numId w:val="0"/>
+        </w:numPr>
+        <w:spacing w:before="0" w:beforeAutospacing="0" w:after="0" w:afterAutospacing="0"/>
+        <w:jc w:val="both"/>
+      </w:pPr>
+    </w:p>
+    <w:p>
+      <w:pPr>
+        <w:pStyle w:val="Heading3"/>
+        <w:numPr>
+          <w:ilvl w:val="0"/>
+          <w:numId w:val="0"/>
+        </w:numPr>
+        <w:spacing w:before="0" w:beforeAutospacing="0" w:after="0" w:afterAutospacing="0"/>
+        <w:jc w:val="both"/>
+      </w:pPr>
+    </w:p>
+    <w:p>
+      <w:pPr>
+        <w:pStyle w:val="Heading3"/>
         <w:spacing w:before="0" w:beforeAutospacing="0" w:after="0" w:afterAutospacing="0"/>
         <w:jc w:val="both"/>
       </w:pPr>
@@ -8662,7 +8759,6 @@
         <w:jc w:val="both"/>
       </w:pPr>
       <w:r>
-        <w:lastRenderedPageBreak/>
         <w:t>Challenges and Limitations</w:t>
       </w:r>
     </w:p>
@@ -8736,6 +8832,7 @@
         <w:jc w:val="both"/>
       </w:pPr>
       <w:r>
+        <w:lastRenderedPageBreak/>
         <w:t>Addressing these challenges requires careful dataset selection, augmentation strategies, and feature engineering to develop a Speech Emotion Recognition model capable of accurately classifying emotions across diverse conditions and populations.</w:t>
       </w:r>
     </w:p>
@@ -8952,19 +9049,7 @@
           <w:lang w:eastAsia="en-GB"/>
           <w14:ligatures w14:val="none"/>
         </w:rPr>
-        <w:t xml:space="preserve"> emotions. Each clip received emotion and intensity labels not just from the actors or a small group of experts, but from a large crowd-sourced platform involving 2,443 raters. This approach provides a broad, democratically sourced perspective on the emotional </w:t>
-      </w:r>
-      <w:r>
-        <w:rPr>
-          <w:rFonts w:ascii="Times New Roman" w:eastAsia="Times New Roman" w:hAnsi="Times New Roman" w:cs="Times New Roman"/>
-          <w:kern w:val="0"/>
-          <w:sz w:val="24"/>
-          <w:szCs w:val="24"/>
-          <w:lang w:eastAsia="en-GB"/>
-          <w14:ligatures w14:val="none"/>
-        </w:rPr>
-        <w:lastRenderedPageBreak/>
-        <w:t>content of each clip, contributing to the dataset's reliability and applicability across different demographic and cultural groups.</w:t>
+        <w:t xml:space="preserve"> emotions. Each clip received emotion and intensity labels not just from the actors or a small group of experts, but from a large crowd-sourced platform involving 2,443 raters. This approach provides a broad, democratically sourced perspective on the emotional content of each clip, contributing to the dataset's reliability and applicability across different demographic and cultural groups.</w:t>
       </w:r>
     </w:p>
     <w:p>
@@ -9368,11 +9453,7 @@
         <w:jc w:val="both"/>
       </w:pPr>
       <w:r>
-        <w:t xml:space="preserve">The recording process of the SAVEE database was conducted in a visual media lab equipped with state-of-the-art audio-visual recording technologies. This process placed a strong emphasis on capturing phonetically balanced sentences, incorporating a diverse array of emotional expressions to enhance the dataset's effectiveness for emotion recognition tasks. To validate the quality and applicability of the dataset, ten subjects </w:t>
-      </w:r>
-      <w:r>
-        <w:lastRenderedPageBreak/>
-        <w:t>evaluated the recordings under three different conditions: audio, visual, and audio-visual. These evaluations yielded speaker-independent recognition rates of 61%, 65%, and 84%, respectively, highlighting the database's reliability and potential in developing emotion recognition systems.</w:t>
+        <w:t>The recording process of the SAVEE database was conducted in a visual media lab equipped with state-of-the-art audio-visual recording technologies. This process placed a strong emphasis on capturing phonetically balanced sentences, incorporating a diverse array of emotional expressions to enhance the dataset's effectiveness for emotion recognition tasks. To validate the quality and applicability of the dataset, ten subjects evaluated the recordings under three different conditions: audio, visual, and audio-visual. These evaluations yielded speaker-independent recognition rates of 61%, 65%, and 84%, respectively, highlighting the database's reliability and potential in developing emotion recognition systems.</w:t>
       </w:r>
     </w:p>
     <w:p>
@@ -9460,7 +9541,11 @@
         <w:t>analyse</w:t>
       </w:r>
       <w:r>
-        <w:t xml:space="preserve"> fundamental frequency, energy, loudness, duration, stress, and rhythm measurements. The dataset is not only a resource for sound files but also for label files including syllable and phone labels, along with results from perception tests assessing emotion recognition, naturalness evaluation, syllable stress, and emotional intensity. This comprehensive setup aids researchers in understanding how emotional expressions are perceived and processed.</w:t>
+        <w:t xml:space="preserve"> fundamental frequency, energy, loudness, duration, stress, and rhythm measurements. The dataset is not only a resource for sound files but also for label files including syllable and phone labels, along with results from perception tests assessing emotion recognition, naturalness evaluation, syllable stress, and emotional intensity. </w:t>
+      </w:r>
+      <w:r>
+        <w:lastRenderedPageBreak/>
+        <w:t>This comprehensive setup aids researchers in understanding how emotional expressions are perceived and processed.</w:t>
       </w:r>
     </w:p>
     <w:p>
@@ -9521,19 +9606,7 @@
           <w:lang w:eastAsia="en-GB"/>
           <w14:ligatures w14:val="none"/>
         </w:rPr>
-        <w:t xml:space="preserve">The diversity and complexity of different and various range of emotions have a significant impact and impose a great obstacle for any model that tries to classify any emotions from an audio dataset. The human complexity of conveying an emotion from diverse ranges of speech pace, linguistics, dialects, and nuances, and the overall </w:t>
-      </w:r>
-      <w:r>
-        <w:rPr>
-          <w:rFonts w:ascii="Times New Roman" w:eastAsia="Times New Roman" w:hAnsi="Times New Roman" w:cs="Times New Roman"/>
-          <w:kern w:val="0"/>
-          <w:sz w:val="24"/>
-          <w:szCs w:val="24"/>
-          <w:lang w:eastAsia="en-GB"/>
-          <w14:ligatures w14:val="none"/>
-        </w:rPr>
-        <w:lastRenderedPageBreak/>
-        <w:t>combination of them that can be used for similar emotional responses that sound like the direct opposite, seems to be a more improbable mission to dissect and classify it to its true emotion class.</w:t>
+        <w:t>The diversity and complexity of different and various range of emotions have a significant impact and impose a great obstacle for any model that tries to classify any emotions from an audio dataset. The human complexity of conveying an emotion from diverse ranges of speech pace, linguistics, dialects, and nuances, and the overall combination of them that can be used for similar emotional responses that sound like the direct opposite, seems to be a more improbable mission to dissect and classify it to its true emotion class.</w:t>
       </w:r>
     </w:p>
     <w:p>
@@ -9712,6 +9785,7 @@
         <w:jc w:val="both"/>
       </w:pPr>
       <w:r>
+        <w:lastRenderedPageBreak/>
         <w:t>ANN</w:t>
       </w:r>
     </w:p>
@@ -9911,7 +9985,6 @@
         <w:jc w:val="both"/>
       </w:pPr>
       <w:r>
-        <w:lastRenderedPageBreak/>
         <w:t>Lorem Ipsum 1</w:t>
       </w:r>
     </w:p>
@@ -10176,6 +10249,7 @@
                 <w:noProof/>
                 <w14:ligatures w14:val="standardContextual"/>
               </w:rPr>
+              <w:lastRenderedPageBreak/>
               <w:drawing>
                 <wp:inline distT="0" distB="0" distL="0" distR="0" wp14:anchorId="4200E2E0" wp14:editId="370C7781">
                   <wp:extent cx="3147843" cy="1710000"/>
@@ -10377,9 +10451,8 @@
                 <w:noProof/>
                 <w14:ligatures w14:val="standardContextual"/>
               </w:rPr>
-              <w:lastRenderedPageBreak/>
               <w:drawing>
-                <wp:inline distT="0" distB="0" distL="0" distR="0" wp14:anchorId="0D5C25E3" wp14:editId="13F874A4">
+                <wp:inline distT="0" distB="0" distL="0" distR="0" wp14:anchorId="0D5C25E3" wp14:editId="73804F90">
                   <wp:extent cx="2520000" cy="1440000"/>
                   <wp:effectExtent l="19050" t="19050" r="13970" b="27305"/>
                   <wp:docPr id="2088498532" name="Picture 5"/>
@@ -10449,7 +10522,7 @@
                 <w14:ligatures w14:val="standardContextual"/>
               </w:rPr>
               <w:drawing>
-                <wp:inline distT="0" distB="0" distL="0" distR="0" wp14:anchorId="6C9E30C8" wp14:editId="3B85B834">
+                <wp:inline distT="0" distB="0" distL="0" distR="0" wp14:anchorId="6C9E30C8" wp14:editId="39E0789F">
                   <wp:extent cx="2520000" cy="1440000"/>
                   <wp:effectExtent l="19050" t="19050" r="13970" b="27305"/>
                   <wp:docPr id="1540080840" name="Picture 6"/>
@@ -10522,7 +10595,7 @@
                 <w14:ligatures w14:val="standardContextual"/>
               </w:rPr>
               <w:drawing>
-                <wp:inline distT="0" distB="0" distL="0" distR="0" wp14:anchorId="4E0FA1F9" wp14:editId="258A08F0">
+                <wp:inline distT="0" distB="0" distL="0" distR="0" wp14:anchorId="4E0FA1F9" wp14:editId="54075F51">
                   <wp:extent cx="2520000" cy="1440000"/>
                   <wp:effectExtent l="19050" t="19050" r="13970" b="27305"/>
                   <wp:docPr id="234904471" name="Picture 7"/>
@@ -10592,7 +10665,7 @@
                 <w14:ligatures w14:val="standardContextual"/>
               </w:rPr>
               <w:drawing>
-                <wp:inline distT="0" distB="0" distL="0" distR="0" wp14:anchorId="39B005A7" wp14:editId="117DE36A">
+                <wp:inline distT="0" distB="0" distL="0" distR="0" wp14:anchorId="39B005A7" wp14:editId="215BA64B">
                   <wp:extent cx="2520000" cy="1440000"/>
                   <wp:effectExtent l="19050" t="19050" r="13970" b="27305"/>
                   <wp:docPr id="552748868" name="Picture 8"/>
@@ -10771,8 +10844,9 @@
                 <w:noProof/>
                 <w14:ligatures w14:val="standardContextual"/>
               </w:rPr>
+              <w:lastRenderedPageBreak/>
               <w:drawing>
-                <wp:inline distT="0" distB="0" distL="0" distR="0" wp14:anchorId="4E436E85" wp14:editId="3CC5F612">
+                <wp:inline distT="0" distB="0" distL="0" distR="0" wp14:anchorId="4E436E85" wp14:editId="431BECE3">
                   <wp:extent cx="2520000" cy="1440000"/>
                   <wp:effectExtent l="19050" t="19050" r="13970" b="27305"/>
                   <wp:docPr id="1723561117" name="Picture 9"/>
@@ -10843,7 +10917,7 @@
                 <w14:ligatures w14:val="standardContextual"/>
               </w:rPr>
               <w:drawing>
-                <wp:inline distT="0" distB="0" distL="0" distR="0" wp14:anchorId="06109F6C" wp14:editId="37010267">
+                <wp:inline distT="0" distB="0" distL="0" distR="0" wp14:anchorId="06109F6C" wp14:editId="6E7CC199">
                   <wp:extent cx="2520000" cy="1440000"/>
                   <wp:effectExtent l="19050" t="19050" r="13970" b="27305"/>
                   <wp:docPr id="556156253" name="Picture 10"/>
@@ -10916,7 +10990,7 @@
                 <w14:ligatures w14:val="standardContextual"/>
               </w:rPr>
               <w:drawing>
-                <wp:inline distT="0" distB="0" distL="0" distR="0" wp14:anchorId="0B2D8789" wp14:editId="4AD06008">
+                <wp:inline distT="0" distB="0" distL="0" distR="0" wp14:anchorId="0B2D8789" wp14:editId="0B0C35E8">
                   <wp:extent cx="2520000" cy="1440000"/>
                   <wp:effectExtent l="19050" t="19050" r="13970" b="27305"/>
                   <wp:docPr id="1756739981" name="Picture 11"/>
@@ -10987,7 +11061,7 @@
                 <w14:ligatures w14:val="standardContextual"/>
               </w:rPr>
               <w:drawing>
-                <wp:inline distT="0" distB="0" distL="0" distR="0" wp14:anchorId="099913C4" wp14:editId="003D4D70">
+                <wp:inline distT="0" distB="0" distL="0" distR="0" wp14:anchorId="099913C4" wp14:editId="660C9064">
                   <wp:extent cx="2520000" cy="1440000"/>
                   <wp:effectExtent l="19050" t="19050" r="13970" b="27305"/>
                   <wp:docPr id="728373262" name="Picture 12"/>
@@ -11151,7 +11225,6 @@
       </w:pPr>
       <w:bookmarkStart w:id="4" w:name="_Hlk160455788"/>
       <w:r>
-        <w:lastRenderedPageBreak/>
         <w:t>Own Approach</w:t>
       </w:r>
     </w:p>
@@ -11314,6 +11387,7 @@
         <w:jc w:val="both"/>
       </w:pPr>
       <w:r>
+        <w:lastRenderedPageBreak/>
         <w:t>Lorem Ipsum 3</w:t>
       </w:r>
     </w:p>
@@ -11528,40 +11602,23 @@
         <w:jc w:val="both"/>
       </w:pPr>
       <w:r>
-        <w:t xml:space="preserve">Wani, T. M., Gunawan, T. S., Qadri, S. A. A., </w:t>
+        <w:t xml:space="preserve">Chandrasekar, P., </w:t>
       </w:r>
       <w:proofErr w:type="spellStart"/>
       <w:r>
-        <w:t>Kartiwi</w:t>
+        <w:t>Chapaneri</w:t>
       </w:r>
       <w:proofErr w:type="spellEnd"/>
       <w:r>
-        <w:t xml:space="preserve">, M., &amp; </w:t>
-      </w:r>
-      <w:proofErr w:type="spellStart"/>
-      <w:r>
-        <w:t>Ambikairajah</w:t>
-      </w:r>
-      <w:proofErr w:type="spellEnd"/>
-      <w:r>
-        <w:t xml:space="preserve">, E. (2021). A Comprehensive Review of Speech Emotion Recognition Systems. </w:t>
-      </w:r>
-      <w:r>
-        <w:rPr>
-          <w:rStyle w:val="Emphasis"/>
-        </w:rPr>
-        <w:t>IEEE Access, 9</w:t>
-      </w:r>
-      <w:r>
-        <w:t xml:space="preserve">, 47795-47814. </w:t>
-      </w:r>
-      <w:proofErr w:type="spellStart"/>
-      <w:r>
-        <w:t>doi</w:t>
-      </w:r>
-      <w:proofErr w:type="spellEnd"/>
-      <w:r>
-        <w:t>: 10.1109/ACCESS.2021.3068045.</w:t>
+        <w:t xml:space="preserve">, S. and Jayaswal, D., 2014, April. Automatic speech emotion recognition: A survey. In 2014 international conference on circuits, systems, </w:t>
+      </w:r>
+      <w:proofErr w:type="gramStart"/>
+      <w:r>
+        <w:t>communication</w:t>
+      </w:r>
+      <w:proofErr w:type="gramEnd"/>
+      <w:r>
+        <w:t xml:space="preserve"> and information technology applications (CSCITA) (pp. 341-346). IEEE.</w:t>
       </w:r>
     </w:p>
     <w:p>
@@ -11575,889 +11632,257 @@
         <w:jc w:val="both"/>
       </w:pPr>
       <w:r>
-        <w:lastRenderedPageBreak/>
-        <w:t xml:space="preserve">Jaiswal, A., Tiwari, P., Kumar, A., &amp; Tiwari, S. (2020). Speech Emotion Recognition: A Review of Contemporary Techniques. </w:t>
-      </w:r>
-      <w:r>
-        <w:rPr>
-          <w:rStyle w:val="Emphasis"/>
-        </w:rPr>
-        <w:t>Journal of King Saud University-Computer and Information Sciences</w:t>
-      </w:r>
-      <w:r>
-        <w:t xml:space="preserve">. </w:t>
+        <w:t xml:space="preserve">Wani, T.M., Gunawan, T.S., Qadri, S.A.A., </w:t>
       </w:r>
       <w:proofErr w:type="spellStart"/>
       <w:r>
-        <w:t>doi</w:t>
+        <w:t>Kartiwi</w:t>
       </w:r>
       <w:proofErr w:type="spellEnd"/>
       <w:r>
-        <w:t>: 10.1016/j.jksuci.2020.06.035.</w:t>
-      </w:r>
-    </w:p>
-    <w:p>
-      <w:pPr>
+        <w:t xml:space="preserve">, M. and </w:t>
+      </w:r>
+      <w:proofErr w:type="spellStart"/>
+      <w:r>
+        <w:t>Ambikairajah</w:t>
+      </w:r>
+      <w:proofErr w:type="spellEnd"/>
+      <w:r>
+        <w:t>, E., 2021. A comprehensive review of speech emotion recognition systems. IEEE access, 9, pp.47795-47814.</w:t>
+      </w:r>
+    </w:p>
+    <w:p>
+      <w:pPr>
+        <w:pStyle w:val="NormalWeb"/>
         <w:numPr>
           <w:ilvl w:val="1"/>
           <w:numId w:val="5"/>
         </w:numPr>
-        <w:spacing w:after="0" w:line="240" w:lineRule="auto"/>
-        <w:jc w:val="both"/>
-        <w:rPr>
-          <w:rFonts w:ascii="Times New Roman" w:eastAsia="Times New Roman" w:hAnsi="Times New Roman" w:cs="Times New Roman"/>
-          <w:kern w:val="0"/>
-          <w:sz w:val="24"/>
-          <w:szCs w:val="24"/>
-          <w:lang w:eastAsia="en-GB"/>
-          <w14:ligatures w14:val="none"/>
-        </w:rPr>
-      </w:pPr>
-      <w:r>
-        <w:rPr>
-          <w:rFonts w:ascii="Times New Roman" w:eastAsia="Times New Roman" w:hAnsi="Times New Roman" w:cs="Times New Roman"/>
-          <w:kern w:val="0"/>
-          <w:sz w:val="24"/>
-          <w:szCs w:val="24"/>
-          <w:lang w:eastAsia="en-GB"/>
-          <w14:ligatures w14:val="none"/>
-        </w:rPr>
-        <w:t xml:space="preserve">P. Tzirakis, J. Zhang and B. W. Schuller, "End-to-End Speech Emotion Recognition Using Deep Neural Networks," 2018 IEEE International Conference on Acoustics, </w:t>
-      </w:r>
-      <w:proofErr w:type="gramStart"/>
-      <w:r>
-        <w:rPr>
-          <w:rFonts w:ascii="Times New Roman" w:eastAsia="Times New Roman" w:hAnsi="Times New Roman" w:cs="Times New Roman"/>
-          <w:kern w:val="0"/>
-          <w:sz w:val="24"/>
-          <w:szCs w:val="24"/>
-          <w:lang w:eastAsia="en-GB"/>
-          <w14:ligatures w14:val="none"/>
-        </w:rPr>
-        <w:t>Speech</w:t>
-      </w:r>
-      <w:proofErr w:type="gramEnd"/>
-      <w:r>
-        <w:rPr>
-          <w:rFonts w:ascii="Times New Roman" w:eastAsia="Times New Roman" w:hAnsi="Times New Roman" w:cs="Times New Roman"/>
-          <w:kern w:val="0"/>
-          <w:sz w:val="24"/>
-          <w:szCs w:val="24"/>
-          <w:lang w:eastAsia="en-GB"/>
-          <w14:ligatures w14:val="none"/>
-        </w:rPr>
-        <w:t xml:space="preserve"> and Signal Processing (ICASSP), Calgary, AB, Canada, 2018, pp. 5089-5093, </w:t>
-      </w:r>
+        <w:spacing w:before="0" w:beforeAutospacing="0" w:after="0" w:afterAutospacing="0"/>
+        <w:jc w:val="both"/>
+      </w:pPr>
       <w:proofErr w:type="spellStart"/>
       <w:r>
-        <w:rPr>
-          <w:rFonts w:ascii="Times New Roman" w:eastAsia="Times New Roman" w:hAnsi="Times New Roman" w:cs="Times New Roman"/>
-          <w:kern w:val="0"/>
-          <w:sz w:val="24"/>
-          <w:szCs w:val="24"/>
-          <w:lang w:eastAsia="en-GB"/>
-          <w14:ligatures w14:val="none"/>
-        </w:rPr>
-        <w:t>doi</w:t>
+        <w:t>Kerkeni</w:t>
       </w:r>
       <w:proofErr w:type="spellEnd"/>
       <w:r>
-        <w:rPr>
-          <w:rFonts w:ascii="Times New Roman" w:eastAsia="Times New Roman" w:hAnsi="Times New Roman" w:cs="Times New Roman"/>
-          <w:kern w:val="0"/>
-          <w:sz w:val="24"/>
-          <w:szCs w:val="24"/>
-          <w:lang w:eastAsia="en-GB"/>
-          <w14:ligatures w14:val="none"/>
-        </w:rPr>
-        <w:t>: 10.1109/ICASSP.2018.8462677.</w:t>
-      </w:r>
-    </w:p>
-    <w:p>
-      <w:pPr>
+        <w:t xml:space="preserve">, L., </w:t>
+      </w:r>
+      <w:proofErr w:type="spellStart"/>
+      <w:r>
+        <w:t>Serrestou</w:t>
+      </w:r>
+      <w:proofErr w:type="spellEnd"/>
+      <w:r>
+        <w:t xml:space="preserve">, Y., </w:t>
+      </w:r>
+      <w:proofErr w:type="spellStart"/>
+      <w:r>
+        <w:t>Mbarki</w:t>
+      </w:r>
+      <w:proofErr w:type="spellEnd"/>
+      <w:r>
+        <w:t xml:space="preserve">, M., Raoof, K., Mahjoub, M.A. and </w:t>
+      </w:r>
+      <w:proofErr w:type="spellStart"/>
+      <w:r>
+        <w:t>Cleder</w:t>
+      </w:r>
+      <w:proofErr w:type="spellEnd"/>
+      <w:r>
+        <w:t>, C., 2019. Automatic speech emotion recognition using machine learning.</w:t>
+      </w:r>
+    </w:p>
+    <w:p>
+      <w:pPr>
+        <w:pStyle w:val="NormalWeb"/>
         <w:numPr>
           <w:ilvl w:val="1"/>
           <w:numId w:val="5"/>
         </w:numPr>
-        <w:spacing w:after="0" w:line="240" w:lineRule="auto"/>
-        <w:jc w:val="both"/>
-        <w:rPr>
-          <w:rFonts w:ascii="Times New Roman" w:eastAsia="Times New Roman" w:hAnsi="Times New Roman" w:cs="Times New Roman"/>
-          <w:kern w:val="0"/>
-          <w:sz w:val="24"/>
-          <w:szCs w:val="24"/>
-          <w:lang w:eastAsia="en-GB"/>
-          <w14:ligatures w14:val="none"/>
-        </w:rPr>
-      </w:pPr>
-      <w:r>
-        <w:rPr>
-          <w:rFonts w:ascii="Times New Roman" w:eastAsia="Times New Roman" w:hAnsi="Times New Roman" w:cs="Times New Roman"/>
-          <w:kern w:val="0"/>
-          <w:sz w:val="24"/>
-          <w:szCs w:val="24"/>
-          <w:lang w:eastAsia="en-GB"/>
-          <w14:ligatures w14:val="none"/>
-        </w:rPr>
-        <w:t xml:space="preserve">W. Lim, D. </w:t>
+        <w:spacing w:before="0" w:beforeAutospacing="0" w:after="0" w:afterAutospacing="0"/>
+        <w:jc w:val="both"/>
+      </w:pPr>
+      <w:r>
+        <w:t xml:space="preserve">Swain, M., Routray, A. and </w:t>
+      </w:r>
+      <w:proofErr w:type="spellStart"/>
+      <w:r>
+        <w:t>Kabisatpathy</w:t>
+      </w:r>
+      <w:proofErr w:type="spellEnd"/>
+      <w:r>
+        <w:t xml:space="preserve">, P., 2018. Databases, </w:t>
       </w:r>
       <w:proofErr w:type="gramStart"/>
       <w:r>
-        <w:rPr>
-          <w:rFonts w:ascii="Times New Roman" w:eastAsia="Times New Roman" w:hAnsi="Times New Roman" w:cs="Times New Roman"/>
-          <w:kern w:val="0"/>
-          <w:sz w:val="24"/>
-          <w:szCs w:val="24"/>
-          <w:lang w:eastAsia="en-GB"/>
-          <w14:ligatures w14:val="none"/>
-        </w:rPr>
-        <w:t>Jang</w:t>
+        <w:t>features</w:t>
       </w:r>
       <w:proofErr w:type="gramEnd"/>
       <w:r>
-        <w:rPr>
-          <w:rFonts w:ascii="Times New Roman" w:eastAsia="Times New Roman" w:hAnsi="Times New Roman" w:cs="Times New Roman"/>
-          <w:kern w:val="0"/>
-          <w:sz w:val="24"/>
-          <w:szCs w:val="24"/>
-          <w:lang w:eastAsia="en-GB"/>
-          <w14:ligatures w14:val="none"/>
-        </w:rPr>
-        <w:t xml:space="preserve"> and T. Lee, "Speech emotion recognition using convolutional and Recurrent Neural Networks," 2016 Asia-Pacific Signal and Information Processing Association Annual Summit and Conference (APSIPA), Jeju, Korea (South), 2016, pp. 1-4, </w:t>
-      </w:r>
-      <w:proofErr w:type="spellStart"/>
-      <w:r>
-        <w:rPr>
-          <w:rFonts w:ascii="Times New Roman" w:eastAsia="Times New Roman" w:hAnsi="Times New Roman" w:cs="Times New Roman"/>
-          <w:kern w:val="0"/>
-          <w:sz w:val="24"/>
-          <w:szCs w:val="24"/>
-          <w:lang w:eastAsia="en-GB"/>
-          <w14:ligatures w14:val="none"/>
-        </w:rPr>
-        <w:t>doi</w:t>
-      </w:r>
-      <w:proofErr w:type="spellEnd"/>
-      <w:r>
-        <w:rPr>
-          <w:rFonts w:ascii="Times New Roman" w:eastAsia="Times New Roman" w:hAnsi="Times New Roman" w:cs="Times New Roman"/>
-          <w:kern w:val="0"/>
-          <w:sz w:val="24"/>
-          <w:szCs w:val="24"/>
-          <w:lang w:eastAsia="en-GB"/>
-          <w14:ligatures w14:val="none"/>
-        </w:rPr>
-        <w:t>: 10.1109/APSIPA.2016.7820699.</w:t>
-      </w:r>
-    </w:p>
-    <w:p>
-      <w:pPr>
+        <w:t xml:space="preserve"> and classifiers for speech emotion recognition: a review. International Journal of Speech Technology, 21, pp.93-120.</w:t>
+      </w:r>
+    </w:p>
+    <w:p>
+      <w:pPr>
+        <w:pStyle w:val="NormalWeb"/>
         <w:numPr>
           <w:ilvl w:val="1"/>
           <w:numId w:val="5"/>
         </w:numPr>
-        <w:spacing w:after="0" w:line="240" w:lineRule="auto"/>
-        <w:jc w:val="both"/>
-        <w:rPr>
-          <w:rFonts w:ascii="Times New Roman" w:eastAsia="Times New Roman" w:hAnsi="Times New Roman" w:cs="Times New Roman"/>
-          <w:kern w:val="0"/>
-          <w:sz w:val="24"/>
-          <w:szCs w:val="24"/>
-          <w:lang w:eastAsia="en-GB"/>
-          <w14:ligatures w14:val="none"/>
-        </w:rPr>
-      </w:pPr>
-      <w:r>
-        <w:rPr>
-          <w:rFonts w:ascii="Times New Roman" w:eastAsia="Times New Roman" w:hAnsi="Times New Roman" w:cs="Times New Roman"/>
-          <w:kern w:val="0"/>
-          <w:sz w:val="24"/>
-          <w:szCs w:val="24"/>
-          <w:lang w:eastAsia="en-GB"/>
-          <w14:ligatures w14:val="none"/>
-        </w:rPr>
-        <w:t xml:space="preserve">S. Mirsamadi, E. Barsoum and C. Zhang, "Automatic speech emotion recognition using recurrent neural networks with local attention," 2017 IEEE International Conference on Acoustics, </w:t>
-      </w:r>
-      <w:proofErr w:type="gramStart"/>
-      <w:r>
-        <w:rPr>
-          <w:rFonts w:ascii="Times New Roman" w:eastAsia="Times New Roman" w:hAnsi="Times New Roman" w:cs="Times New Roman"/>
-          <w:kern w:val="0"/>
-          <w:sz w:val="24"/>
-          <w:szCs w:val="24"/>
-          <w:lang w:eastAsia="en-GB"/>
-          <w14:ligatures w14:val="none"/>
-        </w:rPr>
-        <w:t>Speech</w:t>
-      </w:r>
-      <w:proofErr w:type="gramEnd"/>
-      <w:r>
-        <w:rPr>
-          <w:rFonts w:ascii="Times New Roman" w:eastAsia="Times New Roman" w:hAnsi="Times New Roman" w:cs="Times New Roman"/>
-          <w:kern w:val="0"/>
-          <w:sz w:val="24"/>
-          <w:szCs w:val="24"/>
-          <w:lang w:eastAsia="en-GB"/>
-          <w14:ligatures w14:val="none"/>
-        </w:rPr>
-        <w:t xml:space="preserve"> and Signal Processing (ICASSP), New Orleans, LA, USA, 2017, pp. 2227-2231, </w:t>
+        <w:spacing w:before="0" w:beforeAutospacing="0" w:after="0" w:afterAutospacing="0"/>
+        <w:jc w:val="both"/>
+      </w:pPr>
+      <w:r>
+        <w:t xml:space="preserve">Fayek, H.M., Lech, M. and </w:t>
       </w:r>
       <w:proofErr w:type="spellStart"/>
       <w:r>
-        <w:rPr>
-          <w:rFonts w:ascii="Times New Roman" w:eastAsia="Times New Roman" w:hAnsi="Times New Roman" w:cs="Times New Roman"/>
-          <w:kern w:val="0"/>
-          <w:sz w:val="24"/>
-          <w:szCs w:val="24"/>
-          <w:lang w:eastAsia="en-GB"/>
-          <w14:ligatures w14:val="none"/>
-        </w:rPr>
-        <w:t>doi</w:t>
+        <w:t>Cavedon</w:t>
       </w:r>
       <w:proofErr w:type="spellEnd"/>
       <w:r>
-        <w:rPr>
-          <w:rFonts w:ascii="Times New Roman" w:eastAsia="Times New Roman" w:hAnsi="Times New Roman" w:cs="Times New Roman"/>
-          <w:kern w:val="0"/>
-          <w:sz w:val="24"/>
-          <w:szCs w:val="24"/>
-          <w:lang w:eastAsia="en-GB"/>
-          <w14:ligatures w14:val="none"/>
-        </w:rPr>
-        <w:t>: 10.1109/ICASSP.2017.7952552.</w:t>
-      </w:r>
-    </w:p>
-    <w:p>
-      <w:pPr>
+        <w:t>, L., 2017. Evaluating deep learning architectures for speech emotion recognition. Neural Networks, 92, pp.60-68.</w:t>
+      </w:r>
+    </w:p>
+    <w:p>
+      <w:pPr>
+        <w:pStyle w:val="NormalWeb"/>
         <w:numPr>
           <w:ilvl w:val="1"/>
           <w:numId w:val="5"/>
         </w:numPr>
-        <w:spacing w:after="0" w:line="240" w:lineRule="auto"/>
-        <w:jc w:val="both"/>
-        <w:rPr>
-          <w:rFonts w:ascii="Times New Roman" w:eastAsia="Times New Roman" w:hAnsi="Times New Roman" w:cs="Times New Roman"/>
-          <w:kern w:val="0"/>
-          <w:sz w:val="24"/>
-          <w:szCs w:val="24"/>
-          <w:lang w:eastAsia="en-GB"/>
-          <w14:ligatures w14:val="none"/>
-        </w:rPr>
-      </w:pPr>
-      <w:r>
-        <w:rPr>
-          <w:rFonts w:ascii="Times New Roman" w:eastAsia="Times New Roman" w:hAnsi="Times New Roman" w:cs="Times New Roman"/>
-          <w:kern w:val="0"/>
-          <w:sz w:val="24"/>
-          <w:szCs w:val="24"/>
-          <w:lang w:eastAsia="en-GB"/>
-          <w14:ligatures w14:val="none"/>
-        </w:rPr>
-        <w:t xml:space="preserve">C. Zhang and L. Xue, "Autoencoder With Emotion Embedding for Speech Emotion Recognition," in IEEE Access, vol. 9, pp. 51231-51241, 2021, </w:t>
+        <w:spacing w:before="0" w:beforeAutospacing="0" w:after="0" w:afterAutospacing="0"/>
+        <w:jc w:val="both"/>
+      </w:pPr>
+      <w:r>
+        <w:t xml:space="preserve">Pandey, S.K., Shekhawat, H.S. and Prasanna, S.M., 2019, April. Deep learning techniques for speech emotion recognition: A review. In 2019 29th International Conference </w:t>
       </w:r>
       <w:proofErr w:type="spellStart"/>
       <w:r>
-        <w:rPr>
-          <w:rFonts w:ascii="Times New Roman" w:eastAsia="Times New Roman" w:hAnsi="Times New Roman" w:cs="Times New Roman"/>
-          <w:kern w:val="0"/>
-          <w:sz w:val="24"/>
-          <w:szCs w:val="24"/>
-          <w:lang w:eastAsia="en-GB"/>
-          <w14:ligatures w14:val="none"/>
-        </w:rPr>
-        <w:t>doi</w:t>
+        <w:t>Radioelektronika</w:t>
       </w:r>
       <w:proofErr w:type="spellEnd"/>
       <w:r>
-        <w:rPr>
-          <w:rFonts w:ascii="Times New Roman" w:eastAsia="Times New Roman" w:hAnsi="Times New Roman" w:cs="Times New Roman"/>
-          <w:kern w:val="0"/>
-          <w:sz w:val="24"/>
-          <w:szCs w:val="24"/>
-          <w:lang w:eastAsia="en-GB"/>
-          <w14:ligatures w14:val="none"/>
-        </w:rPr>
-        <w:t>: 10.1109/ACCESS.2021.3069818.</w:t>
-      </w:r>
-    </w:p>
-    <w:p>
-      <w:pPr>
+        <w:t xml:space="preserve"> (RADIOELEKTRONIKA) (pp. 1-6). IEEE.</w:t>
+      </w:r>
+    </w:p>
+    <w:p>
+      <w:pPr>
+        <w:pStyle w:val="NormalWeb"/>
         <w:numPr>
           <w:ilvl w:val="1"/>
           <w:numId w:val="5"/>
         </w:numPr>
-        <w:spacing w:after="0" w:line="240" w:lineRule="auto"/>
-        <w:jc w:val="both"/>
-        <w:rPr>
-          <w:rFonts w:ascii="Times New Roman" w:eastAsia="Times New Roman" w:hAnsi="Times New Roman" w:cs="Times New Roman"/>
-          <w:kern w:val="0"/>
-          <w:sz w:val="24"/>
-          <w:szCs w:val="24"/>
-          <w:lang w:eastAsia="en-GB"/>
-          <w14:ligatures w14:val="none"/>
-        </w:rPr>
-      </w:pPr>
-      <w:r>
-        <w:rPr>
-          <w:rFonts w:ascii="Times New Roman" w:eastAsia="Times New Roman" w:hAnsi="Times New Roman" w:cs="Times New Roman"/>
-          <w:kern w:val="0"/>
-          <w:sz w:val="24"/>
-          <w:szCs w:val="24"/>
-          <w:lang w:eastAsia="en-GB"/>
-          <w14:ligatures w14:val="none"/>
-        </w:rPr>
-        <w:t xml:space="preserve">Lijiang Chen, Xia Mao, Yuli Xue, Lee Lung Cheng, Speech emotion recognition: Features and classification models, Digital Signal Processing, Volume 22, Issue 6, 2012, Pages 1154-1160, ISSN 1051-2004, </w:t>
-      </w:r>
-      <w:hyperlink r:id="rId21" w:history="1">
-        <w:r>
-          <w:rPr>
-            <w:rStyle w:val="Hyperlink"/>
-            <w:rFonts w:ascii="Times New Roman" w:eastAsia="Times New Roman" w:hAnsi="Times New Roman" w:cs="Times New Roman"/>
-            <w:kern w:val="0"/>
-            <w:sz w:val="24"/>
-            <w:szCs w:val="24"/>
-            <w:lang w:eastAsia="en-GB"/>
-            <w14:ligatures w14:val="none"/>
-          </w:rPr>
-          <w:t>https://doi.org/10.1016/j.dsp.2012.05.007</w:t>
-        </w:r>
-      </w:hyperlink>
-      <w:r>
-        <w:rPr>
-          <w:rFonts w:ascii="Times New Roman" w:eastAsia="Times New Roman" w:hAnsi="Times New Roman" w:cs="Times New Roman"/>
-          <w:kern w:val="0"/>
-          <w:sz w:val="24"/>
-          <w:szCs w:val="24"/>
-          <w:lang w:eastAsia="en-GB"/>
-          <w14:ligatures w14:val="none"/>
-        </w:rPr>
-        <w:t>.</w:t>
-      </w:r>
-    </w:p>
-    <w:p>
-      <w:pPr>
+        <w:spacing w:before="0" w:beforeAutospacing="0" w:after="0" w:afterAutospacing="0"/>
+        <w:jc w:val="both"/>
+      </w:pPr>
+      <w:r>
+        <w:t xml:space="preserve">Cao, H., Cooper, D.G., </w:t>
+      </w:r>
+      <w:proofErr w:type="spellStart"/>
+      <w:r>
+        <w:t>Keutmann</w:t>
+      </w:r>
+      <w:proofErr w:type="spellEnd"/>
+      <w:r>
+        <w:t xml:space="preserve">, M.K., Gur, R.C., </w:t>
+      </w:r>
+      <w:proofErr w:type="spellStart"/>
+      <w:r>
+        <w:t>Nenkova</w:t>
+      </w:r>
+      <w:proofErr w:type="spellEnd"/>
+      <w:r>
+        <w:t xml:space="preserve">, A. and Verma, R., 2014. Crema-d: Crowd-sourced emotional multimodal </w:t>
+      </w:r>
+      <w:proofErr w:type="gramStart"/>
+      <w:r>
+        <w:t>actors</w:t>
+      </w:r>
+      <w:proofErr w:type="gramEnd"/>
+      <w:r>
+        <w:t xml:space="preserve"> dataset. IEEE transactions on affective computing, 5(4), pp.377-390.</w:t>
+      </w:r>
+    </w:p>
+    <w:p>
+      <w:pPr>
+        <w:pStyle w:val="NormalWeb"/>
         <w:numPr>
           <w:ilvl w:val="1"/>
           <w:numId w:val="5"/>
         </w:numPr>
-        <w:spacing w:after="0" w:line="240" w:lineRule="auto"/>
-        <w:jc w:val="both"/>
-        <w:rPr>
-          <w:rFonts w:ascii="Times New Roman" w:eastAsia="Times New Roman" w:hAnsi="Times New Roman" w:cs="Times New Roman"/>
-          <w:kern w:val="0"/>
-          <w:sz w:val="24"/>
-          <w:szCs w:val="24"/>
-          <w:lang w:eastAsia="en-GB"/>
-          <w14:ligatures w14:val="none"/>
-        </w:rPr>
-      </w:pPr>
-      <w:r>
-        <w:rPr>
-          <w:rFonts w:ascii="Times New Roman" w:eastAsia="Times New Roman" w:hAnsi="Times New Roman" w:cs="Times New Roman"/>
-          <w:kern w:val="0"/>
-          <w:sz w:val="24"/>
-          <w:szCs w:val="24"/>
-          <w:lang w:eastAsia="en-GB"/>
-          <w14:ligatures w14:val="none"/>
-        </w:rPr>
-        <w:t xml:space="preserve">Tin Lay Nwe, Say Wei Foo, Liyanage C De Silva, Speech emotion recognition using hidden Markov models, Speech Communication, Volume 41, Issue 4, 2003, Pages 603-623, ISSN 0167-6393, </w:t>
-      </w:r>
-      <w:hyperlink r:id="rId22" w:history="1">
-        <w:r>
-          <w:rPr>
-            <w:rStyle w:val="Hyperlink"/>
-            <w:rFonts w:ascii="Times New Roman" w:eastAsia="Times New Roman" w:hAnsi="Times New Roman" w:cs="Times New Roman"/>
-            <w:kern w:val="0"/>
-            <w:sz w:val="24"/>
-            <w:szCs w:val="24"/>
-            <w:lang w:eastAsia="en-GB"/>
-            <w14:ligatures w14:val="none"/>
-          </w:rPr>
-          <w:t>https://doi.org/10.1016/S0167-6393(03)00099-2</w:t>
-        </w:r>
-      </w:hyperlink>
-      <w:r>
-        <w:rPr>
-          <w:rFonts w:ascii="Times New Roman" w:eastAsia="Times New Roman" w:hAnsi="Times New Roman" w:cs="Times New Roman"/>
-          <w:kern w:val="0"/>
-          <w:sz w:val="24"/>
-          <w:szCs w:val="24"/>
-          <w:lang w:eastAsia="en-GB"/>
-          <w14:ligatures w14:val="none"/>
-        </w:rPr>
-        <w:t>.</w:t>
-      </w:r>
-    </w:p>
-    <w:p>
-      <w:pPr>
-        <w:pStyle w:val="ListParagraph"/>
+        <w:spacing w:before="0" w:beforeAutospacing="0" w:after="0" w:afterAutospacing="0"/>
+        <w:jc w:val="both"/>
+      </w:pPr>
+      <w:r>
+        <w:t xml:space="preserve">Burkhardt, F., </w:t>
+      </w:r>
+      <w:proofErr w:type="spellStart"/>
+      <w:r>
+        <w:t>Paeschke</w:t>
+      </w:r>
+      <w:proofErr w:type="spellEnd"/>
+      <w:r>
+        <w:t xml:space="preserve">, A., Rolfes, M., </w:t>
+      </w:r>
+      <w:proofErr w:type="spellStart"/>
+      <w:r>
+        <w:t>Sendlmeier</w:t>
+      </w:r>
+      <w:proofErr w:type="spellEnd"/>
+      <w:r>
+        <w:t xml:space="preserve">, W.F. and Weiss, B., 2005, September. A database of German emotional speech. In </w:t>
+      </w:r>
+      <w:proofErr w:type="spellStart"/>
+      <w:r>
+        <w:t>Interspeech</w:t>
+      </w:r>
+      <w:proofErr w:type="spellEnd"/>
+      <w:r>
+        <w:t xml:space="preserve"> (Vol. 5, pp. 1517-1520).</w:t>
+      </w:r>
+    </w:p>
+    <w:p>
+      <w:pPr>
+        <w:pStyle w:val="NormalWeb"/>
         <w:numPr>
           <w:ilvl w:val="1"/>
           <w:numId w:val="5"/>
         </w:numPr>
-        <w:spacing w:after="0" w:line="240" w:lineRule="auto"/>
-        <w:jc w:val="both"/>
-        <w:rPr>
-          <w:rFonts w:ascii="Times New Roman" w:eastAsia="Times New Roman" w:hAnsi="Times New Roman" w:cs="Times New Roman"/>
-          <w:kern w:val="0"/>
-          <w:sz w:val="24"/>
-          <w:szCs w:val="24"/>
-          <w:lang w:eastAsia="en-GB"/>
-          <w14:ligatures w14:val="none"/>
-        </w:rPr>
-      </w:pPr>
-      <w:r>
-        <w:rPr>
-          <w:rFonts w:ascii="Times New Roman" w:eastAsia="Times New Roman" w:hAnsi="Times New Roman" w:cs="Times New Roman"/>
-          <w:kern w:val="0"/>
-          <w:sz w:val="24"/>
-          <w:szCs w:val="24"/>
-          <w:lang w:eastAsia="en-GB"/>
-          <w14:ligatures w14:val="none"/>
-        </w:rPr>
-        <w:t xml:space="preserve">Cao H, Cooper DG, </w:t>
+        <w:spacing w:before="0" w:beforeAutospacing="0" w:after="0" w:afterAutospacing="0"/>
+        <w:jc w:val="both"/>
+      </w:pPr>
+      <w:r>
+        <w:t xml:space="preserve">Livingstone, </w:t>
+      </w:r>
+      <w:proofErr w:type="gramStart"/>
+      <w:r>
+        <w:t>S.R.</w:t>
+      </w:r>
+      <w:proofErr w:type="gramEnd"/>
+      <w:r>
+        <w:t xml:space="preserve"> and Russo, F.A., 2018. The Ryerson Audio-Visual Database of Emotional Speech and Song (RAVDESS): A dynamic, multimodal set of facial and vocal expressions in North American English. </w:t>
       </w:r>
       <w:proofErr w:type="spellStart"/>
       <w:r>
-        <w:rPr>
-          <w:rFonts w:ascii="Times New Roman" w:eastAsia="Times New Roman" w:hAnsi="Times New Roman" w:cs="Times New Roman"/>
-          <w:kern w:val="0"/>
-          <w:sz w:val="24"/>
-          <w:szCs w:val="24"/>
-          <w:lang w:eastAsia="en-GB"/>
-          <w14:ligatures w14:val="none"/>
-        </w:rPr>
-        <w:t>Keutmann</w:t>
+        <w:t>PloS</w:t>
       </w:r>
       <w:proofErr w:type="spellEnd"/>
       <w:r>
-        <w:rPr>
-          <w:rFonts w:ascii="Times New Roman" w:eastAsia="Times New Roman" w:hAnsi="Times New Roman" w:cs="Times New Roman"/>
-          <w:kern w:val="0"/>
-          <w:sz w:val="24"/>
-          <w:szCs w:val="24"/>
-          <w:lang w:eastAsia="en-GB"/>
-          <w14:ligatures w14:val="none"/>
-        </w:rPr>
-        <w:t xml:space="preserve"> MK, Gur RC, </w:t>
-      </w:r>
-      <w:proofErr w:type="spellStart"/>
-      <w:r>
-        <w:rPr>
-          <w:rFonts w:ascii="Times New Roman" w:eastAsia="Times New Roman" w:hAnsi="Times New Roman" w:cs="Times New Roman"/>
-          <w:kern w:val="0"/>
-          <w:sz w:val="24"/>
-          <w:szCs w:val="24"/>
-          <w:lang w:eastAsia="en-GB"/>
-          <w14:ligatures w14:val="none"/>
-        </w:rPr>
-        <w:t>Nenkova</w:t>
-      </w:r>
-      <w:proofErr w:type="spellEnd"/>
-      <w:r>
-        <w:rPr>
-          <w:rFonts w:ascii="Times New Roman" w:eastAsia="Times New Roman" w:hAnsi="Times New Roman" w:cs="Times New Roman"/>
-          <w:kern w:val="0"/>
-          <w:sz w:val="24"/>
-          <w:szCs w:val="24"/>
-          <w:lang w:eastAsia="en-GB"/>
-          <w14:ligatures w14:val="none"/>
-        </w:rPr>
-        <w:t xml:space="preserve"> A, Verma R. CREMA-D: Crowd-sourced Emotional Multimodal Actors Dataset. IEEE Trans Affect </w:t>
-      </w:r>
-      <w:proofErr w:type="spellStart"/>
-      <w:r>
-        <w:rPr>
-          <w:rFonts w:ascii="Times New Roman" w:eastAsia="Times New Roman" w:hAnsi="Times New Roman" w:cs="Times New Roman"/>
-          <w:kern w:val="0"/>
-          <w:sz w:val="24"/>
-          <w:szCs w:val="24"/>
-          <w:lang w:eastAsia="en-GB"/>
-          <w14:ligatures w14:val="none"/>
-        </w:rPr>
-        <w:t>Comput</w:t>
-      </w:r>
-      <w:proofErr w:type="spellEnd"/>
-      <w:r>
-        <w:rPr>
-          <w:rFonts w:ascii="Times New Roman" w:eastAsia="Times New Roman" w:hAnsi="Times New Roman" w:cs="Times New Roman"/>
-          <w:kern w:val="0"/>
-          <w:sz w:val="24"/>
-          <w:szCs w:val="24"/>
-          <w:lang w:eastAsia="en-GB"/>
-          <w14:ligatures w14:val="none"/>
-        </w:rPr>
-        <w:t xml:space="preserve">. 2014 Oct-Dec;5(4):377-390. </w:t>
-      </w:r>
-      <w:proofErr w:type="spellStart"/>
-      <w:r>
-        <w:rPr>
-          <w:rFonts w:ascii="Times New Roman" w:eastAsia="Times New Roman" w:hAnsi="Times New Roman" w:cs="Times New Roman"/>
-          <w:kern w:val="0"/>
-          <w:sz w:val="24"/>
-          <w:szCs w:val="24"/>
-          <w:lang w:eastAsia="en-GB"/>
-          <w14:ligatures w14:val="none"/>
-        </w:rPr>
-        <w:t>doi</w:t>
-      </w:r>
-      <w:proofErr w:type="spellEnd"/>
-      <w:r>
-        <w:rPr>
-          <w:rFonts w:ascii="Times New Roman" w:eastAsia="Times New Roman" w:hAnsi="Times New Roman" w:cs="Times New Roman"/>
-          <w:kern w:val="0"/>
-          <w:sz w:val="24"/>
-          <w:szCs w:val="24"/>
-          <w:lang w:eastAsia="en-GB"/>
-          <w14:ligatures w14:val="none"/>
-        </w:rPr>
-        <w:t>: 10.1109/TAFFC.2014.2336244. PMID: 25653738; PMCID: PMC4313618.</w:t>
-      </w:r>
-    </w:p>
-    <w:p>
-      <w:pPr>
+        <w:t xml:space="preserve"> one, 13(5), p.e0196391.</w:t>
+      </w:r>
+    </w:p>
+    <w:p>
+      <w:pPr>
+        <w:pStyle w:val="NormalWeb"/>
         <w:numPr>
           <w:ilvl w:val="1"/>
           <w:numId w:val="5"/>
         </w:numPr>
-        <w:spacing w:after="0" w:line="240" w:lineRule="auto"/>
-        <w:jc w:val="both"/>
-        <w:rPr>
-          <w:rFonts w:ascii="Times New Roman" w:eastAsia="Times New Roman" w:hAnsi="Times New Roman" w:cs="Times New Roman"/>
-          <w:kern w:val="0"/>
-          <w:sz w:val="24"/>
-          <w:szCs w:val="24"/>
-          <w:lang w:eastAsia="en-GB"/>
-          <w14:ligatures w14:val="none"/>
-        </w:rPr>
-      </w:pPr>
-      <w:r>
-        <w:rPr>
-          <w:rFonts w:ascii="Times New Roman" w:eastAsia="Times New Roman" w:hAnsi="Times New Roman" w:cs="Times New Roman"/>
-          <w:kern w:val="0"/>
-          <w:sz w:val="24"/>
-          <w:szCs w:val="24"/>
-          <w:lang w:eastAsia="en-GB"/>
-          <w14:ligatures w14:val="none"/>
-        </w:rPr>
-        <w:t>Livingstone SR, Russo FA (2018) The</w:t>
-      </w:r>
-      <w:r>
-        <w:rPr>
-          <w:rFonts w:ascii="Times New Roman" w:eastAsia="Times New Roman" w:hAnsi="Times New Roman" w:cs="Times New Roman"/>
-          <w:kern w:val="0"/>
-          <w:sz w:val="24"/>
-          <w:szCs w:val="24"/>
-          <w:lang w:eastAsia="en-GB"/>
-          <w14:ligatures w14:val="none"/>
-        </w:rPr>
-        <w:t xml:space="preserve"> </w:t>
-      </w:r>
-      <w:r>
-        <w:rPr>
-          <w:rFonts w:ascii="Times New Roman" w:eastAsia="Times New Roman" w:hAnsi="Times New Roman" w:cs="Times New Roman"/>
-          <w:kern w:val="0"/>
-          <w:sz w:val="24"/>
-          <w:szCs w:val="24"/>
-          <w:lang w:eastAsia="en-GB"/>
-          <w14:ligatures w14:val="none"/>
-        </w:rPr>
-        <w:t xml:space="preserve">Ryerson Audio-Visual Database of Emotional Speech and Song (RAVDESS): A dynamic, multimodal set of facial and vocal expressions in North American English. </w:t>
-      </w:r>
-      <w:proofErr w:type="spellStart"/>
-      <w:r>
-        <w:rPr>
-          <w:rFonts w:ascii="Times New Roman" w:eastAsia="Times New Roman" w:hAnsi="Times New Roman" w:cs="Times New Roman"/>
-          <w:kern w:val="0"/>
-          <w:sz w:val="24"/>
-          <w:szCs w:val="24"/>
-          <w:lang w:eastAsia="en-GB"/>
-          <w14:ligatures w14:val="none"/>
-        </w:rPr>
-        <w:t>PLoS</w:t>
-      </w:r>
-      <w:proofErr w:type="spellEnd"/>
-      <w:r>
-        <w:rPr>
-          <w:rFonts w:ascii="Times New Roman" w:eastAsia="Times New Roman" w:hAnsi="Times New Roman" w:cs="Times New Roman"/>
-          <w:kern w:val="0"/>
-          <w:sz w:val="24"/>
-          <w:szCs w:val="24"/>
-          <w:lang w:eastAsia="en-GB"/>
-          <w14:ligatures w14:val="none"/>
-        </w:rPr>
-        <w:t xml:space="preserve"> ONE 13(5): e0196391. </w:t>
-      </w:r>
-      <w:hyperlink r:id="rId23" w:history="1">
-        <w:r>
-          <w:rPr>
-            <w:rStyle w:val="Hyperlink"/>
-            <w:rFonts w:ascii="Times New Roman" w:eastAsia="Times New Roman" w:hAnsi="Times New Roman" w:cs="Times New Roman"/>
-            <w:kern w:val="0"/>
-            <w:sz w:val="24"/>
-            <w:szCs w:val="24"/>
-            <w:lang w:eastAsia="en-GB"/>
-            <w14:ligatures w14:val="none"/>
-          </w:rPr>
-          <w:t>https://doi.org/10.1371/journal.pone.0196391</w:t>
-        </w:r>
-      </w:hyperlink>
-    </w:p>
-    <w:p>
-      <w:pPr>
-        <w:numPr>
-          <w:ilvl w:val="1"/>
-          <w:numId w:val="5"/>
-        </w:numPr>
-        <w:spacing w:after="0" w:line="240" w:lineRule="auto"/>
-        <w:jc w:val="both"/>
-        <w:rPr>
-          <w:rStyle w:val="Hyperlink"/>
-          <w:rFonts w:ascii="Times New Roman" w:eastAsia="Times New Roman" w:hAnsi="Times New Roman" w:cs="Times New Roman"/>
-          <w:color w:val="auto"/>
-          <w:kern w:val="0"/>
-          <w:sz w:val="28"/>
-          <w:szCs w:val="28"/>
-          <w:u w:val="none"/>
-          <w:lang w:eastAsia="en-GB"/>
-          <w14:ligatures w14:val="none"/>
-        </w:rPr>
-      </w:pPr>
-      <w:r>
-        <w:rPr>
-          <w:rFonts w:ascii="Times New Roman" w:hAnsi="Times New Roman" w:cs="Times New Roman"/>
-          <w:sz w:val="24"/>
-          <w:szCs w:val="24"/>
-        </w:rPr>
-        <w:t xml:space="preserve">Jackson, P. and Haq, S., 2014. Surrey audio-visual expressed emotion (SAVEE) database. </w:t>
-      </w:r>
-      <w:r>
-        <w:rPr>
-          <w:rStyle w:val="Emphasis"/>
-          <w:rFonts w:ascii="Times New Roman" w:hAnsi="Times New Roman" w:cs="Times New Roman"/>
-          <w:sz w:val="24"/>
-          <w:szCs w:val="24"/>
-        </w:rPr>
-        <w:t>University of Surrey: Guildford, UK</w:t>
-      </w:r>
-      <w:r>
-        <w:rPr>
-          <w:rFonts w:ascii="Times New Roman" w:hAnsi="Times New Roman" w:cs="Times New Roman"/>
-          <w:sz w:val="24"/>
-          <w:szCs w:val="24"/>
-        </w:rPr>
-        <w:t xml:space="preserve">. School of Computer Science and Electronic Engineering. Journal article. Available at: </w:t>
-      </w:r>
-      <w:hyperlink r:id="rId24" w:tgtFrame="_new" w:history="1">
-        <w:r>
-          <w:rPr>
-            <w:rStyle w:val="Hyperlink"/>
-            <w:rFonts w:ascii="Times New Roman" w:hAnsi="Times New Roman" w:cs="Times New Roman"/>
-            <w:sz w:val="24"/>
-            <w:szCs w:val="24"/>
-          </w:rPr>
-          <w:t>http://kahlan.eps.surrey.ac.uk/savee/</w:t>
-        </w:r>
-      </w:hyperlink>
-    </w:p>
-    <w:p>
-      <w:pPr>
-        <w:pStyle w:val="ListParagraph"/>
-        <w:numPr>
-          <w:ilvl w:val="1"/>
-          <w:numId w:val="5"/>
-        </w:numPr>
-        <w:spacing w:after="0" w:line="240" w:lineRule="auto"/>
-        <w:jc w:val="both"/>
-        <w:rPr>
-          <w:rFonts w:ascii="Times New Roman" w:eastAsia="Times New Roman" w:hAnsi="Times New Roman" w:cs="Times New Roman"/>
-          <w:kern w:val="0"/>
-          <w:sz w:val="24"/>
-          <w:szCs w:val="24"/>
-          <w:lang w:eastAsia="en-GB"/>
-          <w14:ligatures w14:val="none"/>
-        </w:rPr>
-      </w:pPr>
-      <w:r>
-        <w:rPr>
-          <w:rFonts w:ascii="Times New Roman" w:eastAsia="Times New Roman" w:hAnsi="Times New Roman" w:cs="Times New Roman"/>
-          <w:kern w:val="0"/>
-          <w:sz w:val="24"/>
-          <w:szCs w:val="24"/>
-          <w:lang w:eastAsia="en-GB"/>
-          <w14:ligatures w14:val="none"/>
-        </w:rPr>
-        <w:t xml:space="preserve">Burkhardt, F., </w:t>
-      </w:r>
-      <w:proofErr w:type="spellStart"/>
-      <w:r>
-        <w:rPr>
-          <w:rFonts w:ascii="Times New Roman" w:eastAsia="Times New Roman" w:hAnsi="Times New Roman" w:cs="Times New Roman"/>
-          <w:kern w:val="0"/>
-          <w:sz w:val="24"/>
-          <w:szCs w:val="24"/>
-          <w:lang w:eastAsia="en-GB"/>
-          <w14:ligatures w14:val="none"/>
-        </w:rPr>
-        <w:t>Paeschke</w:t>
-      </w:r>
-      <w:proofErr w:type="spellEnd"/>
-      <w:r>
-        <w:rPr>
-          <w:rFonts w:ascii="Times New Roman" w:eastAsia="Times New Roman" w:hAnsi="Times New Roman" w:cs="Times New Roman"/>
-          <w:kern w:val="0"/>
-          <w:sz w:val="24"/>
-          <w:szCs w:val="24"/>
-          <w:lang w:eastAsia="en-GB"/>
-          <w14:ligatures w14:val="none"/>
-        </w:rPr>
-        <w:t xml:space="preserve">, A., Rolfes, M., </w:t>
-      </w:r>
-      <w:proofErr w:type="spellStart"/>
-      <w:r>
-        <w:rPr>
-          <w:rFonts w:ascii="Times New Roman" w:eastAsia="Times New Roman" w:hAnsi="Times New Roman" w:cs="Times New Roman"/>
-          <w:kern w:val="0"/>
-          <w:sz w:val="24"/>
-          <w:szCs w:val="24"/>
-          <w:lang w:eastAsia="en-GB"/>
-          <w14:ligatures w14:val="none"/>
-        </w:rPr>
-        <w:t>Sendlmeier</w:t>
-      </w:r>
-      <w:proofErr w:type="spellEnd"/>
-      <w:r>
-        <w:rPr>
-          <w:rFonts w:ascii="Times New Roman" w:eastAsia="Times New Roman" w:hAnsi="Times New Roman" w:cs="Times New Roman"/>
-          <w:kern w:val="0"/>
-          <w:sz w:val="24"/>
-          <w:szCs w:val="24"/>
-          <w:lang w:eastAsia="en-GB"/>
-          <w14:ligatures w14:val="none"/>
-        </w:rPr>
-        <w:t xml:space="preserve">, W.F. and Weiss, B., 2005, September. A database of German emotional speech. In </w:t>
-      </w:r>
-      <w:proofErr w:type="spellStart"/>
-      <w:r>
-        <w:rPr>
-          <w:rFonts w:ascii="Times New Roman" w:eastAsia="Times New Roman" w:hAnsi="Times New Roman" w:cs="Times New Roman"/>
-          <w:i/>
-          <w:iCs/>
-          <w:kern w:val="0"/>
-          <w:sz w:val="24"/>
-          <w:szCs w:val="24"/>
-          <w:lang w:eastAsia="en-GB"/>
-          <w14:ligatures w14:val="none"/>
-        </w:rPr>
-        <w:t>Interspeech</w:t>
-      </w:r>
-      <w:proofErr w:type="spellEnd"/>
-      <w:r>
-        <w:rPr>
-          <w:rFonts w:ascii="Times New Roman" w:eastAsia="Times New Roman" w:hAnsi="Times New Roman" w:cs="Times New Roman"/>
-          <w:kern w:val="0"/>
-          <w:sz w:val="24"/>
-          <w:szCs w:val="24"/>
-          <w:lang w:eastAsia="en-GB"/>
-          <w14:ligatures w14:val="none"/>
-        </w:rPr>
-        <w:t xml:space="preserve"> (Vol. 5, pp. 1517-1520).</w:t>
-      </w:r>
-    </w:p>
-    <w:p>
-      <w:pPr>
-        <w:numPr>
-          <w:ilvl w:val="1"/>
-          <w:numId w:val="5"/>
-        </w:numPr>
-        <w:spacing w:after="0" w:line="240" w:lineRule="auto"/>
-        <w:jc w:val="both"/>
-        <w:rPr>
-          <w:rFonts w:ascii="Times New Roman" w:eastAsia="Times New Roman" w:hAnsi="Times New Roman" w:cs="Times New Roman"/>
-          <w:kern w:val="0"/>
-          <w:sz w:val="24"/>
-          <w:szCs w:val="24"/>
-          <w:lang w:eastAsia="en-GB"/>
-          <w14:ligatures w14:val="none"/>
-        </w:rPr>
-      </w:pPr>
-      <w:r>
-        <w:rPr>
-          <w:rFonts w:ascii="Times New Roman" w:eastAsia="Times New Roman" w:hAnsi="Times New Roman" w:cs="Times New Roman"/>
-          <w:kern w:val="0"/>
-          <w:sz w:val="24"/>
-          <w:szCs w:val="24"/>
-          <w:lang w:eastAsia="en-GB"/>
-          <w14:ligatures w14:val="none"/>
-        </w:rPr>
-        <w:t>Fayek, H.M., Lech, M. and Cavedon, L., 2017. Evaluating deep learning architectures for speech emotion recognition. Neural Networks, 92, pp.60-68.</w:t>
-      </w:r>
-    </w:p>
-    <w:p>
-      <w:pPr>
-        <w:numPr>
-          <w:ilvl w:val="1"/>
-          <w:numId w:val="5"/>
-        </w:numPr>
-        <w:spacing w:after="0" w:line="240" w:lineRule="auto"/>
-        <w:jc w:val="both"/>
-        <w:rPr>
-          <w:rFonts w:ascii="Times New Roman" w:eastAsia="Times New Roman" w:hAnsi="Times New Roman" w:cs="Times New Roman"/>
-          <w:kern w:val="0"/>
-          <w:sz w:val="24"/>
-          <w:szCs w:val="24"/>
-          <w:lang w:eastAsia="en-GB"/>
-          <w14:ligatures w14:val="none"/>
-        </w:rPr>
-      </w:pPr>
-      <w:r>
-        <w:rPr>
-          <w:rFonts w:ascii="Times New Roman" w:eastAsia="Times New Roman" w:hAnsi="Times New Roman" w:cs="Times New Roman"/>
-          <w:kern w:val="0"/>
-          <w:sz w:val="24"/>
-          <w:szCs w:val="24"/>
-          <w:lang w:eastAsia="en-GB"/>
-          <w14:ligatures w14:val="none"/>
-        </w:rPr>
-        <w:t xml:space="preserve">Pandey, S.K., Shekhawat, H.S. and Prasanna, S.M., 2019, April. Deep learning techniques for speech emotion recognition: A review. In 2019 29th International Conference </w:t>
-      </w:r>
-      <w:proofErr w:type="spellStart"/>
-      <w:r>
-        <w:rPr>
-          <w:rFonts w:ascii="Times New Roman" w:eastAsia="Times New Roman" w:hAnsi="Times New Roman" w:cs="Times New Roman"/>
-          <w:kern w:val="0"/>
-          <w:sz w:val="24"/>
-          <w:szCs w:val="24"/>
-          <w:lang w:eastAsia="en-GB"/>
-          <w14:ligatures w14:val="none"/>
-        </w:rPr>
-        <w:t>Radioelektronika</w:t>
-      </w:r>
-      <w:proofErr w:type="spellEnd"/>
-      <w:r>
-        <w:rPr>
-          <w:rFonts w:ascii="Times New Roman" w:eastAsia="Times New Roman" w:hAnsi="Times New Roman" w:cs="Times New Roman"/>
-          <w:kern w:val="0"/>
-          <w:sz w:val="24"/>
-          <w:szCs w:val="24"/>
-          <w:lang w:eastAsia="en-GB"/>
-          <w14:ligatures w14:val="none"/>
-        </w:rPr>
-        <w:t xml:space="preserve"> (RADIOELEKTRONIKA) (pp. 1-6). IEEE.</w:t>
-      </w:r>
-    </w:p>
-    <w:p>
-      <w:pPr>
-        <w:spacing w:after="0" w:line="240" w:lineRule="auto"/>
-        <w:jc w:val="both"/>
-        <w:rPr>
-          <w:rFonts w:ascii="Times New Roman" w:eastAsia="Times New Roman" w:hAnsi="Times New Roman" w:cs="Times New Roman"/>
-          <w:kern w:val="0"/>
-          <w:sz w:val="24"/>
-          <w:szCs w:val="24"/>
-          <w:lang w:eastAsia="en-GB"/>
-          <w14:ligatures w14:val="none"/>
-        </w:rPr>
+        <w:spacing w:before="0" w:beforeAutospacing="0" w:after="0" w:afterAutospacing="0"/>
+        <w:jc w:val="both"/>
       </w:pPr>
     </w:p>
     <w:p>
@@ -12546,6 +11971,7 @@
           <w:lang w:eastAsia="en-GB"/>
           <w14:ligatures w14:val="none"/>
         </w:rPr>
+        <w:lastRenderedPageBreak/>
         <w:t>Appendices:</w:t>
       </w:r>
     </w:p>
@@ -12584,8 +12010,8 @@
       </w:pPr>
     </w:p>
     <w:sectPr>
-      <w:footerReference w:type="default" r:id="rId25"/>
-      <w:footerReference w:type="first" r:id="rId26"/>
+      <w:footerReference w:type="default" r:id="rId21"/>
+      <w:footerReference w:type="first" r:id="rId22"/>
       <w:pgSz w:w="11906" w:h="16838"/>
       <w:pgMar w:top="720" w:right="720" w:bottom="720" w:left="720" w:header="708" w:footer="708" w:gutter="0"/>
       <w:pgNumType w:start="1"/>

</xml_diff>

<commit_message>
Redid the Image models
</commit_message>
<xml_diff>
--- a/Report Drafts/KV6003_Speech_Emotion_Recognition_Report_Panagiotis_Theodorou_Draft 1.docx
+++ b/Report Drafts/KV6003_Speech_Emotion_Recognition_Report_Panagiotis_Theodorou_Draft 1.docx
@@ -9920,6 +9920,72 @@
     </w:p>
     <w:p>
       <w:pPr>
+        <w:pStyle w:val="Heading3"/>
+        <w:numPr>
+          <w:ilvl w:val="0"/>
+          <w:numId w:val="0"/>
+        </w:numPr>
+        <w:spacing w:before="0" w:beforeAutospacing="0" w:after="0" w:afterAutospacing="0"/>
+        <w:jc w:val="both"/>
+      </w:pPr>
+    </w:p>
+    <w:p>
+      <w:pPr>
+        <w:pStyle w:val="Heading3"/>
+        <w:numPr>
+          <w:ilvl w:val="0"/>
+          <w:numId w:val="0"/>
+        </w:numPr>
+        <w:spacing w:before="0" w:beforeAutospacing="0" w:after="0" w:afterAutospacing="0"/>
+        <w:jc w:val="both"/>
+        <w:rPr>
+          <w:b w:val="0"/>
+          <w:bCs w:val="0"/>
+          <w:i/>
+          <w:iCs/>
+          <w:color w:val="FF0000"/>
+          <w:sz w:val="24"/>
+          <w:szCs w:val="24"/>
+        </w:rPr>
+      </w:pPr>
+      <w:r>
+        <w:rPr>
+          <w:b w:val="0"/>
+          <w:bCs w:val="0"/>
+          <w:i/>
+          <w:iCs/>
+          <w:color w:val="FF0000"/>
+          <w:sz w:val="24"/>
+          <w:szCs w:val="24"/>
+        </w:rPr>
+        <w:t>Note_01: took longer epochs to reach better loss minimum</w:t>
+      </w:r>
+      <w:r>
+        <w:rPr>
+          <w:b w:val="0"/>
+          <w:bCs w:val="0"/>
+          <w:i/>
+          <w:iCs/>
+          <w:color w:val="FF0000"/>
+          <w:sz w:val="24"/>
+          <w:szCs w:val="24"/>
+        </w:rPr>
+        <w:t>, and lesser loss didn’t mean higher accuracy.</w:t>
+      </w:r>
+    </w:p>
+    <w:p>
+      <w:pPr>
+        <w:pStyle w:val="Heading3"/>
+        <w:numPr>
+          <w:ilvl w:val="0"/>
+          <w:numId w:val="0"/>
+        </w:numPr>
+        <w:spacing w:before="0" w:beforeAutospacing="0" w:after="0" w:afterAutospacing="0"/>
+        <w:jc w:val="both"/>
+      </w:pPr>
+    </w:p>
+    <w:p>
+      <w:pPr>
         <w:pStyle w:val="Heading4"/>
         <w:spacing w:before="0"/>
         <w:jc w:val="both"/>
@@ -10452,7 +10518,7 @@
                 <w14:ligatures w14:val="standardContextual"/>
               </w:rPr>
               <w:drawing>
-                <wp:inline distT="0" distB="0" distL="0" distR="0" wp14:anchorId="0D5C25E3" wp14:editId="73804F90">
+                <wp:inline distT="0" distB="0" distL="0" distR="0" wp14:anchorId="0D5C25E3" wp14:editId="3DD42AED">
                   <wp:extent cx="2520000" cy="1440000"/>
                   <wp:effectExtent l="19050" t="19050" r="13970" b="27305"/>
                   <wp:docPr id="2088498532" name="Picture 5"/>
@@ -10522,7 +10588,7 @@
                 <w14:ligatures w14:val="standardContextual"/>
               </w:rPr>
               <w:drawing>
-                <wp:inline distT="0" distB="0" distL="0" distR="0" wp14:anchorId="6C9E30C8" wp14:editId="39E0789F">
+                <wp:inline distT="0" distB="0" distL="0" distR="0" wp14:anchorId="6C9E30C8" wp14:editId="48674BCF">
                   <wp:extent cx="2520000" cy="1440000"/>
                   <wp:effectExtent l="19050" t="19050" r="13970" b="27305"/>
                   <wp:docPr id="1540080840" name="Picture 6"/>
@@ -10595,7 +10661,7 @@
                 <w14:ligatures w14:val="standardContextual"/>
               </w:rPr>
               <w:drawing>
-                <wp:inline distT="0" distB="0" distL="0" distR="0" wp14:anchorId="4E0FA1F9" wp14:editId="54075F51">
+                <wp:inline distT="0" distB="0" distL="0" distR="0" wp14:anchorId="4E0FA1F9" wp14:editId="27F3A0A9">
                   <wp:extent cx="2520000" cy="1440000"/>
                   <wp:effectExtent l="19050" t="19050" r="13970" b="27305"/>
                   <wp:docPr id="234904471" name="Picture 7"/>
@@ -10665,7 +10731,7 @@
                 <w14:ligatures w14:val="standardContextual"/>
               </w:rPr>
               <w:drawing>
-                <wp:inline distT="0" distB="0" distL="0" distR="0" wp14:anchorId="39B005A7" wp14:editId="215BA64B">
+                <wp:inline distT="0" distB="0" distL="0" distR="0" wp14:anchorId="39B005A7" wp14:editId="43D044FE">
                   <wp:extent cx="2520000" cy="1440000"/>
                   <wp:effectExtent l="19050" t="19050" r="13970" b="27305"/>
                   <wp:docPr id="552748868" name="Picture 8"/>
@@ -10846,7 +10912,7 @@
               </w:rPr>
               <w:lastRenderedPageBreak/>
               <w:drawing>
-                <wp:inline distT="0" distB="0" distL="0" distR="0" wp14:anchorId="4E436E85" wp14:editId="431BECE3">
+                <wp:inline distT="0" distB="0" distL="0" distR="0" wp14:anchorId="4E436E85" wp14:editId="2D3ACCD1">
                   <wp:extent cx="2520000" cy="1440000"/>
                   <wp:effectExtent l="19050" t="19050" r="13970" b="27305"/>
                   <wp:docPr id="1723561117" name="Picture 9"/>
@@ -10917,7 +10983,7 @@
                 <w14:ligatures w14:val="standardContextual"/>
               </w:rPr>
               <w:drawing>
-                <wp:inline distT="0" distB="0" distL="0" distR="0" wp14:anchorId="06109F6C" wp14:editId="6E7CC199">
+                <wp:inline distT="0" distB="0" distL="0" distR="0" wp14:anchorId="06109F6C" wp14:editId="10411E79">
                   <wp:extent cx="2520000" cy="1440000"/>
                   <wp:effectExtent l="19050" t="19050" r="13970" b="27305"/>
                   <wp:docPr id="556156253" name="Picture 10"/>
@@ -10990,7 +11056,7 @@
                 <w14:ligatures w14:val="standardContextual"/>
               </w:rPr>
               <w:drawing>
-                <wp:inline distT="0" distB="0" distL="0" distR="0" wp14:anchorId="0B2D8789" wp14:editId="0B0C35E8">
+                <wp:inline distT="0" distB="0" distL="0" distR="0" wp14:anchorId="0B2D8789" wp14:editId="25A39969">
                   <wp:extent cx="2520000" cy="1440000"/>
                   <wp:effectExtent l="19050" t="19050" r="13970" b="27305"/>
                   <wp:docPr id="1756739981" name="Picture 11"/>
@@ -11061,7 +11127,7 @@
                 <w14:ligatures w14:val="standardContextual"/>
               </w:rPr>
               <w:drawing>
-                <wp:inline distT="0" distB="0" distL="0" distR="0" wp14:anchorId="099913C4" wp14:editId="660C9064">
+                <wp:inline distT="0" distB="0" distL="0" distR="0" wp14:anchorId="099913C4" wp14:editId="0377CA96">
                   <wp:extent cx="2520000" cy="1440000"/>
                   <wp:effectExtent l="19050" t="19050" r="13970" b="27305"/>
                   <wp:docPr id="728373262" name="Picture 12"/>

</xml_diff>

<commit_message>
Image Creation + GenAlg Updates
</commit_message>
<xml_diff>
--- a/Report Drafts/KV6003_Speech_Emotion_Recognition_Report_Panagiotis_Theodorou_Draft 1.docx
+++ b/Report Drafts/KV6003_Speech_Emotion_Recognition_Report_Panagiotis_Theodorou_Draft 1.docx
@@ -10440,66 +10440,6 @@
     </w:p>
     <w:p>
       <w:pPr>
-        <w:pStyle w:val="Heading3"/>
-        <w:spacing w:before="0" w:beforeAutospacing="0" w:after="0" w:afterAutospacing="0"/>
-        <w:jc w:val="both"/>
-      </w:pPr>
-      <w:r>
-        <w:t>Ensemble Models</w:t>
-      </w:r>
-    </w:p>
-    <w:p>
-      <w:pPr>
-        <w:pStyle w:val="Heading4"/>
-        <w:spacing w:before="0"/>
-        <w:jc w:val="both"/>
-      </w:pPr>
-      <w:r>
-        <w:t>Lorem Ipsum 1</w:t>
-      </w:r>
-    </w:p>
-    <w:p>
-      <w:pPr>
-        <w:pStyle w:val="Heading4"/>
-        <w:spacing w:before="0"/>
-        <w:jc w:val="both"/>
-      </w:pPr>
-      <w:r>
-        <w:t>Lorem Ipsum 2</w:t>
-      </w:r>
-    </w:p>
-    <w:p>
-      <w:pPr>
-        <w:pStyle w:val="Heading4"/>
-        <w:spacing w:before="0"/>
-        <w:jc w:val="both"/>
-      </w:pPr>
-      <w:r>
-        <w:t>Lorem Ipsum 3</w:t>
-      </w:r>
-    </w:p>
-    <w:p>
-      <w:pPr>
-        <w:pStyle w:val="Heading4"/>
-        <w:spacing w:before="0"/>
-        <w:jc w:val="both"/>
-      </w:pPr>
-      <w:r>
-        <w:t>Lorem Ipsum 4</w:t>
-      </w:r>
-    </w:p>
-    <w:p>
-      <w:pPr>
-        <w:pStyle w:val="Heading4"/>
-        <w:spacing w:before="0"/>
-        <w:jc w:val="both"/>
-      </w:pPr>
-      <w:r>
-        <w:t>Lorem Ipsum 5</w:t>
-      </w:r>
-    </w:p>
-    <w:p>
-      <w:pPr>
         <w:pStyle w:val="Heading2"/>
         <w:spacing w:before="0" w:beforeAutospacing="0" w:after="0" w:afterAutospacing="0"/>
         <w:jc w:val="both"/>
@@ -10886,7 +10826,6 @@
                 <w:noProof/>
                 <w14:ligatures w14:val="standardContextual"/>
               </w:rPr>
-              <w:lastRenderedPageBreak/>
               <w:drawing>
                 <wp:inline distT="0" distB="0" distL="0" distR="0" wp14:anchorId="6E748DA1" wp14:editId="114C8A02">
                   <wp:extent cx="2880000" cy="1440000"/>
@@ -11086,7 +11025,11 @@
         <w:jc w:val="both"/>
       </w:pPr>
       <w:r>
-        <w:t>Among the models evaluated, Hidden Markov Models (HMM) and Gaussian Mixture Models (GMM) consistently underperformed across both feature types and all datasets. This outcome could highlight limitations in these models' ability to leverage the dynamic, temporal aspects of speech essential for accurate emotion recognition, underlining the importance of model selection in conjunction with appropriate feature utilization for SER tasks.</w:t>
+        <w:t xml:space="preserve">Among the models evaluated, Hidden Markov Models (HMM) and Gaussian Mixture Models (GMM) consistently underperformed across both feature types and all datasets. This outcome could highlight limitations in these models' ability to leverage the dynamic, temporal aspects of speech essential for accurate </w:t>
+      </w:r>
+      <w:r>
+        <w:lastRenderedPageBreak/>
+        <w:t>emotion recognition, underlining the importance of model selection in conjunction with appropriate feature utilization for SER tasks.</w:t>
       </w:r>
     </w:p>
     <w:p>
@@ -11460,7 +11403,6 @@
                 <w:szCs w:val="40"/>
                 <w14:ligatures w14:val="standardContextual"/>
               </w:rPr>
-              <w:lastRenderedPageBreak/>
               <w:t>64x64</w:t>
             </w:r>
           </w:p>
@@ -11650,6 +11592,7 @@
                 <w:szCs w:val="40"/>
                 <w14:ligatures w14:val="standardContextual"/>
               </w:rPr>
+              <w:lastRenderedPageBreak/>
               <w:t>128x128</w:t>
             </w:r>
           </w:p>
@@ -11680,7 +11623,7 @@
                 <w14:ligatures w14:val="standardContextual"/>
               </w:rPr>
               <w:drawing>
-                <wp:inline distT="0" distB="0" distL="0" distR="0" wp14:anchorId="74BD74F1" wp14:editId="5C8B49EA">
+                <wp:inline distT="0" distB="0" distL="0" distR="0" wp14:anchorId="74BD74F1" wp14:editId="7FDAAC1E">
                   <wp:extent cx="2736000" cy="1620000"/>
                   <wp:effectExtent l="0" t="0" r="7620" b="0"/>
                   <wp:docPr id="2076238645" name="Picture 13" descr="A graph of different colored lines&#10;&#10;Description automatically generated"/>
@@ -12187,6 +12130,7 @@
                 <w:szCs w:val="40"/>
                 <w14:ligatures w14:val="standardContextual"/>
               </w:rPr>
+              <w:lastRenderedPageBreak/>
               <w:t>32x32</w:t>
             </w:r>
           </w:p>
@@ -12616,7 +12560,6 @@
         <w:jc w:val="both"/>
       </w:pPr>
       <w:r>
-        <w:lastRenderedPageBreak/>
         <w:t>The analysis across resolutions reveals:</w:t>
       </w:r>
     </w:p>
@@ -12630,6 +12573,7 @@
         <w:jc w:val="both"/>
       </w:pPr>
       <w:r>
+        <w:lastRenderedPageBreak/>
         <w:t xml:space="preserve">At </w:t>
       </w:r>
       <w:r>
@@ -12943,7 +12887,6 @@
           <w:lang w:eastAsia="en-GB"/>
           <w14:ligatures w14:val="none"/>
         </w:rPr>
-        <w:lastRenderedPageBreak/>
         <w:t>3. Architectural Flexibility and Feature Enhancement Potential:</w:t>
       </w:r>
     </w:p>
@@ -12970,6 +12913,7 @@
           <w:lang w:eastAsia="en-GB"/>
           <w14:ligatures w14:val="none"/>
         </w:rPr>
+        <w:lastRenderedPageBreak/>
         <w:t xml:space="preserve">    The inherent design of CNN family models lends itself to exploring deeper and more complex network architectures. DenseNet, for example, is known for its efficient feature propagation and reuse, making it highly effective for speech emotion recognition tasks. ResNet’s ability to address the vanishing gradient problem through residual learning allows for the training of very deep networks, enhancing feature extraction capabilities. This architectural flexibility is beneficial when dealing with varied emotional expressions and complex dataset structures, suggesting a significant potential for performance optimization through advanced preprocessing, feature enhancement, and hyperparameter tuning.</w:t>
       </w:r>
     </w:p>
@@ -13380,7 +13324,6 @@
           <w:lang w:eastAsia="en-GB"/>
           <w14:ligatures w14:val="none"/>
         </w:rPr>
-        <w:lastRenderedPageBreak/>
         <w:t xml:space="preserve">        Hierarchical and Complex Structure: The actor-wise organization introduces a layer of complexity, challenging the model to maintain high performance across a more diverse and voluminous dataset. This complexity is instrumental in evaluating the model's scalability and robustness.</w:t>
       </w:r>
     </w:p>
@@ -13407,6 +13350,7 @@
           <w:lang w:eastAsia="en-GB"/>
           <w14:ligatures w14:val="none"/>
         </w:rPr>
+        <w:lastRenderedPageBreak/>
         <w:t xml:space="preserve">        Diverse Emotional Expressions: With multiple actors portraying a range of emotions, RAVDESS offers a comprehensive canvas for assessing the model's ability to generalize across different vocal characteristics and emotional intensities.</w:t>
       </w:r>
     </w:p>
@@ -13986,7 +13930,6 @@
           <w:lang w:eastAsia="en-GB"/>
           <w14:ligatures w14:val="none"/>
         </w:rPr>
-        <w:lastRenderedPageBreak/>
         <w:t>5. Cross-Dataset Validation and Ensemble Techniques:</w:t>
       </w:r>
     </w:p>
@@ -14015,6 +13958,7 @@
           <w:lang w:eastAsia="en-GB"/>
           <w14:ligatures w14:val="none"/>
         </w:rPr>
+        <w:lastRenderedPageBreak/>
         <w:t>Purpose:</w:t>
       </w:r>
       <w:r>
@@ -14553,8 +14497,1712 @@
         <w:jc w:val="both"/>
       </w:pPr>
       <w:r>
-        <w:t>Lorem Ipsum 1</w:t>
-      </w:r>
+        <w:t>Dataset</w:t>
+      </w:r>
+    </w:p>
+    <w:p>
+      <w:pPr>
+        <w:pStyle w:val="Heading3"/>
+      </w:pPr>
+      <w:r>
+        <w:t>Features to Image Channels</w:t>
+      </w:r>
+    </w:p>
+    <w:p>
+      <w:pPr>
+        <w:pStyle w:val="Heading3"/>
+        <w:numPr>
+          <w:ilvl w:val="0"/>
+          <w:numId w:val="0"/>
+        </w:numPr>
+      </w:pPr>
+    </w:p>
+    <w:tbl>
+      <w:tblPr>
+        <w:tblStyle w:val="TableGrid"/>
+        <w:tblW w:w="0" w:type="auto"/>
+        <w:jc w:val="center"/>
+        <w:tblLook w:val="04A0" w:firstRow="1" w:lastRow="0" w:firstColumn="1" w:lastColumn="0" w:noHBand="0" w:noVBand="1"/>
+      </w:tblPr>
+      <w:tblGrid>
+        <w:gridCol w:w="10456"/>
+      </w:tblGrid>
+      <w:tr>
+        <w:trPr>
+          <w:jc w:val="center"/>
+        </w:trPr>
+        <w:tc>
+          <w:tcPr>
+            <w:tcW w:w="10456" w:type="dxa"/>
+          </w:tcPr>
+          <w:p>
+            <w:pPr>
+              <w:pStyle w:val="Heading3"/>
+              <w:numPr>
+                <w:ilvl w:val="0"/>
+                <w:numId w:val="0"/>
+              </w:numPr>
+              <w:jc w:val="center"/>
+            </w:pPr>
+            <w:r>
+              <w:rPr>
+                <w:rFonts w:ascii="Courier New" w:hAnsi="Courier New" w:cs="Courier New"/>
+                <w:color w:val="BCBEC4"/>
+                <w:sz w:val="16"/>
+                <w:szCs w:val="16"/>
+              </w:rPr>
+              <w:lastRenderedPageBreak/>
+              <w:drawing>
+                <wp:inline distT="0" distB="0" distL="0" distR="0" wp14:anchorId="3BCF32E6" wp14:editId="5B8C69DC">
+                  <wp:extent cx="3551274" cy="6032932"/>
+                  <wp:effectExtent l="0" t="0" r="0" b="6350"/>
+                  <wp:docPr id="1669730979" name="Graphic 1"/>
+                  <wp:cNvGraphicFramePr>
+                    <a:graphicFrameLocks xmlns:a="http://schemas.openxmlformats.org/drawingml/2006/main" noChangeAspect="1"/>
+                  </wp:cNvGraphicFramePr>
+                  <a:graphic xmlns:a="http://schemas.openxmlformats.org/drawingml/2006/main">
+                    <a:graphicData uri="http://schemas.openxmlformats.org/drawingml/2006/picture">
+                      <pic:pic xmlns:pic="http://schemas.openxmlformats.org/drawingml/2006/picture">
+                        <pic:nvPicPr>
+                          <pic:cNvPr id="1669730979" name=""/>
+                          <pic:cNvPicPr/>
+                        </pic:nvPicPr>
+                        <pic:blipFill>
+                          <a:blip r:embed="rId27" cstate="print">
+                            <a:extLst>
+                              <a:ext uri="{28A0092B-C50C-407E-A947-70E740481C1C}">
+                                <a14:useLocalDpi xmlns:a14="http://schemas.microsoft.com/office/drawing/2010/main" val="0"/>
+                              </a:ext>
+                              <a:ext uri="{96DAC541-7B7A-43D3-8B79-37D633B846F1}">
+                                <asvg:svgBlip xmlns:asvg="http://schemas.microsoft.com/office/drawing/2016/SVG/main" r:embed="rId28"/>
+                              </a:ext>
+                            </a:extLst>
+                          </a:blip>
+                          <a:stretch>
+                            <a:fillRect/>
+                          </a:stretch>
+                        </pic:blipFill>
+                        <pic:spPr>
+                          <a:xfrm>
+                            <a:off x="0" y="0"/>
+                            <a:ext cx="3577213" cy="6076997"/>
+                          </a:xfrm>
+                          <a:prstGeom prst="rect">
+                            <a:avLst/>
+                          </a:prstGeom>
+                        </pic:spPr>
+                      </pic:pic>
+                    </a:graphicData>
+                  </a:graphic>
+                </wp:inline>
+              </w:drawing>
+            </w:r>
+          </w:p>
+        </w:tc>
+      </w:tr>
+      <w:tr>
+        <w:trPr>
+          <w:jc w:val="center"/>
+        </w:trPr>
+        <w:tc>
+          <w:tcPr>
+            <w:tcW w:w="10456" w:type="dxa"/>
+          </w:tcPr>
+          <w:p>
+            <w:pPr>
+              <w:pStyle w:val="Heading3"/>
+              <w:numPr>
+                <w:ilvl w:val="0"/>
+                <w:numId w:val="0"/>
+              </w:numPr>
+              <w:rPr>
+                <w:b w:val="0"/>
+                <w:bCs w:val="0"/>
+                <w:i/>
+                <w:iCs/>
+              </w:rPr>
+            </w:pPr>
+            <w:r>
+              <w:rPr>
+                <w:i/>
+                <w:iCs/>
+              </w:rPr>
+              <w:t xml:space="preserve">Fig: </w:t>
+            </w:r>
+            <w:r>
+              <w:rPr>
+                <w:b w:val="0"/>
+                <w:bCs w:val="0"/>
+                <w:i/>
+                <w:iCs/>
+              </w:rPr>
+              <w:t>Diagram of how audio files are transformed into image, using feature extraction to extract precisely 3 features, and concatenating them towards each of the Red, Green, and Blue channels (RGB) of the image, to create a unique visual representation of that audio, into a single image.</w:t>
+            </w:r>
+          </w:p>
+        </w:tc>
+      </w:tr>
+    </w:tbl>
+    <w:p>
+      <w:pPr>
+        <w:pStyle w:val="Heading3"/>
+        <w:numPr>
+          <w:ilvl w:val="0"/>
+          <w:numId w:val="0"/>
+        </w:numPr>
+      </w:pPr>
+    </w:p>
+    <w:p>
+      <w:pPr>
+        <w:pStyle w:val="Heading3"/>
+        <w:numPr>
+          <w:ilvl w:val="0"/>
+          <w:numId w:val="0"/>
+        </w:numPr>
+      </w:pPr>
+    </w:p>
+    <w:p>
+      <w:pPr>
+        <w:pStyle w:val="Heading3"/>
+      </w:pPr>
+      <w:r>
+        <w:t>New Datasets</w:t>
+      </w:r>
+    </w:p>
+    <w:tbl>
+      <w:tblPr>
+        <w:tblStyle w:val="ListTable6Colourful"/>
+        <w:tblW w:w="0" w:type="auto"/>
+        <w:tblBorders>
+          <w:top w:val="single" w:sz="8" w:space="0" w:color="auto"/>
+          <w:left w:val="single" w:sz="8" w:space="0" w:color="auto"/>
+          <w:bottom w:val="single" w:sz="8" w:space="0" w:color="auto"/>
+          <w:right w:val="single" w:sz="8" w:space="0" w:color="auto"/>
+          <w:insideH w:val="single" w:sz="8" w:space="0" w:color="auto"/>
+          <w:insideV w:val="single" w:sz="8" w:space="0" w:color="auto"/>
+        </w:tblBorders>
+        <w:tblLook w:val="04A0" w:firstRow="1" w:lastRow="0" w:firstColumn="1" w:lastColumn="0" w:noHBand="0" w:noVBand="1"/>
+      </w:tblPr>
+      <w:tblGrid>
+        <w:gridCol w:w="1967"/>
+        <w:gridCol w:w="2234"/>
+        <w:gridCol w:w="2338"/>
+        <w:gridCol w:w="1971"/>
+        <w:gridCol w:w="1936"/>
+      </w:tblGrid>
+      <w:tr>
+        <w:trPr>
+          <w:gridBefore w:val="1"/>
+          <w:cnfStyle w:val="100000000000" w:firstRow="1" w:lastRow="0" w:firstColumn="0" w:lastColumn="0" w:oddVBand="0" w:evenVBand="0" w:oddHBand="0" w:evenHBand="0" w:firstRowFirstColumn="0" w:firstRowLastColumn="0" w:lastRowFirstColumn="0" w:lastRowLastColumn="0"/>
+          <w:wBefore w:w="1967" w:type="dxa"/>
+        </w:trPr>
+        <w:tc>
+          <w:tcPr>
+            <w:cnfStyle w:val="001000000000" w:firstRow="0" w:lastRow="0" w:firstColumn="1" w:lastColumn="0" w:oddVBand="0" w:evenVBand="0" w:oddHBand="0" w:evenHBand="0" w:firstRowFirstColumn="0" w:firstRowLastColumn="0" w:lastRowFirstColumn="0" w:lastRowLastColumn="0"/>
+            <w:tcW w:w="2234" w:type="dxa"/>
+            <w:shd w:val="clear" w:color="auto" w:fill="FF0000"/>
+          </w:tcPr>
+          <w:p>
+            <w:pPr>
+              <w:pStyle w:val="Heading3"/>
+              <w:numPr>
+                <w:ilvl w:val="0"/>
+                <w:numId w:val="0"/>
+              </w:numPr>
+              <w:jc w:val="center"/>
+              <w:rPr>
+                <w:color w:val="FFFFFF" w:themeColor="background1"/>
+                <w:sz w:val="24"/>
+                <w:szCs w:val="24"/>
+              </w:rPr>
+            </w:pPr>
+            <w:r>
+              <w:rPr>
+                <w:color w:val="FFFFFF" w:themeColor="background1"/>
+                <w:sz w:val="24"/>
+                <w:szCs w:val="24"/>
+              </w:rPr>
+              <w:t>Red</w:t>
+            </w:r>
+          </w:p>
+        </w:tc>
+        <w:tc>
+          <w:tcPr>
+            <w:tcW w:w="2338" w:type="dxa"/>
+            <w:shd w:val="clear" w:color="auto" w:fill="00FF00"/>
+          </w:tcPr>
+          <w:p>
+            <w:pPr>
+              <w:pStyle w:val="Heading3"/>
+              <w:numPr>
+                <w:ilvl w:val="0"/>
+                <w:numId w:val="0"/>
+              </w:numPr>
+              <w:jc w:val="center"/>
+              <w:cnfStyle w:val="100000000000" w:firstRow="1" w:lastRow="0" w:firstColumn="0" w:lastColumn="0" w:oddVBand="0" w:evenVBand="0" w:oddHBand="0" w:evenHBand="0" w:firstRowFirstColumn="0" w:firstRowLastColumn="0" w:lastRowFirstColumn="0" w:lastRowLastColumn="0"/>
+              <w:rPr>
+                <w:color w:val="FFFFFF" w:themeColor="background1"/>
+                <w:sz w:val="24"/>
+                <w:szCs w:val="24"/>
+              </w:rPr>
+            </w:pPr>
+            <w:r>
+              <w:rPr>
+                <w:color w:val="FFFFFF" w:themeColor="background1"/>
+                <w:sz w:val="24"/>
+                <w:szCs w:val="24"/>
+              </w:rPr>
+              <w:t>Green</w:t>
+            </w:r>
+          </w:p>
+        </w:tc>
+        <w:tc>
+          <w:tcPr>
+            <w:tcW w:w="1971" w:type="dxa"/>
+            <w:shd w:val="clear" w:color="auto" w:fill="0000FF"/>
+          </w:tcPr>
+          <w:p>
+            <w:pPr>
+              <w:pStyle w:val="Heading3"/>
+              <w:numPr>
+                <w:ilvl w:val="0"/>
+                <w:numId w:val="0"/>
+              </w:numPr>
+              <w:jc w:val="center"/>
+              <w:cnfStyle w:val="100000000000" w:firstRow="1" w:lastRow="0" w:firstColumn="0" w:lastColumn="0" w:oddVBand="0" w:evenVBand="0" w:oddHBand="0" w:evenHBand="0" w:firstRowFirstColumn="0" w:firstRowLastColumn="0" w:lastRowFirstColumn="0" w:lastRowLastColumn="0"/>
+              <w:rPr>
+                <w:color w:val="FFFFFF" w:themeColor="background1"/>
+                <w:sz w:val="24"/>
+                <w:szCs w:val="24"/>
+              </w:rPr>
+            </w:pPr>
+            <w:r>
+              <w:rPr>
+                <w:color w:val="FFFFFF" w:themeColor="background1"/>
+                <w:sz w:val="24"/>
+                <w:szCs w:val="24"/>
+              </w:rPr>
+              <w:t>Blue</w:t>
+            </w:r>
+          </w:p>
+        </w:tc>
+        <w:tc>
+          <w:tcPr>
+            <w:tcW w:w="1936" w:type="dxa"/>
+            <w:shd w:val="clear" w:color="auto" w:fill="404040" w:themeFill="text1" w:themeFillTint="BF"/>
+          </w:tcPr>
+          <w:p>
+            <w:pPr>
+              <w:pStyle w:val="Heading3"/>
+              <w:numPr>
+                <w:ilvl w:val="0"/>
+                <w:numId w:val="0"/>
+              </w:numPr>
+              <w:jc w:val="center"/>
+              <w:cnfStyle w:val="100000000000" w:firstRow="1" w:lastRow="0" w:firstColumn="0" w:lastColumn="0" w:oddVBand="0" w:evenVBand="0" w:oddHBand="0" w:evenHBand="0" w:firstRowFirstColumn="0" w:firstRowLastColumn="0" w:lastRowFirstColumn="0" w:lastRowLastColumn="0"/>
+              <w:rPr>
+                <w:b/>
+                <w:bCs/>
+                <w:color w:val="FFFFFF" w:themeColor="background1"/>
+              </w:rPr>
+            </w:pPr>
+            <w:r>
+              <w:rPr>
+                <w:b/>
+                <w:bCs/>
+                <w:color w:val="FFFFFF" w:themeColor="background1"/>
+              </w:rPr>
+              <w:t>OUTPUT</w:t>
+            </w:r>
+          </w:p>
+        </w:tc>
+      </w:tr>
+      <w:tr>
+        <w:trPr>
+          <w:cnfStyle w:val="000000100000" w:firstRow="0" w:lastRow="0" w:firstColumn="0" w:lastColumn="0" w:oddVBand="0" w:evenVBand="0" w:oddHBand="1" w:evenHBand="0" w:firstRowFirstColumn="0" w:firstRowLastColumn="0" w:lastRowFirstColumn="0" w:lastRowLastColumn="0"/>
+        </w:trPr>
+        <w:tc>
+          <w:tcPr>
+            <w:cnfStyle w:val="001000000000" w:firstRow="0" w:lastRow="0" w:firstColumn="1" w:lastColumn="0" w:oddVBand="0" w:evenVBand="0" w:oddHBand="0" w:evenHBand="0" w:firstRowFirstColumn="0" w:firstRowLastColumn="0" w:lastRowFirstColumn="0" w:lastRowLastColumn="0"/>
+            <w:tcW w:w="1967" w:type="dxa"/>
+            <w:shd w:val="clear" w:color="auto" w:fill="FF0000"/>
+          </w:tcPr>
+          <w:p>
+            <w:pPr>
+              <w:pStyle w:val="Heading3"/>
+              <w:numPr>
+                <w:ilvl w:val="0"/>
+                <w:numId w:val="0"/>
+              </w:numPr>
+              <w:jc w:val="right"/>
+              <w:rPr>
+                <w:b/>
+                <w:bCs/>
+                <w:color w:val="FFFFFF" w:themeColor="background1"/>
+                <w:sz w:val="24"/>
+                <w:szCs w:val="24"/>
+              </w:rPr>
+            </w:pPr>
+            <w:r>
+              <w:rPr>
+                <w:b/>
+                <w:bCs/>
+                <w:color w:val="FFFFFF" w:themeColor="background1"/>
+                <w:sz w:val="24"/>
+                <w:szCs w:val="24"/>
+              </w:rPr>
+              <w:t>Red</w:t>
+            </w:r>
+          </w:p>
+        </w:tc>
+        <w:tc>
+          <w:tcPr>
+            <w:tcW w:w="2234" w:type="dxa"/>
+            <w:shd w:val="clear" w:color="auto" w:fill="FFFFFF" w:themeFill="background1"/>
+          </w:tcPr>
+          <w:p>
+            <w:pPr>
+              <w:pStyle w:val="Heading3"/>
+              <w:numPr>
+                <w:ilvl w:val="0"/>
+                <w:numId w:val="0"/>
+              </w:numPr>
+              <w:cnfStyle w:val="000000100000" w:firstRow="0" w:lastRow="0" w:firstColumn="0" w:lastColumn="0" w:oddVBand="0" w:evenVBand="0" w:oddHBand="1" w:evenHBand="0" w:firstRowFirstColumn="0" w:firstRowLastColumn="0" w:lastRowFirstColumn="0" w:lastRowLastColumn="0"/>
+              <w:rPr>
+                <w:color w:val="auto"/>
+                <w:sz w:val="22"/>
+                <w:szCs w:val="22"/>
+              </w:rPr>
+            </w:pPr>
+            <w:r>
+              <w:rPr>
+                <w:color w:val="auto"/>
+                <w:sz w:val="22"/>
+                <w:szCs w:val="22"/>
+              </w:rPr>
+              <w:t>Chroma</w:t>
+            </w:r>
+          </w:p>
+        </w:tc>
+        <w:tc>
+          <w:tcPr>
+            <w:tcW w:w="2338" w:type="dxa"/>
+            <w:shd w:val="clear" w:color="auto" w:fill="FFFFFF" w:themeFill="background1"/>
+          </w:tcPr>
+          <w:p>
+            <w:pPr>
+              <w:pStyle w:val="Heading3"/>
+              <w:numPr>
+                <w:ilvl w:val="0"/>
+                <w:numId w:val="0"/>
+              </w:numPr>
+              <w:cnfStyle w:val="000000100000" w:firstRow="0" w:lastRow="0" w:firstColumn="0" w:lastColumn="0" w:oddVBand="0" w:evenVBand="0" w:oddHBand="1" w:evenHBand="0" w:firstRowFirstColumn="0" w:firstRowLastColumn="0" w:lastRowFirstColumn="0" w:lastRowLastColumn="0"/>
+              <w:rPr>
+                <w:color w:val="auto"/>
+                <w:sz w:val="22"/>
+                <w:szCs w:val="22"/>
+              </w:rPr>
+            </w:pPr>
+            <w:r>
+              <w:rPr>
+                <w:color w:val="auto"/>
+                <w:sz w:val="22"/>
+                <w:szCs w:val="22"/>
+              </w:rPr>
+              <w:t>Mel-Spectrogram</w:t>
+            </w:r>
+          </w:p>
+        </w:tc>
+        <w:tc>
+          <w:tcPr>
+            <w:tcW w:w="1971" w:type="dxa"/>
+            <w:shd w:val="clear" w:color="auto" w:fill="FFFFFF" w:themeFill="background1"/>
+          </w:tcPr>
+          <w:p>
+            <w:pPr>
+              <w:pStyle w:val="Heading3"/>
+              <w:numPr>
+                <w:ilvl w:val="0"/>
+                <w:numId w:val="0"/>
+              </w:numPr>
+              <w:cnfStyle w:val="000000100000" w:firstRow="0" w:lastRow="0" w:firstColumn="0" w:lastColumn="0" w:oddVBand="0" w:evenVBand="0" w:oddHBand="1" w:evenHBand="0" w:firstRowFirstColumn="0" w:firstRowLastColumn="0" w:lastRowFirstColumn="0" w:lastRowLastColumn="0"/>
+              <w:rPr>
+                <w:color w:val="auto"/>
+                <w:sz w:val="22"/>
+                <w:szCs w:val="22"/>
+              </w:rPr>
+            </w:pPr>
+            <w:r>
+              <w:rPr>
+                <w:color w:val="auto"/>
+                <w:sz w:val="22"/>
+                <w:szCs w:val="22"/>
+              </w:rPr>
+              <w:t>MFCC</w:t>
+            </w:r>
+          </w:p>
+        </w:tc>
+        <w:tc>
+          <w:tcPr>
+            <w:tcW w:w="1936" w:type="dxa"/>
+            <w:shd w:val="clear" w:color="auto" w:fill="808080" w:themeFill="background1" w:themeFillShade="80"/>
+          </w:tcPr>
+          <w:p>
+            <w:pPr>
+              <w:pStyle w:val="Heading3"/>
+              <w:numPr>
+                <w:ilvl w:val="0"/>
+                <w:numId w:val="0"/>
+              </w:numPr>
+              <w:cnfStyle w:val="000000100000" w:firstRow="0" w:lastRow="0" w:firstColumn="0" w:lastColumn="0" w:oddVBand="0" w:evenVBand="0" w:oddHBand="1" w:evenHBand="0" w:firstRowFirstColumn="0" w:firstRowLastColumn="0" w:lastRowFirstColumn="0" w:lastRowLastColumn="0"/>
+              <w:rPr>
+                <w:i/>
+                <w:iCs/>
+                <w:color w:val="FFFFFF" w:themeColor="background1"/>
+                <w:sz w:val="24"/>
+                <w:szCs w:val="24"/>
+              </w:rPr>
+            </w:pPr>
+            <w:r>
+              <w:rPr>
+                <w:i/>
+                <w:iCs/>
+                <w:color w:val="FFFFFF" w:themeColor="background1"/>
+                <w:sz w:val="24"/>
+                <w:szCs w:val="24"/>
+              </w:rPr>
+              <w:t>CH_ME_MF</w:t>
+            </w:r>
+          </w:p>
+        </w:tc>
+      </w:tr>
+      <w:tr>
+        <w:tc>
+          <w:tcPr>
+            <w:cnfStyle w:val="001000000000" w:firstRow="0" w:lastRow="0" w:firstColumn="1" w:lastColumn="0" w:oddVBand="0" w:evenVBand="0" w:oddHBand="0" w:evenHBand="0" w:firstRowFirstColumn="0" w:firstRowLastColumn="0" w:lastRowFirstColumn="0" w:lastRowLastColumn="0"/>
+            <w:tcW w:w="1967" w:type="dxa"/>
+            <w:shd w:val="clear" w:color="auto" w:fill="00FF00"/>
+          </w:tcPr>
+          <w:p>
+            <w:pPr>
+              <w:pStyle w:val="Heading3"/>
+              <w:numPr>
+                <w:ilvl w:val="0"/>
+                <w:numId w:val="0"/>
+              </w:numPr>
+              <w:jc w:val="right"/>
+              <w:rPr>
+                <w:b/>
+                <w:bCs/>
+                <w:color w:val="FFFFFF" w:themeColor="background1"/>
+                <w:sz w:val="24"/>
+                <w:szCs w:val="24"/>
+              </w:rPr>
+            </w:pPr>
+            <w:r>
+              <w:rPr>
+                <w:b/>
+                <w:bCs/>
+                <w:color w:val="FFFFFF" w:themeColor="background1"/>
+                <w:sz w:val="24"/>
+                <w:szCs w:val="24"/>
+              </w:rPr>
+              <w:t>Green</w:t>
+            </w:r>
+          </w:p>
+        </w:tc>
+        <w:tc>
+          <w:tcPr>
+            <w:tcW w:w="2234" w:type="dxa"/>
+            <w:shd w:val="clear" w:color="auto" w:fill="FFFFFF" w:themeFill="background1"/>
+          </w:tcPr>
+          <w:p>
+            <w:pPr>
+              <w:pStyle w:val="Heading3"/>
+              <w:numPr>
+                <w:ilvl w:val="0"/>
+                <w:numId w:val="0"/>
+              </w:numPr>
+              <w:cnfStyle w:val="000000000000" w:firstRow="0" w:lastRow="0" w:firstColumn="0" w:lastColumn="0" w:oddVBand="0" w:evenVBand="0" w:oddHBand="0" w:evenHBand="0" w:firstRowFirstColumn="0" w:firstRowLastColumn="0" w:lastRowFirstColumn="0" w:lastRowLastColumn="0"/>
+              <w:rPr>
+                <w:color w:val="auto"/>
+                <w:sz w:val="22"/>
+                <w:szCs w:val="22"/>
+              </w:rPr>
+            </w:pPr>
+            <w:r>
+              <w:rPr>
+                <w:color w:val="auto"/>
+                <w:sz w:val="22"/>
+                <w:szCs w:val="22"/>
+              </w:rPr>
+              <w:t>MFCC</w:t>
+            </w:r>
+          </w:p>
+        </w:tc>
+        <w:tc>
+          <w:tcPr>
+            <w:tcW w:w="2338" w:type="dxa"/>
+            <w:shd w:val="clear" w:color="auto" w:fill="FFFFFF" w:themeFill="background1"/>
+          </w:tcPr>
+          <w:p>
+            <w:pPr>
+              <w:pStyle w:val="Heading3"/>
+              <w:numPr>
+                <w:ilvl w:val="0"/>
+                <w:numId w:val="0"/>
+              </w:numPr>
+              <w:cnfStyle w:val="000000000000" w:firstRow="0" w:lastRow="0" w:firstColumn="0" w:lastColumn="0" w:oddVBand="0" w:evenVBand="0" w:oddHBand="0" w:evenHBand="0" w:firstRowFirstColumn="0" w:firstRowLastColumn="0" w:lastRowFirstColumn="0" w:lastRowLastColumn="0"/>
+              <w:rPr>
+                <w:color w:val="auto"/>
+                <w:sz w:val="22"/>
+                <w:szCs w:val="22"/>
+              </w:rPr>
+            </w:pPr>
+            <w:r>
+              <w:rPr>
+                <w:color w:val="auto"/>
+                <w:sz w:val="22"/>
+                <w:szCs w:val="22"/>
+              </w:rPr>
+              <w:t>Chroma</w:t>
+            </w:r>
+          </w:p>
+        </w:tc>
+        <w:tc>
+          <w:tcPr>
+            <w:tcW w:w="1971" w:type="dxa"/>
+            <w:shd w:val="clear" w:color="auto" w:fill="FFFFFF" w:themeFill="background1"/>
+          </w:tcPr>
+          <w:p>
+            <w:pPr>
+              <w:pStyle w:val="Heading3"/>
+              <w:numPr>
+                <w:ilvl w:val="0"/>
+                <w:numId w:val="0"/>
+              </w:numPr>
+              <w:cnfStyle w:val="000000000000" w:firstRow="0" w:lastRow="0" w:firstColumn="0" w:lastColumn="0" w:oddVBand="0" w:evenVBand="0" w:oddHBand="0" w:evenHBand="0" w:firstRowFirstColumn="0" w:firstRowLastColumn="0" w:lastRowFirstColumn="0" w:lastRowLastColumn="0"/>
+              <w:rPr>
+                <w:color w:val="auto"/>
+                <w:sz w:val="22"/>
+                <w:szCs w:val="22"/>
+              </w:rPr>
+            </w:pPr>
+            <w:r>
+              <w:rPr>
+                <w:color w:val="auto"/>
+                <w:sz w:val="22"/>
+                <w:szCs w:val="22"/>
+              </w:rPr>
+              <w:t>Mel-Spectrogram</w:t>
+            </w:r>
+          </w:p>
+        </w:tc>
+        <w:tc>
+          <w:tcPr>
+            <w:tcW w:w="1936" w:type="dxa"/>
+            <w:shd w:val="clear" w:color="auto" w:fill="808080" w:themeFill="background1" w:themeFillShade="80"/>
+          </w:tcPr>
+          <w:p>
+            <w:pPr>
+              <w:pStyle w:val="Heading3"/>
+              <w:numPr>
+                <w:ilvl w:val="0"/>
+                <w:numId w:val="0"/>
+              </w:numPr>
+              <w:cnfStyle w:val="000000000000" w:firstRow="0" w:lastRow="0" w:firstColumn="0" w:lastColumn="0" w:oddVBand="0" w:evenVBand="0" w:oddHBand="0" w:evenHBand="0" w:firstRowFirstColumn="0" w:firstRowLastColumn="0" w:lastRowFirstColumn="0" w:lastRowLastColumn="0"/>
+              <w:rPr>
+                <w:i/>
+                <w:iCs/>
+                <w:color w:val="FFFFFF" w:themeColor="background1"/>
+                <w:sz w:val="24"/>
+                <w:szCs w:val="24"/>
+              </w:rPr>
+            </w:pPr>
+            <w:r>
+              <w:rPr>
+                <w:i/>
+                <w:iCs/>
+                <w:color w:val="FFFFFF" w:themeColor="background1"/>
+                <w:sz w:val="24"/>
+                <w:szCs w:val="24"/>
+              </w:rPr>
+              <w:t>MF_CH_ME</w:t>
+            </w:r>
+          </w:p>
+        </w:tc>
+      </w:tr>
+      <w:tr>
+        <w:trPr>
+          <w:cnfStyle w:val="000000100000" w:firstRow="0" w:lastRow="0" w:firstColumn="0" w:lastColumn="0" w:oddVBand="0" w:evenVBand="0" w:oddHBand="1" w:evenHBand="0" w:firstRowFirstColumn="0" w:firstRowLastColumn="0" w:lastRowFirstColumn="0" w:lastRowLastColumn="0"/>
+        </w:trPr>
+        <w:tc>
+          <w:tcPr>
+            <w:cnfStyle w:val="001000000000" w:firstRow="0" w:lastRow="0" w:firstColumn="1" w:lastColumn="0" w:oddVBand="0" w:evenVBand="0" w:oddHBand="0" w:evenHBand="0" w:firstRowFirstColumn="0" w:firstRowLastColumn="0" w:lastRowFirstColumn="0" w:lastRowLastColumn="0"/>
+            <w:tcW w:w="1967" w:type="dxa"/>
+            <w:shd w:val="clear" w:color="auto" w:fill="0000FF"/>
+          </w:tcPr>
+          <w:p>
+            <w:pPr>
+              <w:pStyle w:val="Heading3"/>
+              <w:numPr>
+                <w:ilvl w:val="0"/>
+                <w:numId w:val="0"/>
+              </w:numPr>
+              <w:jc w:val="right"/>
+              <w:rPr>
+                <w:b/>
+                <w:bCs/>
+                <w:color w:val="FFFFFF" w:themeColor="background1"/>
+                <w:sz w:val="24"/>
+                <w:szCs w:val="24"/>
+              </w:rPr>
+            </w:pPr>
+            <w:r>
+              <w:rPr>
+                <w:b/>
+                <w:bCs/>
+                <w:color w:val="FFFFFF" w:themeColor="background1"/>
+                <w:sz w:val="24"/>
+                <w:szCs w:val="24"/>
+              </w:rPr>
+              <w:t>Blue</w:t>
+            </w:r>
+          </w:p>
+        </w:tc>
+        <w:tc>
+          <w:tcPr>
+            <w:tcW w:w="2234" w:type="dxa"/>
+            <w:shd w:val="clear" w:color="auto" w:fill="FFFFFF" w:themeFill="background1"/>
+          </w:tcPr>
+          <w:p>
+            <w:pPr>
+              <w:pStyle w:val="Heading3"/>
+              <w:numPr>
+                <w:ilvl w:val="0"/>
+                <w:numId w:val="0"/>
+              </w:numPr>
+              <w:cnfStyle w:val="000000100000" w:firstRow="0" w:lastRow="0" w:firstColumn="0" w:lastColumn="0" w:oddVBand="0" w:evenVBand="0" w:oddHBand="1" w:evenHBand="0" w:firstRowFirstColumn="0" w:firstRowLastColumn="0" w:lastRowFirstColumn="0" w:lastRowLastColumn="0"/>
+              <w:rPr>
+                <w:color w:val="auto"/>
+                <w:sz w:val="22"/>
+                <w:szCs w:val="22"/>
+              </w:rPr>
+            </w:pPr>
+            <w:r>
+              <w:rPr>
+                <w:color w:val="auto"/>
+                <w:sz w:val="22"/>
+                <w:szCs w:val="22"/>
+              </w:rPr>
+              <w:t>Mel-Spectrogram</w:t>
+            </w:r>
+          </w:p>
+        </w:tc>
+        <w:tc>
+          <w:tcPr>
+            <w:tcW w:w="2338" w:type="dxa"/>
+            <w:shd w:val="clear" w:color="auto" w:fill="FFFFFF" w:themeFill="background1"/>
+          </w:tcPr>
+          <w:p>
+            <w:pPr>
+              <w:pStyle w:val="Heading3"/>
+              <w:numPr>
+                <w:ilvl w:val="0"/>
+                <w:numId w:val="0"/>
+              </w:numPr>
+              <w:cnfStyle w:val="000000100000" w:firstRow="0" w:lastRow="0" w:firstColumn="0" w:lastColumn="0" w:oddVBand="0" w:evenVBand="0" w:oddHBand="1" w:evenHBand="0" w:firstRowFirstColumn="0" w:firstRowLastColumn="0" w:lastRowFirstColumn="0" w:lastRowLastColumn="0"/>
+              <w:rPr>
+                <w:color w:val="auto"/>
+                <w:sz w:val="22"/>
+                <w:szCs w:val="22"/>
+              </w:rPr>
+            </w:pPr>
+            <w:r>
+              <w:rPr>
+                <w:color w:val="auto"/>
+                <w:sz w:val="22"/>
+                <w:szCs w:val="22"/>
+              </w:rPr>
+              <w:t>MFCC</w:t>
+            </w:r>
+          </w:p>
+        </w:tc>
+        <w:tc>
+          <w:tcPr>
+            <w:tcW w:w="1971" w:type="dxa"/>
+            <w:shd w:val="clear" w:color="auto" w:fill="FFFFFF" w:themeFill="background1"/>
+          </w:tcPr>
+          <w:p>
+            <w:pPr>
+              <w:pStyle w:val="Heading3"/>
+              <w:numPr>
+                <w:ilvl w:val="0"/>
+                <w:numId w:val="0"/>
+              </w:numPr>
+              <w:cnfStyle w:val="000000100000" w:firstRow="0" w:lastRow="0" w:firstColumn="0" w:lastColumn="0" w:oddVBand="0" w:evenVBand="0" w:oddHBand="1" w:evenHBand="0" w:firstRowFirstColumn="0" w:firstRowLastColumn="0" w:lastRowFirstColumn="0" w:lastRowLastColumn="0"/>
+              <w:rPr>
+                <w:color w:val="auto"/>
+                <w:sz w:val="22"/>
+                <w:szCs w:val="22"/>
+              </w:rPr>
+            </w:pPr>
+            <w:r>
+              <w:rPr>
+                <w:color w:val="auto"/>
+                <w:sz w:val="22"/>
+                <w:szCs w:val="22"/>
+              </w:rPr>
+              <w:t>Chroma</w:t>
+            </w:r>
+          </w:p>
+        </w:tc>
+        <w:tc>
+          <w:tcPr>
+            <w:tcW w:w="1936" w:type="dxa"/>
+            <w:shd w:val="clear" w:color="auto" w:fill="808080" w:themeFill="background1" w:themeFillShade="80"/>
+          </w:tcPr>
+          <w:p>
+            <w:pPr>
+              <w:pStyle w:val="Heading3"/>
+              <w:numPr>
+                <w:ilvl w:val="0"/>
+                <w:numId w:val="0"/>
+              </w:numPr>
+              <w:cnfStyle w:val="000000100000" w:firstRow="0" w:lastRow="0" w:firstColumn="0" w:lastColumn="0" w:oddVBand="0" w:evenVBand="0" w:oddHBand="1" w:evenHBand="0" w:firstRowFirstColumn="0" w:firstRowLastColumn="0" w:lastRowFirstColumn="0" w:lastRowLastColumn="0"/>
+              <w:rPr>
+                <w:i/>
+                <w:iCs/>
+                <w:color w:val="FFFFFF" w:themeColor="background1"/>
+                <w:sz w:val="24"/>
+                <w:szCs w:val="24"/>
+              </w:rPr>
+            </w:pPr>
+            <w:r>
+              <w:rPr>
+                <w:i/>
+                <w:iCs/>
+                <w:color w:val="FFFFFF" w:themeColor="background1"/>
+                <w:sz w:val="24"/>
+                <w:szCs w:val="24"/>
+              </w:rPr>
+              <w:t>ME_MF_CH</w:t>
+            </w:r>
+          </w:p>
+        </w:tc>
+      </w:tr>
+      <w:tr>
+        <w:trPr>
+          <w:gridAfter w:val="1"/>
+          <w:wAfter w:w="1936" w:type="dxa"/>
+        </w:trPr>
+        <w:tc>
+          <w:tcPr>
+            <w:cnfStyle w:val="001000000000" w:firstRow="0" w:lastRow="0" w:firstColumn="1" w:lastColumn="0" w:oddVBand="0" w:evenVBand="0" w:oddHBand="0" w:evenHBand="0" w:firstRowFirstColumn="0" w:firstRowLastColumn="0" w:lastRowFirstColumn="0" w:lastRowLastColumn="0"/>
+            <w:tcW w:w="1967" w:type="dxa"/>
+            <w:shd w:val="clear" w:color="auto" w:fill="404040" w:themeFill="text1" w:themeFillTint="BF"/>
+          </w:tcPr>
+          <w:p>
+            <w:pPr>
+              <w:pStyle w:val="Heading3"/>
+              <w:numPr>
+                <w:ilvl w:val="0"/>
+                <w:numId w:val="0"/>
+              </w:numPr>
+              <w:jc w:val="center"/>
+              <w:rPr>
+                <w:b/>
+                <w:bCs/>
+                <w:color w:val="FFFFFF" w:themeColor="background1"/>
+              </w:rPr>
+            </w:pPr>
+            <w:r>
+              <w:rPr>
+                <w:b/>
+                <w:bCs/>
+                <w:color w:val="FFFFFF" w:themeColor="background1"/>
+              </w:rPr>
+              <w:t>OUTPUT</w:t>
+            </w:r>
+          </w:p>
+        </w:tc>
+        <w:tc>
+          <w:tcPr>
+            <w:tcW w:w="2234" w:type="dxa"/>
+            <w:shd w:val="clear" w:color="auto" w:fill="808080" w:themeFill="background1" w:themeFillShade="80"/>
+          </w:tcPr>
+          <w:p>
+            <w:pPr>
+              <w:pStyle w:val="Heading3"/>
+              <w:numPr>
+                <w:ilvl w:val="0"/>
+                <w:numId w:val="0"/>
+              </w:numPr>
+              <w:cnfStyle w:val="000000000000" w:firstRow="0" w:lastRow="0" w:firstColumn="0" w:lastColumn="0" w:oddVBand="0" w:evenVBand="0" w:oddHBand="0" w:evenHBand="0" w:firstRowFirstColumn="0" w:firstRowLastColumn="0" w:lastRowFirstColumn="0" w:lastRowLastColumn="0"/>
+              <w:rPr>
+                <w:i/>
+                <w:iCs/>
+                <w:color w:val="FFFFFF" w:themeColor="background1"/>
+                <w:sz w:val="24"/>
+                <w:szCs w:val="24"/>
+              </w:rPr>
+            </w:pPr>
+            <w:r>
+              <w:rPr>
+                <w:i/>
+                <w:iCs/>
+                <w:color w:val="FFFFFF" w:themeColor="background1"/>
+                <w:sz w:val="24"/>
+                <w:szCs w:val="24"/>
+              </w:rPr>
+              <w:t>CH_MF_ME</w:t>
+            </w:r>
+          </w:p>
+        </w:tc>
+        <w:tc>
+          <w:tcPr>
+            <w:tcW w:w="2338" w:type="dxa"/>
+            <w:shd w:val="clear" w:color="auto" w:fill="808080" w:themeFill="background1" w:themeFillShade="80"/>
+          </w:tcPr>
+          <w:p>
+            <w:pPr>
+              <w:pStyle w:val="Heading3"/>
+              <w:numPr>
+                <w:ilvl w:val="0"/>
+                <w:numId w:val="0"/>
+              </w:numPr>
+              <w:cnfStyle w:val="000000000000" w:firstRow="0" w:lastRow="0" w:firstColumn="0" w:lastColumn="0" w:oddVBand="0" w:evenVBand="0" w:oddHBand="0" w:evenHBand="0" w:firstRowFirstColumn="0" w:firstRowLastColumn="0" w:lastRowFirstColumn="0" w:lastRowLastColumn="0"/>
+              <w:rPr>
+                <w:i/>
+                <w:iCs/>
+                <w:color w:val="FFFFFF" w:themeColor="background1"/>
+                <w:sz w:val="24"/>
+                <w:szCs w:val="24"/>
+              </w:rPr>
+            </w:pPr>
+            <w:r>
+              <w:rPr>
+                <w:i/>
+                <w:iCs/>
+                <w:color w:val="FFFFFF" w:themeColor="background1"/>
+                <w:sz w:val="24"/>
+                <w:szCs w:val="24"/>
+              </w:rPr>
+              <w:t>ME_CH_MF</w:t>
+            </w:r>
+          </w:p>
+        </w:tc>
+        <w:tc>
+          <w:tcPr>
+            <w:tcW w:w="1971" w:type="dxa"/>
+            <w:shd w:val="clear" w:color="auto" w:fill="808080" w:themeFill="background1" w:themeFillShade="80"/>
+          </w:tcPr>
+          <w:p>
+            <w:pPr>
+              <w:pStyle w:val="Heading3"/>
+              <w:numPr>
+                <w:ilvl w:val="0"/>
+                <w:numId w:val="0"/>
+              </w:numPr>
+              <w:cnfStyle w:val="000000000000" w:firstRow="0" w:lastRow="0" w:firstColumn="0" w:lastColumn="0" w:oddVBand="0" w:evenVBand="0" w:oddHBand="0" w:evenHBand="0" w:firstRowFirstColumn="0" w:firstRowLastColumn="0" w:lastRowFirstColumn="0" w:lastRowLastColumn="0"/>
+              <w:rPr>
+                <w:i/>
+                <w:iCs/>
+                <w:color w:val="FFFFFF" w:themeColor="background1"/>
+                <w:sz w:val="24"/>
+                <w:szCs w:val="24"/>
+              </w:rPr>
+            </w:pPr>
+            <w:r>
+              <w:rPr>
+                <w:i/>
+                <w:iCs/>
+                <w:color w:val="FFFFFF" w:themeColor="background1"/>
+                <w:sz w:val="24"/>
+                <w:szCs w:val="24"/>
+              </w:rPr>
+              <w:t>MF_ME_CH</w:t>
+            </w:r>
+          </w:p>
+        </w:tc>
+      </w:tr>
+    </w:tbl>
+    <w:p>
+      <w:pPr>
+        <w:pStyle w:val="Heading3"/>
+        <w:numPr>
+          <w:ilvl w:val="0"/>
+          <w:numId w:val="0"/>
+        </w:numPr>
+      </w:pPr>
+    </w:p>
+    <w:tbl>
+      <w:tblPr>
+        <w:tblStyle w:val="TableGrid"/>
+        <w:tblW w:w="0" w:type="auto"/>
+        <w:tblBorders>
+          <w:top w:val="none" w:sz="0" w:space="0" w:color="auto"/>
+          <w:left w:val="none" w:sz="0" w:space="0" w:color="auto"/>
+          <w:bottom w:val="none" w:sz="0" w:space="0" w:color="auto"/>
+          <w:right w:val="none" w:sz="0" w:space="0" w:color="auto"/>
+          <w:insideH w:val="none" w:sz="0" w:space="0" w:color="auto"/>
+          <w:insideV w:val="none" w:sz="0" w:space="0" w:color="auto"/>
+        </w:tblBorders>
+        <w:tblLook w:val="04A0" w:firstRow="1" w:lastRow="0" w:firstColumn="1" w:lastColumn="0" w:noHBand="0" w:noVBand="1"/>
+      </w:tblPr>
+      <w:tblGrid>
+        <w:gridCol w:w="10456"/>
+      </w:tblGrid>
+      <w:tr>
+        <w:tc>
+          <w:tcPr>
+            <w:tcW w:w="10456" w:type="dxa"/>
+          </w:tcPr>
+          <w:tbl>
+            <w:tblPr>
+              <w:tblStyle w:val="ListTable7Colourful"/>
+              <w:tblW w:w="0" w:type="auto"/>
+              <w:jc w:val="center"/>
+              <w:tblBorders>
+                <w:top w:val="single" w:sz="8" w:space="0" w:color="auto"/>
+                <w:left w:val="single" w:sz="8" w:space="0" w:color="auto"/>
+                <w:bottom w:val="single" w:sz="8" w:space="0" w:color="auto"/>
+                <w:right w:val="single" w:sz="8" w:space="0" w:color="auto"/>
+                <w:insideH w:val="single" w:sz="8" w:space="0" w:color="auto"/>
+                <w:insideV w:val="single" w:sz="8" w:space="0" w:color="auto"/>
+              </w:tblBorders>
+              <w:tblLook w:val="04A0" w:firstRow="1" w:lastRow="0" w:firstColumn="1" w:lastColumn="0" w:noHBand="0" w:noVBand="1"/>
+            </w:tblPr>
+            <w:tblGrid>
+              <w:gridCol w:w="3050"/>
+              <w:gridCol w:w="3050"/>
+            </w:tblGrid>
+            <w:tr>
+              <w:trPr>
+                <w:cnfStyle w:val="100000000000" w:firstRow="1" w:lastRow="0" w:firstColumn="0" w:lastColumn="0" w:oddVBand="0" w:evenVBand="0" w:oddHBand="0" w:evenHBand="0" w:firstRowFirstColumn="0" w:firstRowLastColumn="0" w:lastRowFirstColumn="0" w:lastRowLastColumn="0"/>
+                <w:jc w:val="center"/>
+              </w:trPr>
+              <w:tc>
+                <w:tcPr>
+                  <w:cnfStyle w:val="001000000100" w:firstRow="0" w:lastRow="0" w:firstColumn="1" w:lastColumn="0" w:oddVBand="0" w:evenVBand="0" w:oddHBand="0" w:evenHBand="0" w:firstRowFirstColumn="1" w:firstRowLastColumn="0" w:lastRowFirstColumn="0" w:lastRowLastColumn="0"/>
+                  <w:tcW w:w="3036" w:type="dxa"/>
+                  <w:tcBorders>
+                    <w:bottom w:val="none" w:sz="0" w:space="0" w:color="auto"/>
+                    <w:right w:val="none" w:sz="0" w:space="0" w:color="auto"/>
+                  </w:tcBorders>
+                  <w:shd w:val="clear" w:color="auto" w:fill="000000" w:themeFill="text1"/>
+                </w:tcPr>
+                <w:p>
+                  <w:pPr>
+                    <w:pStyle w:val="Heading3"/>
+                    <w:numPr>
+                      <w:ilvl w:val="0"/>
+                      <w:numId w:val="0"/>
+                    </w:numPr>
+                    <w:jc w:val="center"/>
+                    <w:rPr>
+                      <w:color w:val="FFFFFF" w:themeColor="background1"/>
+                      <w:sz w:val="22"/>
+                      <w:szCs w:val="22"/>
+                    </w:rPr>
+                  </w:pPr>
+                  <w:r>
+                    <w:rPr>
+                      <w:color w:val="FFFFFF" w:themeColor="background1"/>
+                      <w:sz w:val="22"/>
+                      <w:szCs w:val="22"/>
+                    </w:rPr>
+                    <w:lastRenderedPageBreak/>
+                    <w:t>CH_ME_MF</w:t>
+                  </w:r>
+                </w:p>
+              </w:tc>
+              <w:tc>
+                <w:tcPr>
+                  <w:tcW w:w="2946" w:type="dxa"/>
+                  <w:tcBorders>
+                    <w:bottom w:val="none" w:sz="0" w:space="0" w:color="auto"/>
+                  </w:tcBorders>
+                  <w:shd w:val="clear" w:color="auto" w:fill="000000" w:themeFill="text1"/>
+                </w:tcPr>
+                <w:p>
+                  <w:pPr>
+                    <w:pStyle w:val="Heading3"/>
+                    <w:numPr>
+                      <w:ilvl w:val="0"/>
+                      <w:numId w:val="0"/>
+                    </w:numPr>
+                    <w:jc w:val="center"/>
+                    <w:cnfStyle w:val="100000000000" w:firstRow="1" w:lastRow="0" w:firstColumn="0" w:lastColumn="0" w:oddVBand="0" w:evenVBand="0" w:oddHBand="0" w:evenHBand="0" w:firstRowFirstColumn="0" w:firstRowLastColumn="0" w:lastRowFirstColumn="0" w:lastRowLastColumn="0"/>
+                    <w:rPr>
+                      <w:color w:val="FFFFFF" w:themeColor="background1"/>
+                      <w:sz w:val="22"/>
+                      <w:szCs w:val="22"/>
+                    </w:rPr>
+                  </w:pPr>
+                  <w:r>
+                    <w:rPr>
+                      <w:color w:val="FFFFFF" w:themeColor="background1"/>
+                      <w:sz w:val="22"/>
+                      <w:szCs w:val="22"/>
+                    </w:rPr>
+                    <w:t>CH_MF_ME</w:t>
+                  </w:r>
+                </w:p>
+              </w:tc>
+            </w:tr>
+            <w:tr>
+              <w:trPr>
+                <w:cnfStyle w:val="000000100000" w:firstRow="0" w:lastRow="0" w:firstColumn="0" w:lastColumn="0" w:oddVBand="0" w:evenVBand="0" w:oddHBand="1" w:evenHBand="0" w:firstRowFirstColumn="0" w:firstRowLastColumn="0" w:lastRowFirstColumn="0" w:lastRowLastColumn="0"/>
+                <w:jc w:val="center"/>
+              </w:trPr>
+              <w:tc>
+                <w:tcPr>
+                  <w:cnfStyle w:val="001000000000" w:firstRow="0" w:lastRow="0" w:firstColumn="1" w:lastColumn="0" w:oddVBand="0" w:evenVBand="0" w:oddHBand="0" w:evenHBand="0" w:firstRowFirstColumn="0" w:firstRowLastColumn="0" w:lastRowFirstColumn="0" w:lastRowLastColumn="0"/>
+                  <w:tcW w:w="3036" w:type="dxa"/>
+                  <w:tcBorders>
+                    <w:right w:val="none" w:sz="0" w:space="0" w:color="auto"/>
+                  </w:tcBorders>
+                  <w:shd w:val="clear" w:color="auto" w:fill="auto"/>
+                </w:tcPr>
+                <w:p>
+                  <w:pPr>
+                    <w:pStyle w:val="Heading3"/>
+                    <w:numPr>
+                      <w:ilvl w:val="0"/>
+                      <w:numId w:val="0"/>
+                    </w:numPr>
+                  </w:pPr>
+                  <w:r>
+                    <w:rPr>
+                      <w:noProof/>
+                    </w:rPr>
+                    <w:drawing>
+                      <wp:inline distT="0" distB="0" distL="0" distR="0" wp14:anchorId="23C8D685" wp14:editId="6ADA70B9">
+                        <wp:extent cx="1800000" cy="1800000"/>
+                        <wp:effectExtent l="0" t="0" r="0" b="0"/>
+                        <wp:docPr id="994834541" name="Picture 2"/>
+                        <wp:cNvGraphicFramePr>
+                          <a:graphicFrameLocks xmlns:a="http://schemas.openxmlformats.org/drawingml/2006/main" noChangeAspect="1"/>
+                        </wp:cNvGraphicFramePr>
+                        <a:graphic xmlns:a="http://schemas.openxmlformats.org/drawingml/2006/main">
+                          <a:graphicData uri="http://schemas.openxmlformats.org/drawingml/2006/picture">
+                            <pic:pic xmlns:pic="http://schemas.openxmlformats.org/drawingml/2006/picture">
+                              <pic:nvPicPr>
+                                <pic:cNvPr id="0" name="Picture 3"/>
+                                <pic:cNvPicPr>
+                                  <a:picLocks noChangeAspect="1" noChangeArrowheads="1"/>
+                                </pic:cNvPicPr>
+                              </pic:nvPicPr>
+                              <pic:blipFill>
+                                <a:blip r:embed="rId29" cstate="print">
+                                  <a:extLst>
+                                    <a:ext uri="{28A0092B-C50C-407E-A947-70E740481C1C}">
+                                      <a14:useLocalDpi xmlns:a14="http://schemas.microsoft.com/office/drawing/2010/main" val="0"/>
+                                    </a:ext>
+                                  </a:extLst>
+                                </a:blip>
+                                <a:srcRect/>
+                                <a:stretch>
+                                  <a:fillRect/>
+                                </a:stretch>
+                              </pic:blipFill>
+                              <pic:spPr bwMode="auto">
+                                <a:xfrm>
+                                  <a:off x="0" y="0"/>
+                                  <a:ext cx="1800000" cy="1800000"/>
+                                </a:xfrm>
+                                <a:prstGeom prst="rect">
+                                  <a:avLst/>
+                                </a:prstGeom>
+                                <a:noFill/>
+                                <a:ln>
+                                  <a:noFill/>
+                                </a:ln>
+                              </pic:spPr>
+                            </pic:pic>
+                          </a:graphicData>
+                        </a:graphic>
+                      </wp:inline>
+                    </w:drawing>
+                  </w:r>
+                </w:p>
+              </w:tc>
+              <w:tc>
+                <w:tcPr>
+                  <w:tcW w:w="2946" w:type="dxa"/>
+                  <w:shd w:val="clear" w:color="auto" w:fill="auto"/>
+                </w:tcPr>
+                <w:p>
+                  <w:pPr>
+                    <w:pStyle w:val="Heading3"/>
+                    <w:numPr>
+                      <w:ilvl w:val="0"/>
+                      <w:numId w:val="0"/>
+                    </w:numPr>
+                    <w:cnfStyle w:val="000000100000" w:firstRow="0" w:lastRow="0" w:firstColumn="0" w:lastColumn="0" w:oddVBand="0" w:evenVBand="0" w:oddHBand="1" w:evenHBand="0" w:firstRowFirstColumn="0" w:firstRowLastColumn="0" w:lastRowFirstColumn="0" w:lastRowLastColumn="0"/>
+                  </w:pPr>
+                  <w:r>
+                    <w:rPr>
+                      <w:noProof/>
+                    </w:rPr>
+                    <w:drawing>
+                      <wp:inline distT="0" distB="0" distL="0" distR="0" wp14:anchorId="59236330" wp14:editId="3DA11D8D">
+                        <wp:extent cx="1800000" cy="1800000"/>
+                        <wp:effectExtent l="0" t="0" r="0" b="0"/>
+                        <wp:docPr id="531547470" name="Picture 3"/>
+                        <wp:cNvGraphicFramePr>
+                          <a:graphicFrameLocks xmlns:a="http://schemas.openxmlformats.org/drawingml/2006/main" noChangeAspect="1"/>
+                        </wp:cNvGraphicFramePr>
+                        <a:graphic xmlns:a="http://schemas.openxmlformats.org/drawingml/2006/main">
+                          <a:graphicData uri="http://schemas.openxmlformats.org/drawingml/2006/picture">
+                            <pic:pic xmlns:pic="http://schemas.openxmlformats.org/drawingml/2006/picture">
+                              <pic:nvPicPr>
+                                <pic:cNvPr id="0" name="Picture 4"/>
+                                <pic:cNvPicPr>
+                                  <a:picLocks noChangeAspect="1" noChangeArrowheads="1"/>
+                                </pic:cNvPicPr>
+                              </pic:nvPicPr>
+                              <pic:blipFill>
+                                <a:blip r:embed="rId30" cstate="print">
+                                  <a:extLst>
+                                    <a:ext uri="{28A0092B-C50C-407E-A947-70E740481C1C}">
+                                      <a14:useLocalDpi xmlns:a14="http://schemas.microsoft.com/office/drawing/2010/main" val="0"/>
+                                    </a:ext>
+                                  </a:extLst>
+                                </a:blip>
+                                <a:srcRect/>
+                                <a:stretch>
+                                  <a:fillRect/>
+                                </a:stretch>
+                              </pic:blipFill>
+                              <pic:spPr bwMode="auto">
+                                <a:xfrm>
+                                  <a:off x="0" y="0"/>
+                                  <a:ext cx="1800000" cy="1800000"/>
+                                </a:xfrm>
+                                <a:prstGeom prst="rect">
+                                  <a:avLst/>
+                                </a:prstGeom>
+                                <a:noFill/>
+                                <a:ln>
+                                  <a:noFill/>
+                                </a:ln>
+                              </pic:spPr>
+                            </pic:pic>
+                          </a:graphicData>
+                        </a:graphic>
+                      </wp:inline>
+                    </w:drawing>
+                  </w:r>
+                </w:p>
+              </w:tc>
+            </w:tr>
+            <w:tr>
+              <w:trPr>
+                <w:jc w:val="center"/>
+              </w:trPr>
+              <w:tc>
+                <w:tcPr>
+                  <w:cnfStyle w:val="001000000000" w:firstRow="0" w:lastRow="0" w:firstColumn="1" w:lastColumn="0" w:oddVBand="0" w:evenVBand="0" w:oddHBand="0" w:evenHBand="0" w:firstRowFirstColumn="0" w:firstRowLastColumn="0" w:lastRowFirstColumn="0" w:lastRowLastColumn="0"/>
+                  <w:tcW w:w="3036" w:type="dxa"/>
+                  <w:tcBorders>
+                    <w:right w:val="none" w:sz="0" w:space="0" w:color="auto"/>
+                  </w:tcBorders>
+                  <w:shd w:val="clear" w:color="auto" w:fill="000000" w:themeFill="text1"/>
+                </w:tcPr>
+                <w:p>
+                  <w:pPr>
+                    <w:pStyle w:val="Heading3"/>
+                    <w:numPr>
+                      <w:ilvl w:val="0"/>
+                      <w:numId w:val="0"/>
+                    </w:numPr>
+                    <w:jc w:val="center"/>
+                    <w:rPr>
+                      <w:color w:val="FFFFFF" w:themeColor="background1"/>
+                      <w:sz w:val="22"/>
+                      <w:szCs w:val="22"/>
+                    </w:rPr>
+                  </w:pPr>
+                  <w:r>
+                    <w:rPr>
+                      <w:color w:val="FFFFFF" w:themeColor="background1"/>
+                      <w:sz w:val="22"/>
+                      <w:szCs w:val="22"/>
+                    </w:rPr>
+                    <w:t>MF_CH_ME</w:t>
+                  </w:r>
+                </w:p>
+              </w:tc>
+              <w:tc>
+                <w:tcPr>
+                  <w:tcW w:w="2946" w:type="dxa"/>
+                  <w:shd w:val="clear" w:color="auto" w:fill="000000" w:themeFill="text1"/>
+                </w:tcPr>
+                <w:p>
+                  <w:pPr>
+                    <w:pStyle w:val="Heading3"/>
+                    <w:numPr>
+                      <w:ilvl w:val="0"/>
+                      <w:numId w:val="0"/>
+                    </w:numPr>
+                    <w:jc w:val="center"/>
+                    <w:cnfStyle w:val="000000000000" w:firstRow="0" w:lastRow="0" w:firstColumn="0" w:lastColumn="0" w:oddVBand="0" w:evenVBand="0" w:oddHBand="0" w:evenHBand="0" w:firstRowFirstColumn="0" w:firstRowLastColumn="0" w:lastRowFirstColumn="0" w:lastRowLastColumn="0"/>
+                    <w:rPr>
+                      <w:i/>
+                      <w:iCs/>
+                      <w:color w:val="FFFFFF" w:themeColor="background1"/>
+                      <w:sz w:val="22"/>
+                      <w:szCs w:val="22"/>
+                    </w:rPr>
+                  </w:pPr>
+                  <w:r>
+                    <w:rPr>
+                      <w:i/>
+                      <w:iCs/>
+                      <w:color w:val="FFFFFF" w:themeColor="background1"/>
+                      <w:sz w:val="22"/>
+                      <w:szCs w:val="22"/>
+                    </w:rPr>
+                    <w:t>MF_ME_CH</w:t>
+                  </w:r>
+                </w:p>
+              </w:tc>
+            </w:tr>
+            <w:tr>
+              <w:trPr>
+                <w:cnfStyle w:val="000000100000" w:firstRow="0" w:lastRow="0" w:firstColumn="0" w:lastColumn="0" w:oddVBand="0" w:evenVBand="0" w:oddHBand="1" w:evenHBand="0" w:firstRowFirstColumn="0" w:firstRowLastColumn="0" w:lastRowFirstColumn="0" w:lastRowLastColumn="0"/>
+                <w:jc w:val="center"/>
+              </w:trPr>
+              <w:tc>
+                <w:tcPr>
+                  <w:cnfStyle w:val="001000000000" w:firstRow="0" w:lastRow="0" w:firstColumn="1" w:lastColumn="0" w:oddVBand="0" w:evenVBand="0" w:oddHBand="0" w:evenHBand="0" w:firstRowFirstColumn="0" w:firstRowLastColumn="0" w:lastRowFirstColumn="0" w:lastRowLastColumn="0"/>
+                  <w:tcW w:w="3036" w:type="dxa"/>
+                  <w:tcBorders>
+                    <w:right w:val="none" w:sz="0" w:space="0" w:color="auto"/>
+                  </w:tcBorders>
+                  <w:shd w:val="clear" w:color="auto" w:fill="auto"/>
+                </w:tcPr>
+                <w:p>
+                  <w:pPr>
+                    <w:pStyle w:val="Heading3"/>
+                    <w:numPr>
+                      <w:ilvl w:val="0"/>
+                      <w:numId w:val="0"/>
+                    </w:numPr>
+                  </w:pPr>
+                  <w:r>
+                    <w:rPr>
+                      <w:noProof/>
+                    </w:rPr>
+                    <w:drawing>
+                      <wp:inline distT="0" distB="0" distL="0" distR="0" wp14:anchorId="68F78063" wp14:editId="7A0551D1">
+                        <wp:extent cx="1800000" cy="1800000"/>
+                        <wp:effectExtent l="0" t="0" r="0" b="0"/>
+                        <wp:docPr id="1360735254" name="Picture 5" descr="A red and green striped background&#10;&#10;Description automatically generated"/>
+                        <wp:cNvGraphicFramePr>
+                          <a:graphicFrameLocks xmlns:a="http://schemas.openxmlformats.org/drawingml/2006/main" noChangeAspect="1"/>
+                        </wp:cNvGraphicFramePr>
+                        <a:graphic xmlns:a="http://schemas.openxmlformats.org/drawingml/2006/main">
+                          <a:graphicData uri="http://schemas.openxmlformats.org/drawingml/2006/picture">
+                            <pic:pic xmlns:pic="http://schemas.openxmlformats.org/drawingml/2006/picture">
+                              <pic:nvPicPr>
+                                <pic:cNvPr id="1360735254" name="Picture 5" descr="A red and green striped background&#10;&#10;Description automatically generated"/>
+                                <pic:cNvPicPr>
+                                  <a:picLocks noChangeAspect="1" noChangeArrowheads="1"/>
+                                </pic:cNvPicPr>
+                              </pic:nvPicPr>
+                              <pic:blipFill>
+                                <a:blip r:embed="rId31" cstate="print">
+                                  <a:extLst>
+                                    <a:ext uri="{28A0092B-C50C-407E-A947-70E740481C1C}">
+                                      <a14:useLocalDpi xmlns:a14="http://schemas.microsoft.com/office/drawing/2010/main" val="0"/>
+                                    </a:ext>
+                                  </a:extLst>
+                                </a:blip>
+                                <a:srcRect/>
+                                <a:stretch>
+                                  <a:fillRect/>
+                                </a:stretch>
+                              </pic:blipFill>
+                              <pic:spPr bwMode="auto">
+                                <a:xfrm>
+                                  <a:off x="0" y="0"/>
+                                  <a:ext cx="1800000" cy="1800000"/>
+                                </a:xfrm>
+                                <a:prstGeom prst="rect">
+                                  <a:avLst/>
+                                </a:prstGeom>
+                                <a:noFill/>
+                                <a:ln>
+                                  <a:noFill/>
+                                </a:ln>
+                              </pic:spPr>
+                            </pic:pic>
+                          </a:graphicData>
+                        </a:graphic>
+                      </wp:inline>
+                    </w:drawing>
+                  </w:r>
+                </w:p>
+              </w:tc>
+              <w:tc>
+                <w:tcPr>
+                  <w:tcW w:w="2946" w:type="dxa"/>
+                  <w:shd w:val="clear" w:color="auto" w:fill="auto"/>
+                </w:tcPr>
+                <w:p>
+                  <w:pPr>
+                    <w:pStyle w:val="Heading3"/>
+                    <w:numPr>
+                      <w:ilvl w:val="0"/>
+                      <w:numId w:val="0"/>
+                    </w:numPr>
+                    <w:cnfStyle w:val="000000100000" w:firstRow="0" w:lastRow="0" w:firstColumn="0" w:lastColumn="0" w:oddVBand="0" w:evenVBand="0" w:oddHBand="1" w:evenHBand="0" w:firstRowFirstColumn="0" w:firstRowLastColumn="0" w:lastRowFirstColumn="0" w:lastRowLastColumn="0"/>
+                  </w:pPr>
+                  <w:r>
+                    <w:rPr>
+                      <w:noProof/>
+                    </w:rPr>
+                    <w:drawing>
+                      <wp:inline distT="0" distB="0" distL="0" distR="0" wp14:anchorId="3920C8CB" wp14:editId="39C3F5FA">
+                        <wp:extent cx="1800000" cy="1800000"/>
+                        <wp:effectExtent l="0" t="0" r="0" b="0"/>
+                        <wp:docPr id="1213569448" name="Picture 6" descr="A red and blue striped background&#10;&#10;Description automatically generated with medium confidence"/>
+                        <wp:cNvGraphicFramePr>
+                          <a:graphicFrameLocks xmlns:a="http://schemas.openxmlformats.org/drawingml/2006/main" noChangeAspect="1"/>
+                        </wp:cNvGraphicFramePr>
+                        <a:graphic xmlns:a="http://schemas.openxmlformats.org/drawingml/2006/main">
+                          <a:graphicData uri="http://schemas.openxmlformats.org/drawingml/2006/picture">
+                            <pic:pic xmlns:pic="http://schemas.openxmlformats.org/drawingml/2006/picture">
+                              <pic:nvPicPr>
+                                <pic:cNvPr id="1213569448" name="Picture 6" descr="A red and blue striped background&#10;&#10;Description automatically generated with medium confidence"/>
+                                <pic:cNvPicPr>
+                                  <a:picLocks noChangeAspect="1" noChangeArrowheads="1"/>
+                                </pic:cNvPicPr>
+                              </pic:nvPicPr>
+                              <pic:blipFill>
+                                <a:blip r:embed="rId32" cstate="print">
+                                  <a:extLst>
+                                    <a:ext uri="{28A0092B-C50C-407E-A947-70E740481C1C}">
+                                      <a14:useLocalDpi xmlns:a14="http://schemas.microsoft.com/office/drawing/2010/main" val="0"/>
+                                    </a:ext>
+                                  </a:extLst>
+                                </a:blip>
+                                <a:srcRect/>
+                                <a:stretch>
+                                  <a:fillRect/>
+                                </a:stretch>
+                              </pic:blipFill>
+                              <pic:spPr bwMode="auto">
+                                <a:xfrm>
+                                  <a:off x="0" y="0"/>
+                                  <a:ext cx="1800000" cy="1800000"/>
+                                </a:xfrm>
+                                <a:prstGeom prst="rect">
+                                  <a:avLst/>
+                                </a:prstGeom>
+                                <a:noFill/>
+                                <a:ln>
+                                  <a:noFill/>
+                                </a:ln>
+                              </pic:spPr>
+                            </pic:pic>
+                          </a:graphicData>
+                        </a:graphic>
+                      </wp:inline>
+                    </w:drawing>
+                  </w:r>
+                </w:p>
+              </w:tc>
+            </w:tr>
+            <w:tr>
+              <w:trPr>
+                <w:jc w:val="center"/>
+              </w:trPr>
+              <w:tc>
+                <w:tcPr>
+                  <w:cnfStyle w:val="001000000000" w:firstRow="0" w:lastRow="0" w:firstColumn="1" w:lastColumn="0" w:oddVBand="0" w:evenVBand="0" w:oddHBand="0" w:evenHBand="0" w:firstRowFirstColumn="0" w:firstRowLastColumn="0" w:lastRowFirstColumn="0" w:lastRowLastColumn="0"/>
+                  <w:tcW w:w="3036" w:type="dxa"/>
+                  <w:tcBorders>
+                    <w:right w:val="none" w:sz="0" w:space="0" w:color="auto"/>
+                  </w:tcBorders>
+                  <w:shd w:val="clear" w:color="auto" w:fill="000000" w:themeFill="text1"/>
+                </w:tcPr>
+                <w:p>
+                  <w:pPr>
+                    <w:pStyle w:val="Heading3"/>
+                    <w:numPr>
+                      <w:ilvl w:val="0"/>
+                      <w:numId w:val="0"/>
+                    </w:numPr>
+                    <w:jc w:val="center"/>
+                    <w:rPr>
+                      <w:color w:val="FFFFFF" w:themeColor="background1"/>
+                      <w:sz w:val="22"/>
+                      <w:szCs w:val="22"/>
+                    </w:rPr>
+                  </w:pPr>
+                  <w:r>
+                    <w:rPr>
+                      <w:color w:val="FFFFFF" w:themeColor="background1"/>
+                      <w:sz w:val="22"/>
+                      <w:szCs w:val="22"/>
+                    </w:rPr>
+                    <w:t>ME_CH_MF</w:t>
+                  </w:r>
+                </w:p>
+              </w:tc>
+              <w:tc>
+                <w:tcPr>
+                  <w:tcW w:w="2946" w:type="dxa"/>
+                  <w:shd w:val="clear" w:color="auto" w:fill="000000" w:themeFill="text1"/>
+                </w:tcPr>
+                <w:p>
+                  <w:pPr>
+                    <w:pStyle w:val="Heading3"/>
+                    <w:numPr>
+                      <w:ilvl w:val="0"/>
+                      <w:numId w:val="0"/>
+                    </w:numPr>
+                    <w:jc w:val="center"/>
+                    <w:cnfStyle w:val="000000000000" w:firstRow="0" w:lastRow="0" w:firstColumn="0" w:lastColumn="0" w:oddVBand="0" w:evenVBand="0" w:oddHBand="0" w:evenHBand="0" w:firstRowFirstColumn="0" w:firstRowLastColumn="0" w:lastRowFirstColumn="0" w:lastRowLastColumn="0"/>
+                    <w:rPr>
+                      <w:i/>
+                      <w:iCs/>
+                      <w:color w:val="FFFFFF" w:themeColor="background1"/>
+                      <w:sz w:val="22"/>
+                      <w:szCs w:val="22"/>
+                    </w:rPr>
+                  </w:pPr>
+                  <w:r>
+                    <w:rPr>
+                      <w:i/>
+                      <w:iCs/>
+                      <w:color w:val="FFFFFF" w:themeColor="background1"/>
+                      <w:sz w:val="22"/>
+                      <w:szCs w:val="22"/>
+                    </w:rPr>
+                    <w:t>ME_MF_CH</w:t>
+                  </w:r>
+                </w:p>
+              </w:tc>
+            </w:tr>
+            <w:tr>
+              <w:trPr>
+                <w:cnfStyle w:val="000000100000" w:firstRow="0" w:lastRow="0" w:firstColumn="0" w:lastColumn="0" w:oddVBand="0" w:evenVBand="0" w:oddHBand="1" w:evenHBand="0" w:firstRowFirstColumn="0" w:firstRowLastColumn="0" w:lastRowFirstColumn="0" w:lastRowLastColumn="0"/>
+                <w:jc w:val="center"/>
+              </w:trPr>
+              <w:tc>
+                <w:tcPr>
+                  <w:cnfStyle w:val="001000000000" w:firstRow="0" w:lastRow="0" w:firstColumn="1" w:lastColumn="0" w:oddVBand="0" w:evenVBand="0" w:oddHBand="0" w:evenHBand="0" w:firstRowFirstColumn="0" w:firstRowLastColumn="0" w:lastRowFirstColumn="0" w:lastRowLastColumn="0"/>
+                  <w:tcW w:w="3036" w:type="dxa"/>
+                  <w:tcBorders>
+                    <w:right w:val="none" w:sz="0" w:space="0" w:color="auto"/>
+                  </w:tcBorders>
+                  <w:shd w:val="clear" w:color="auto" w:fill="auto"/>
+                </w:tcPr>
+                <w:p>
+                  <w:pPr>
+                    <w:pStyle w:val="Heading3"/>
+                    <w:numPr>
+                      <w:ilvl w:val="0"/>
+                      <w:numId w:val="0"/>
+                    </w:numPr>
+                  </w:pPr>
+                  <w:r>
+                    <w:rPr>
+                      <w:noProof/>
+                    </w:rPr>
+                    <w:drawing>
+                      <wp:inline distT="0" distB="0" distL="0" distR="0" wp14:anchorId="2DC056AE" wp14:editId="46CA2967">
+                        <wp:extent cx="1800000" cy="1800000"/>
+                        <wp:effectExtent l="0" t="0" r="0" b="0"/>
+                        <wp:docPr id="1614569238" name="Picture 7"/>
+                        <wp:cNvGraphicFramePr>
+                          <a:graphicFrameLocks xmlns:a="http://schemas.openxmlformats.org/drawingml/2006/main" noChangeAspect="1"/>
+                        </wp:cNvGraphicFramePr>
+                        <a:graphic xmlns:a="http://schemas.openxmlformats.org/drawingml/2006/main">
+                          <a:graphicData uri="http://schemas.openxmlformats.org/drawingml/2006/picture">
+                            <pic:pic xmlns:pic="http://schemas.openxmlformats.org/drawingml/2006/picture">
+                              <pic:nvPicPr>
+                                <pic:cNvPr id="0" name="Picture 8"/>
+                                <pic:cNvPicPr>
+                                  <a:picLocks noChangeAspect="1" noChangeArrowheads="1"/>
+                                </pic:cNvPicPr>
+                              </pic:nvPicPr>
+                              <pic:blipFill>
+                                <a:blip r:embed="rId33" cstate="print">
+                                  <a:extLst>
+                                    <a:ext uri="{28A0092B-C50C-407E-A947-70E740481C1C}">
+                                      <a14:useLocalDpi xmlns:a14="http://schemas.microsoft.com/office/drawing/2010/main" val="0"/>
+                                    </a:ext>
+                                  </a:extLst>
+                                </a:blip>
+                                <a:srcRect/>
+                                <a:stretch>
+                                  <a:fillRect/>
+                                </a:stretch>
+                              </pic:blipFill>
+                              <pic:spPr bwMode="auto">
+                                <a:xfrm>
+                                  <a:off x="0" y="0"/>
+                                  <a:ext cx="1800000" cy="1800000"/>
+                                </a:xfrm>
+                                <a:prstGeom prst="rect">
+                                  <a:avLst/>
+                                </a:prstGeom>
+                                <a:noFill/>
+                                <a:ln>
+                                  <a:noFill/>
+                                </a:ln>
+                              </pic:spPr>
+                            </pic:pic>
+                          </a:graphicData>
+                        </a:graphic>
+                      </wp:inline>
+                    </w:drawing>
+                  </w:r>
+                </w:p>
+              </w:tc>
+              <w:tc>
+                <w:tcPr>
+                  <w:tcW w:w="2946" w:type="dxa"/>
+                  <w:shd w:val="clear" w:color="auto" w:fill="auto"/>
+                </w:tcPr>
+                <w:p>
+                  <w:pPr>
+                    <w:pStyle w:val="Heading3"/>
+                    <w:numPr>
+                      <w:ilvl w:val="0"/>
+                      <w:numId w:val="0"/>
+                    </w:numPr>
+                    <w:cnfStyle w:val="000000100000" w:firstRow="0" w:lastRow="0" w:firstColumn="0" w:lastColumn="0" w:oddVBand="0" w:evenVBand="0" w:oddHBand="1" w:evenHBand="0" w:firstRowFirstColumn="0" w:firstRowLastColumn="0" w:lastRowFirstColumn="0" w:lastRowLastColumn="0"/>
+                  </w:pPr>
+                  <w:r>
+                    <w:rPr>
+                      <w:noProof/>
+                    </w:rPr>
+                    <w:drawing>
+                      <wp:inline distT="0" distB="0" distL="0" distR="0" wp14:anchorId="54A3263D" wp14:editId="11FED97D">
+                        <wp:extent cx="1800000" cy="1800000"/>
+                        <wp:effectExtent l="0" t="0" r="0" b="0"/>
+                        <wp:docPr id="1262715698" name="Picture 8"/>
+                        <wp:cNvGraphicFramePr>
+                          <a:graphicFrameLocks xmlns:a="http://schemas.openxmlformats.org/drawingml/2006/main" noChangeAspect="1"/>
+                        </wp:cNvGraphicFramePr>
+                        <a:graphic xmlns:a="http://schemas.openxmlformats.org/drawingml/2006/main">
+                          <a:graphicData uri="http://schemas.openxmlformats.org/drawingml/2006/picture">
+                            <pic:pic xmlns:pic="http://schemas.openxmlformats.org/drawingml/2006/picture">
+                              <pic:nvPicPr>
+                                <pic:cNvPr id="0" name="Picture 9"/>
+                                <pic:cNvPicPr>
+                                  <a:picLocks noChangeAspect="1" noChangeArrowheads="1"/>
+                                </pic:cNvPicPr>
+                              </pic:nvPicPr>
+                              <pic:blipFill>
+                                <a:blip r:embed="rId34" cstate="print">
+                                  <a:extLst>
+                                    <a:ext uri="{28A0092B-C50C-407E-A947-70E740481C1C}">
+                                      <a14:useLocalDpi xmlns:a14="http://schemas.microsoft.com/office/drawing/2010/main" val="0"/>
+                                    </a:ext>
+                                  </a:extLst>
+                                </a:blip>
+                                <a:srcRect/>
+                                <a:stretch>
+                                  <a:fillRect/>
+                                </a:stretch>
+                              </pic:blipFill>
+                              <pic:spPr bwMode="auto">
+                                <a:xfrm>
+                                  <a:off x="0" y="0"/>
+                                  <a:ext cx="1800000" cy="1800000"/>
+                                </a:xfrm>
+                                <a:prstGeom prst="rect">
+                                  <a:avLst/>
+                                </a:prstGeom>
+                                <a:noFill/>
+                                <a:ln>
+                                  <a:noFill/>
+                                </a:ln>
+                              </pic:spPr>
+                            </pic:pic>
+                          </a:graphicData>
+                        </a:graphic>
+                      </wp:inline>
+                    </w:drawing>
+                  </w:r>
+                </w:p>
+              </w:tc>
+            </w:tr>
+          </w:tbl>
+          <w:p>
+            <w:pPr>
+              <w:pStyle w:val="Heading3"/>
+              <w:numPr>
+                <w:ilvl w:val="0"/>
+                <w:numId w:val="0"/>
+              </w:numPr>
+            </w:pPr>
+          </w:p>
+        </w:tc>
+      </w:tr>
+      <w:tr>
+        <w:tc>
+          <w:tcPr>
+            <w:tcW w:w="10456" w:type="dxa"/>
+          </w:tcPr>
+          <w:p>
+            <w:pPr>
+              <w:pStyle w:val="Heading3"/>
+              <w:numPr>
+                <w:ilvl w:val="0"/>
+                <w:numId w:val="0"/>
+              </w:numPr>
+            </w:pPr>
+            <w:r>
+              <w:rPr>
+                <w:i/>
+                <w:iCs/>
+              </w:rPr>
+              <w:t>Fig:</w:t>
+            </w:r>
+            <w:r>
+              <w:t xml:space="preserve"> </w:t>
+            </w:r>
+            <w:r>
+              <w:rPr>
+                <w:b w:val="0"/>
+                <w:bCs w:val="0"/>
+              </w:rPr>
+              <w:t>Different variations of 3 Features concatenated into an image</w:t>
+            </w:r>
+            <w:r>
+              <w:rPr>
+                <w:b w:val="0"/>
+                <w:bCs w:val="0"/>
+              </w:rPr>
+              <w:t xml:space="preserve"> from the same audio file</w:t>
+            </w:r>
+            <w:r>
+              <w:rPr>
+                <w:b w:val="0"/>
+                <w:bCs w:val="0"/>
+              </w:rPr>
+              <w:t>, by mapping each feature into an RGB channel.</w:t>
+            </w:r>
+          </w:p>
+        </w:tc>
+      </w:tr>
+    </w:tbl>
+    <w:p>
+      <w:pPr>
+        <w:pStyle w:val="Heading3"/>
+        <w:numPr>
+          <w:ilvl w:val="0"/>
+          <w:numId w:val="0"/>
+        </w:numPr>
+      </w:pPr>
     </w:p>
     <w:p>
       <w:pPr>
@@ -14563,18 +16211,7 @@
         <w:jc w:val="both"/>
       </w:pPr>
       <w:r>
-        <w:t>Lorem Ipsum 2</w:t>
-      </w:r>
-    </w:p>
-    <w:p>
-      <w:pPr>
-        <w:pStyle w:val="Heading2"/>
-        <w:spacing w:before="0" w:beforeAutospacing="0" w:after="0" w:afterAutospacing="0"/>
-        <w:jc w:val="both"/>
-      </w:pPr>
-      <w:r>
-        <w:lastRenderedPageBreak/>
-        <w:t>Lorem Ipsum 3</w:t>
+        <w:t>ResNet Model</w:t>
       </w:r>
     </w:p>
     <w:p>
@@ -14981,7 +16618,6 @@
       </w:pPr>
       <w:proofErr w:type="spellStart"/>
       <w:r>
-        <w:lastRenderedPageBreak/>
         <w:t>Kerkeni</w:t>
       </w:r>
       <w:proofErr w:type="spellEnd"/>
@@ -15131,6 +16767,7 @@
         <w:jc w:val="both"/>
       </w:pPr>
       <w:r>
+        <w:lastRenderedPageBreak/>
         <w:t>Anusha, R., Subhashini, P., Jyothi, D., Harshitha, P., Sushma, J. and Mukesh, N., 2021, June. Speech emotion recognition using machine learning. In 2021 5th International Conference on Trends in Electronics and Informatics (ICOEI) (pp. 1608-1612). IEEE.</w:t>
       </w:r>
     </w:p>
@@ -15405,8 +17042,8 @@
       </w:pPr>
     </w:p>
     <w:sectPr>
-      <w:footerReference w:type="default" r:id="rId27"/>
-      <w:footerReference w:type="first" r:id="rId28"/>
+      <w:footerReference w:type="default" r:id="rId35"/>
+      <w:footerReference w:type="first" r:id="rId36"/>
       <w:pgSz w:w="11906" w:h="16838"/>
       <w:pgMar w:top="720" w:right="720" w:bottom="720" w:left="720" w:header="708" w:footer="708" w:gutter="0"/>
       <w:pgNumType w:start="1"/>
@@ -20890,6 +22527,74 @@
       </w:tcPr>
     </w:tblStylePr>
   </w:style>
+  <w:style w:type="table" w:styleId="ListTable6Colourful">
+    <w:name w:val="List Table 6 Colorful"/>
+    <w:basedOn w:val="TableNormal"/>
+    <w:uiPriority w:val="51"/>
+    <w:rsid w:val="00D56C9F"/>
+    <w:pPr>
+      <w:spacing w:after="0" w:line="240" w:lineRule="auto"/>
+    </w:pPr>
+    <w:rPr>
+      <w:color w:val="000000" w:themeColor="text1"/>
+    </w:rPr>
+    <w:tblPr>
+      <w:tblStyleRowBandSize w:val="1"/>
+      <w:tblStyleColBandSize w:val="1"/>
+      <w:tblBorders>
+        <w:top w:val="single" w:sz="4" w:space="0" w:color="000000" w:themeColor="text1"/>
+        <w:bottom w:val="single" w:sz="4" w:space="0" w:color="000000" w:themeColor="text1"/>
+      </w:tblBorders>
+    </w:tblPr>
+    <w:tblStylePr w:type="firstRow">
+      <w:rPr>
+        <w:b/>
+        <w:bCs/>
+      </w:rPr>
+      <w:tblPr/>
+      <w:tcPr>
+        <w:tcBorders>
+          <w:bottom w:val="single" w:sz="4" w:space="0" w:color="000000" w:themeColor="text1"/>
+        </w:tcBorders>
+      </w:tcPr>
+    </w:tblStylePr>
+    <w:tblStylePr w:type="lastRow">
+      <w:rPr>
+        <w:b/>
+        <w:bCs/>
+      </w:rPr>
+      <w:tblPr/>
+      <w:tcPr>
+        <w:tcBorders>
+          <w:top w:val="double" w:sz="4" w:space="0" w:color="000000" w:themeColor="text1"/>
+        </w:tcBorders>
+      </w:tcPr>
+    </w:tblStylePr>
+    <w:tblStylePr w:type="firstCol">
+      <w:rPr>
+        <w:b/>
+        <w:bCs/>
+      </w:rPr>
+    </w:tblStylePr>
+    <w:tblStylePr w:type="lastCol">
+      <w:rPr>
+        <w:b/>
+        <w:bCs/>
+      </w:rPr>
+    </w:tblStylePr>
+    <w:tblStylePr w:type="band1Vert">
+      <w:tblPr/>
+      <w:tcPr>
+        <w:shd w:val="clear" w:color="auto" w:fill="CCCCCC" w:themeFill="text1" w:themeFillTint="33"/>
+      </w:tcPr>
+    </w:tblStylePr>
+    <w:tblStylePr w:type="band1Horz">
+      <w:tblPr/>
+      <w:tcPr>
+        <w:shd w:val="clear" w:color="auto" w:fill="CCCCCC" w:themeFill="text1" w:themeFillTint="33"/>
+      </w:tcPr>
+    </w:tblStylePr>
+  </w:style>
 </w:styles>
 </file>
 

</xml_diff>